<commit_message>
Added a methodology section to my dissertation
</commit_message>
<xml_diff>
--- a/Frontiers of Robotics Research/Project/MSC Dissertation.docx
+++ b/Frontiers of Robotics Research/Project/MSC Dissertation.docx
@@ -142,12 +142,7 @@
     </w:p>
     <w:p>
       <w:pPr>
-        <w:pStyle w:val="Author"/>
-        <w:spacing w:before="5pt" w:beforeAutospacing="1"/>
-        <w:rPr>
-          <w:i/>
-          <w:color w:val="000000" w:themeColor="text1"/>
-        </w:rPr>
+        <w:pStyle w:val="TOCHeading"/>
       </w:pPr>
       <w:r>
         <w:rPr>
@@ -236,23 +231,1552 @@
         </w:rPr>
         <w:t xml:space="preserve">                                 Supervisor: Dr Miao Yu</w:t>
       </w:r>
-    </w:p>
+      <w:r>
+        <w:t xml:space="preserve"> </w:t>
+      </w:r>
+    </w:p>
+    <w:p/>
+    <w:p/>
+    <w:p/>
+    <w:p/>
+    <w:p/>
+    <w:p/>
+    <w:p/>
+    <w:p/>
+    <w:p/>
+    <w:p/>
+    <w:p/>
+    <w:p/>
+    <w:p/>
+    <w:p/>
+    <w:p/>
+    <w:p/>
+    <w:p/>
+    <w:p/>
+    <w:p/>
+    <w:p/>
+    <w:p/>
+    <w:p/>
+    <w:p/>
+    <w:p/>
+    <w:p/>
+    <w:p/>
+    <w:p/>
+    <w:p/>
+    <w:p/>
+    <w:p/>
+    <w:p/>
+    <w:p/>
+    <w:p/>
+    <w:p/>
+    <w:p/>
+    <w:p/>
+    <w:p/>
+    <w:p/>
+    <w:p/>
+    <w:p/>
+    <w:p/>
+    <w:p/>
+    <w:p/>
     <w:p>
       <w:pPr>
         <w:pStyle w:val="Author"/>
         <w:spacing w:before="5pt" w:beforeAutospacing="1"/>
         <w:rPr>
-          <w:color w:val="000000" w:themeColor="text1"/>
-        </w:rPr>
-      </w:pPr>
-      <w:r>
+          <w:i/>
+          <w:color w:val="000000" w:themeColor="text1"/>
+        </w:rPr>
+      </w:pPr>
+    </w:p>
+    <w:p>
+      <w:pPr>
+        <w:pStyle w:val="TOCHeading"/>
         <w:rPr>
           <w:color w:val="000000" w:themeColor="text1"/>
           <w:sz w:val="18"/>
           <w:szCs w:val="18"/>
         </w:rPr>
+      </w:pPr>
+      <w:r>
+        <w:rPr>
+          <w:color w:val="000000" w:themeColor="text1"/>
+          <w:sz w:val="18"/>
+          <w:szCs w:val="18"/>
+        </w:rPr>
         <w:br w:type="column"/>
       </w:r>
+    </w:p>
+    <w:sdt>
+      <w:sdtPr>
+        <w:id w:val="-1637564068"/>
+        <w:docPartObj>
+          <w:docPartGallery w:val="Table of Contents"/>
+          <w:docPartUnique/>
+        </w:docPartObj>
+      </w:sdtPr>
+      <w:sdtEndPr>
+        <w:rPr>
+          <w:rFonts w:ascii="Times New Roman" w:eastAsia="SimSun" w:hAnsi="Times New Roman" w:cs="Times New Roman"/>
+          <w:b/>
+          <w:bCs/>
+          <w:noProof/>
+          <w:color w:val="auto"/>
+          <w:sz w:val="20"/>
+          <w:szCs w:val="20"/>
+        </w:rPr>
+      </w:sdtEndPr>
+      <w:sdtContent>
+        <w:p>
+          <w:pPr>
+            <w:pStyle w:val="TOCHeading"/>
+          </w:pPr>
+          <w:r>
+            <w:t>Contents</w:t>
+          </w:r>
+        </w:p>
+        <w:p>
+          <w:pPr>
+            <w:pStyle w:val="TOC1"/>
+            <w:tabs>
+              <w:tab w:val="start" w:pos="22pt"/>
+              <w:tab w:val="end" w:leader="dot" w:pos="242.80pt"/>
+            </w:tabs>
+            <w:rPr>
+              <w:noProof/>
+            </w:rPr>
+          </w:pPr>
+          <w:r>
+            <w:fldChar w:fldCharType="begin"/>
+          </w:r>
+          <w:r>
+            <w:instrText xml:space="preserve"> TOC \o "1-3" \h \z \u </w:instrText>
+          </w:r>
+          <w:r>
+            <w:fldChar w:fldCharType="separate"/>
+          </w:r>
+          <w:hyperlink w:anchor="_Toc113797213" w:history="1">
+            <w:r>
+              <w:rPr>
+                <w:rStyle w:val="Hyperlink"/>
+                <w:noProof/>
+              </w:rPr>
+              <w:t>I.</w:t>
+            </w:r>
+            <w:r>
+              <w:rPr>
+                <w:noProof/>
+              </w:rPr>
+              <w:tab/>
+            </w:r>
+            <w:r>
+              <w:rPr>
+                <w:rStyle w:val="Hyperlink"/>
+                <w:noProof/>
+              </w:rPr>
+              <w:t>Introduction</w:t>
+            </w:r>
+            <w:r>
+              <w:rPr>
+                <w:noProof/>
+                <w:webHidden/>
+              </w:rPr>
+              <w:tab/>
+            </w:r>
+            <w:r>
+              <w:rPr>
+                <w:noProof/>
+                <w:webHidden/>
+              </w:rPr>
+              <w:fldChar w:fldCharType="begin"/>
+            </w:r>
+            <w:r>
+              <w:rPr>
+                <w:noProof/>
+                <w:webHidden/>
+              </w:rPr>
+              <w:instrText xml:space="preserve"> PAGEREF _Toc113797213 \h </w:instrText>
+            </w:r>
+            <w:r>
+              <w:rPr>
+                <w:noProof/>
+                <w:webHidden/>
+              </w:rPr>
+            </w:r>
+            <w:r>
+              <w:rPr>
+                <w:noProof/>
+                <w:webHidden/>
+              </w:rPr>
+              <w:fldChar w:fldCharType="separate"/>
+            </w:r>
+            <w:r>
+              <w:rPr>
+                <w:noProof/>
+                <w:webHidden/>
+              </w:rPr>
+              <w:t>1</w:t>
+            </w:r>
+            <w:r>
+              <w:rPr>
+                <w:noProof/>
+                <w:webHidden/>
+              </w:rPr>
+              <w:fldChar w:fldCharType="end"/>
+            </w:r>
+          </w:hyperlink>
+        </w:p>
+        <w:p>
+          <w:pPr>
+            <w:pStyle w:val="TOC2"/>
+            <w:tabs>
+              <w:tab w:val="start" w:pos="33pt"/>
+              <w:tab w:val="end" w:leader="dot" w:pos="242.80pt"/>
+            </w:tabs>
+            <w:rPr>
+              <w:noProof/>
+            </w:rPr>
+          </w:pPr>
+          <w:hyperlink w:anchor="_Toc113797214" w:history="1">
+            <w:r>
+              <w:rPr>
+                <w:rStyle w:val="Hyperlink"/>
+                <w:noProof/>
+                <w:lang w:val="en-GB"/>
+              </w:rPr>
+              <w:t>A.</w:t>
+            </w:r>
+            <w:r>
+              <w:rPr>
+                <w:noProof/>
+              </w:rPr>
+              <w:tab/>
+            </w:r>
+            <w:r>
+              <w:rPr>
+                <w:rStyle w:val="Hyperlink"/>
+                <w:noProof/>
+                <w:lang w:val="en-GB"/>
+              </w:rPr>
+              <w:t>Rational/benefits</w:t>
+            </w:r>
+            <w:r>
+              <w:rPr>
+                <w:noProof/>
+                <w:webHidden/>
+              </w:rPr>
+              <w:tab/>
+            </w:r>
+            <w:r>
+              <w:rPr>
+                <w:noProof/>
+                <w:webHidden/>
+              </w:rPr>
+              <w:fldChar w:fldCharType="begin"/>
+            </w:r>
+            <w:r>
+              <w:rPr>
+                <w:noProof/>
+                <w:webHidden/>
+              </w:rPr>
+              <w:instrText xml:space="preserve"> PAGEREF _Toc113797214 \h </w:instrText>
+            </w:r>
+            <w:r>
+              <w:rPr>
+                <w:noProof/>
+                <w:webHidden/>
+              </w:rPr>
+            </w:r>
+            <w:r>
+              <w:rPr>
+                <w:noProof/>
+                <w:webHidden/>
+              </w:rPr>
+              <w:fldChar w:fldCharType="separate"/>
+            </w:r>
+            <w:r>
+              <w:rPr>
+                <w:noProof/>
+                <w:webHidden/>
+              </w:rPr>
+              <w:t>1</w:t>
+            </w:r>
+            <w:r>
+              <w:rPr>
+                <w:noProof/>
+                <w:webHidden/>
+              </w:rPr>
+              <w:fldChar w:fldCharType="end"/>
+            </w:r>
+          </w:hyperlink>
+        </w:p>
+        <w:p>
+          <w:pPr>
+            <w:pStyle w:val="TOC2"/>
+            <w:tabs>
+              <w:tab w:val="start" w:pos="33pt"/>
+              <w:tab w:val="end" w:leader="dot" w:pos="242.80pt"/>
+            </w:tabs>
+            <w:rPr>
+              <w:noProof/>
+            </w:rPr>
+          </w:pPr>
+          <w:hyperlink w:anchor="_Toc113797215" w:history="1">
+            <w:r>
+              <w:rPr>
+                <w:rStyle w:val="Hyperlink"/>
+                <w:noProof/>
+                <w:lang w:val="en-GB"/>
+              </w:rPr>
+              <w:t>B.</w:t>
+            </w:r>
+            <w:r>
+              <w:rPr>
+                <w:noProof/>
+              </w:rPr>
+              <w:tab/>
+            </w:r>
+            <w:r>
+              <w:rPr>
+                <w:rStyle w:val="Hyperlink"/>
+                <w:noProof/>
+                <w:lang w:val="en-GB"/>
+              </w:rPr>
+              <w:t>Choice of research topic</w:t>
+            </w:r>
+            <w:r>
+              <w:rPr>
+                <w:noProof/>
+                <w:webHidden/>
+              </w:rPr>
+              <w:tab/>
+            </w:r>
+            <w:r>
+              <w:rPr>
+                <w:noProof/>
+                <w:webHidden/>
+              </w:rPr>
+              <w:fldChar w:fldCharType="begin"/>
+            </w:r>
+            <w:r>
+              <w:rPr>
+                <w:noProof/>
+                <w:webHidden/>
+              </w:rPr>
+              <w:instrText xml:space="preserve"> PAGEREF _Toc113797215 \h </w:instrText>
+            </w:r>
+            <w:r>
+              <w:rPr>
+                <w:noProof/>
+                <w:webHidden/>
+              </w:rPr>
+            </w:r>
+            <w:r>
+              <w:rPr>
+                <w:noProof/>
+                <w:webHidden/>
+              </w:rPr>
+              <w:fldChar w:fldCharType="separate"/>
+            </w:r>
+            <w:r>
+              <w:rPr>
+                <w:noProof/>
+                <w:webHidden/>
+              </w:rPr>
+              <w:t>2</w:t>
+            </w:r>
+            <w:r>
+              <w:rPr>
+                <w:noProof/>
+                <w:webHidden/>
+              </w:rPr>
+              <w:fldChar w:fldCharType="end"/>
+            </w:r>
+          </w:hyperlink>
+        </w:p>
+        <w:p>
+          <w:pPr>
+            <w:pStyle w:val="TOC2"/>
+            <w:tabs>
+              <w:tab w:val="start" w:pos="33pt"/>
+              <w:tab w:val="end" w:leader="dot" w:pos="242.80pt"/>
+            </w:tabs>
+            <w:rPr>
+              <w:noProof/>
+            </w:rPr>
+          </w:pPr>
+          <w:hyperlink w:anchor="_Toc113797216" w:history="1">
+            <w:r>
+              <w:rPr>
+                <w:rStyle w:val="Hyperlink"/>
+                <w:noProof/>
+                <w:lang w:val="en-GB"/>
+              </w:rPr>
+              <w:t>C.</w:t>
+            </w:r>
+            <w:r>
+              <w:rPr>
+                <w:noProof/>
+              </w:rPr>
+              <w:tab/>
+            </w:r>
+            <w:r>
+              <w:rPr>
+                <w:rStyle w:val="Hyperlink"/>
+                <w:noProof/>
+                <w:lang w:val="en-GB"/>
+              </w:rPr>
+              <w:t>Aim, objectivs and hypothesis</w:t>
+            </w:r>
+            <w:r>
+              <w:rPr>
+                <w:noProof/>
+                <w:webHidden/>
+              </w:rPr>
+              <w:tab/>
+            </w:r>
+            <w:r>
+              <w:rPr>
+                <w:noProof/>
+                <w:webHidden/>
+              </w:rPr>
+              <w:fldChar w:fldCharType="begin"/>
+            </w:r>
+            <w:r>
+              <w:rPr>
+                <w:noProof/>
+                <w:webHidden/>
+              </w:rPr>
+              <w:instrText xml:space="preserve"> PAGEREF _Toc113797216 \h </w:instrText>
+            </w:r>
+            <w:r>
+              <w:rPr>
+                <w:noProof/>
+                <w:webHidden/>
+              </w:rPr>
+            </w:r>
+            <w:r>
+              <w:rPr>
+                <w:noProof/>
+                <w:webHidden/>
+              </w:rPr>
+              <w:fldChar w:fldCharType="separate"/>
+            </w:r>
+            <w:r>
+              <w:rPr>
+                <w:noProof/>
+                <w:webHidden/>
+              </w:rPr>
+              <w:t>2</w:t>
+            </w:r>
+            <w:r>
+              <w:rPr>
+                <w:noProof/>
+                <w:webHidden/>
+              </w:rPr>
+              <w:fldChar w:fldCharType="end"/>
+            </w:r>
+          </w:hyperlink>
+        </w:p>
+        <w:p>
+          <w:pPr>
+            <w:pStyle w:val="TOC1"/>
+            <w:tabs>
+              <w:tab w:val="start" w:pos="22pt"/>
+              <w:tab w:val="end" w:leader="dot" w:pos="242.80pt"/>
+            </w:tabs>
+            <w:rPr>
+              <w:noProof/>
+            </w:rPr>
+          </w:pPr>
+          <w:hyperlink w:anchor="_Toc113797217" w:history="1">
+            <w:r>
+              <w:rPr>
+                <w:rStyle w:val="Hyperlink"/>
+                <w:noProof/>
+              </w:rPr>
+              <w:t>II.</w:t>
+            </w:r>
+            <w:r>
+              <w:rPr>
+                <w:noProof/>
+              </w:rPr>
+              <w:tab/>
+            </w:r>
+            <w:r>
+              <w:rPr>
+                <w:rStyle w:val="Hyperlink"/>
+                <w:noProof/>
+              </w:rPr>
+              <w:t>Background conte</w:t>
+            </w:r>
+            <w:r>
+              <w:rPr>
+                <w:noProof/>
+                <w:webHidden/>
+              </w:rPr>
+              <w:tab/>
+            </w:r>
+            <w:r>
+              <w:rPr>
+                <w:noProof/>
+                <w:webHidden/>
+              </w:rPr>
+              <w:fldChar w:fldCharType="begin"/>
+            </w:r>
+            <w:r>
+              <w:rPr>
+                <w:noProof/>
+                <w:webHidden/>
+              </w:rPr>
+              <w:instrText xml:space="preserve"> PAGEREF _Toc113797217 \h </w:instrText>
+            </w:r>
+            <w:r>
+              <w:rPr>
+                <w:noProof/>
+                <w:webHidden/>
+              </w:rPr>
+            </w:r>
+            <w:r>
+              <w:rPr>
+                <w:noProof/>
+                <w:webHidden/>
+              </w:rPr>
+              <w:fldChar w:fldCharType="separate"/>
+            </w:r>
+            <w:r>
+              <w:rPr>
+                <w:noProof/>
+                <w:webHidden/>
+              </w:rPr>
+              <w:t>3</w:t>
+            </w:r>
+            <w:r>
+              <w:rPr>
+                <w:noProof/>
+                <w:webHidden/>
+              </w:rPr>
+              <w:fldChar w:fldCharType="end"/>
+            </w:r>
+          </w:hyperlink>
+        </w:p>
+        <w:p>
+          <w:pPr>
+            <w:pStyle w:val="TOC1"/>
+            <w:tabs>
+              <w:tab w:val="start" w:pos="33pt"/>
+              <w:tab w:val="end" w:leader="dot" w:pos="242.80pt"/>
+            </w:tabs>
+            <w:rPr>
+              <w:noProof/>
+            </w:rPr>
+          </w:pPr>
+          <w:hyperlink w:anchor="_Toc113797218" w:history="1">
+            <w:r>
+              <w:rPr>
+                <w:rStyle w:val="Hyperlink"/>
+                <w:noProof/>
+              </w:rPr>
+              <w:t>III.</w:t>
+            </w:r>
+            <w:r>
+              <w:rPr>
+                <w:noProof/>
+              </w:rPr>
+              <w:tab/>
+            </w:r>
+            <w:r>
+              <w:rPr>
+                <w:rStyle w:val="Hyperlink"/>
+                <w:noProof/>
+              </w:rPr>
+              <w:t>xt</w:t>
+            </w:r>
+            <w:r>
+              <w:rPr>
+                <w:noProof/>
+                <w:webHidden/>
+              </w:rPr>
+              <w:tab/>
+            </w:r>
+            <w:r>
+              <w:rPr>
+                <w:noProof/>
+                <w:webHidden/>
+              </w:rPr>
+              <w:fldChar w:fldCharType="begin"/>
+            </w:r>
+            <w:r>
+              <w:rPr>
+                <w:noProof/>
+                <w:webHidden/>
+              </w:rPr>
+              <w:instrText xml:space="preserve"> PAGEREF _Toc113797218 \h </w:instrText>
+            </w:r>
+            <w:r>
+              <w:rPr>
+                <w:noProof/>
+                <w:webHidden/>
+              </w:rPr>
+            </w:r>
+            <w:r>
+              <w:rPr>
+                <w:noProof/>
+                <w:webHidden/>
+              </w:rPr>
+              <w:fldChar w:fldCharType="separate"/>
+            </w:r>
+            <w:r>
+              <w:rPr>
+                <w:noProof/>
+                <w:webHidden/>
+              </w:rPr>
+              <w:t>3</w:t>
+            </w:r>
+            <w:r>
+              <w:rPr>
+                <w:noProof/>
+                <w:webHidden/>
+              </w:rPr>
+              <w:fldChar w:fldCharType="end"/>
+            </w:r>
+          </w:hyperlink>
+        </w:p>
+        <w:p>
+          <w:pPr>
+            <w:pStyle w:val="TOC2"/>
+            <w:tabs>
+              <w:tab w:val="start" w:pos="33pt"/>
+              <w:tab w:val="end" w:leader="dot" w:pos="242.80pt"/>
+            </w:tabs>
+            <w:rPr>
+              <w:noProof/>
+            </w:rPr>
+          </w:pPr>
+          <w:hyperlink w:anchor="_Toc113797219" w:history="1">
+            <w:r>
+              <w:rPr>
+                <w:rStyle w:val="Hyperlink"/>
+                <w:noProof/>
+              </w:rPr>
+              <w:t>A.</w:t>
+            </w:r>
+            <w:r>
+              <w:rPr>
+                <w:noProof/>
+              </w:rPr>
+              <w:tab/>
+            </w:r>
+            <w:r>
+              <w:rPr>
+                <w:rStyle w:val="Hyperlink"/>
+                <w:noProof/>
+              </w:rPr>
+              <w:t>Drones for surveillance</w:t>
+            </w:r>
+            <w:r>
+              <w:rPr>
+                <w:noProof/>
+                <w:webHidden/>
+              </w:rPr>
+              <w:tab/>
+            </w:r>
+            <w:r>
+              <w:rPr>
+                <w:noProof/>
+                <w:webHidden/>
+              </w:rPr>
+              <w:fldChar w:fldCharType="begin"/>
+            </w:r>
+            <w:r>
+              <w:rPr>
+                <w:noProof/>
+                <w:webHidden/>
+              </w:rPr>
+              <w:instrText xml:space="preserve"> PAGEREF _Toc113797219 \h </w:instrText>
+            </w:r>
+            <w:r>
+              <w:rPr>
+                <w:noProof/>
+                <w:webHidden/>
+              </w:rPr>
+            </w:r>
+            <w:r>
+              <w:rPr>
+                <w:noProof/>
+                <w:webHidden/>
+              </w:rPr>
+              <w:fldChar w:fldCharType="separate"/>
+            </w:r>
+            <w:r>
+              <w:rPr>
+                <w:noProof/>
+                <w:webHidden/>
+              </w:rPr>
+              <w:t>3</w:t>
+            </w:r>
+            <w:r>
+              <w:rPr>
+                <w:noProof/>
+                <w:webHidden/>
+              </w:rPr>
+              <w:fldChar w:fldCharType="end"/>
+            </w:r>
+          </w:hyperlink>
+        </w:p>
+        <w:p>
+          <w:pPr>
+            <w:pStyle w:val="TOC2"/>
+            <w:tabs>
+              <w:tab w:val="start" w:pos="33pt"/>
+              <w:tab w:val="end" w:leader="dot" w:pos="242.80pt"/>
+            </w:tabs>
+            <w:rPr>
+              <w:noProof/>
+            </w:rPr>
+          </w:pPr>
+          <w:hyperlink w:anchor="_Toc113797220" w:history="1">
+            <w:r>
+              <w:rPr>
+                <w:rStyle w:val="Hyperlink"/>
+                <w:noProof/>
+              </w:rPr>
+              <w:t>B.</w:t>
+            </w:r>
+            <w:r>
+              <w:rPr>
+                <w:noProof/>
+              </w:rPr>
+              <w:tab/>
+            </w:r>
+            <w:r>
+              <w:rPr>
+                <w:rStyle w:val="Hyperlink"/>
+                <w:noProof/>
+              </w:rPr>
+              <w:t>Public opinion of Autonomous drones</w:t>
+            </w:r>
+            <w:r>
+              <w:rPr>
+                <w:noProof/>
+                <w:webHidden/>
+              </w:rPr>
+              <w:tab/>
+            </w:r>
+            <w:r>
+              <w:rPr>
+                <w:noProof/>
+                <w:webHidden/>
+              </w:rPr>
+              <w:fldChar w:fldCharType="begin"/>
+            </w:r>
+            <w:r>
+              <w:rPr>
+                <w:noProof/>
+                <w:webHidden/>
+              </w:rPr>
+              <w:instrText xml:space="preserve"> PAGEREF _Toc113797220 \h </w:instrText>
+            </w:r>
+            <w:r>
+              <w:rPr>
+                <w:noProof/>
+                <w:webHidden/>
+              </w:rPr>
+            </w:r>
+            <w:r>
+              <w:rPr>
+                <w:noProof/>
+                <w:webHidden/>
+              </w:rPr>
+              <w:fldChar w:fldCharType="separate"/>
+            </w:r>
+            <w:r>
+              <w:rPr>
+                <w:noProof/>
+                <w:webHidden/>
+              </w:rPr>
+              <w:t>3</w:t>
+            </w:r>
+            <w:r>
+              <w:rPr>
+                <w:noProof/>
+                <w:webHidden/>
+              </w:rPr>
+              <w:fldChar w:fldCharType="end"/>
+            </w:r>
+          </w:hyperlink>
+        </w:p>
+        <w:p>
+          <w:pPr>
+            <w:pStyle w:val="TOC2"/>
+            <w:tabs>
+              <w:tab w:val="start" w:pos="33pt"/>
+              <w:tab w:val="end" w:leader="dot" w:pos="242.80pt"/>
+            </w:tabs>
+            <w:rPr>
+              <w:noProof/>
+            </w:rPr>
+          </w:pPr>
+          <w:hyperlink w:anchor="_Toc113797221" w:history="1">
+            <w:r>
+              <w:rPr>
+                <w:rStyle w:val="Hyperlink"/>
+                <w:noProof/>
+              </w:rPr>
+              <w:t>C.</w:t>
+            </w:r>
+            <w:r>
+              <w:rPr>
+                <w:noProof/>
+              </w:rPr>
+              <w:tab/>
+            </w:r>
+            <w:r>
+              <w:rPr>
+                <w:rStyle w:val="Hyperlink"/>
+                <w:noProof/>
+              </w:rPr>
+              <w:t>Uses of autonomous drones</w:t>
+            </w:r>
+            <w:r>
+              <w:rPr>
+                <w:noProof/>
+                <w:webHidden/>
+              </w:rPr>
+              <w:tab/>
+            </w:r>
+            <w:r>
+              <w:rPr>
+                <w:noProof/>
+                <w:webHidden/>
+              </w:rPr>
+              <w:fldChar w:fldCharType="begin"/>
+            </w:r>
+            <w:r>
+              <w:rPr>
+                <w:noProof/>
+                <w:webHidden/>
+              </w:rPr>
+              <w:instrText xml:space="preserve"> PAGEREF _Toc113797221 \h </w:instrText>
+            </w:r>
+            <w:r>
+              <w:rPr>
+                <w:noProof/>
+                <w:webHidden/>
+              </w:rPr>
+            </w:r>
+            <w:r>
+              <w:rPr>
+                <w:noProof/>
+                <w:webHidden/>
+              </w:rPr>
+              <w:fldChar w:fldCharType="separate"/>
+            </w:r>
+            <w:r>
+              <w:rPr>
+                <w:noProof/>
+                <w:webHidden/>
+              </w:rPr>
+              <w:t>4</w:t>
+            </w:r>
+            <w:r>
+              <w:rPr>
+                <w:noProof/>
+                <w:webHidden/>
+              </w:rPr>
+              <w:fldChar w:fldCharType="end"/>
+            </w:r>
+          </w:hyperlink>
+        </w:p>
+        <w:p>
+          <w:pPr>
+            <w:pStyle w:val="TOC1"/>
+            <w:tabs>
+              <w:tab w:val="start" w:pos="33pt"/>
+              <w:tab w:val="end" w:leader="dot" w:pos="242.80pt"/>
+            </w:tabs>
+            <w:rPr>
+              <w:noProof/>
+            </w:rPr>
+          </w:pPr>
+          <w:hyperlink w:anchor="_Toc113797222" w:history="1">
+            <w:r>
+              <w:rPr>
+                <w:rStyle w:val="Hyperlink"/>
+                <w:noProof/>
+              </w:rPr>
+              <w:t>IV.</w:t>
+            </w:r>
+            <w:r>
+              <w:rPr>
+                <w:noProof/>
+              </w:rPr>
+              <w:tab/>
+            </w:r>
+            <w:r>
+              <w:rPr>
+                <w:rStyle w:val="Hyperlink"/>
+                <w:noProof/>
+              </w:rPr>
+              <w:t>Report structure</w:t>
+            </w:r>
+            <w:r>
+              <w:rPr>
+                <w:noProof/>
+                <w:webHidden/>
+              </w:rPr>
+              <w:tab/>
+            </w:r>
+            <w:r>
+              <w:rPr>
+                <w:noProof/>
+                <w:webHidden/>
+              </w:rPr>
+              <w:fldChar w:fldCharType="begin"/>
+            </w:r>
+            <w:r>
+              <w:rPr>
+                <w:noProof/>
+                <w:webHidden/>
+              </w:rPr>
+              <w:instrText xml:space="preserve"> PAGEREF _Toc113797222 \h </w:instrText>
+            </w:r>
+            <w:r>
+              <w:rPr>
+                <w:noProof/>
+                <w:webHidden/>
+              </w:rPr>
+            </w:r>
+            <w:r>
+              <w:rPr>
+                <w:noProof/>
+                <w:webHidden/>
+              </w:rPr>
+              <w:fldChar w:fldCharType="separate"/>
+            </w:r>
+            <w:r>
+              <w:rPr>
+                <w:noProof/>
+                <w:webHidden/>
+              </w:rPr>
+              <w:t>4</w:t>
+            </w:r>
+            <w:r>
+              <w:rPr>
+                <w:noProof/>
+                <w:webHidden/>
+              </w:rPr>
+              <w:fldChar w:fldCharType="end"/>
+            </w:r>
+          </w:hyperlink>
+        </w:p>
+        <w:p>
+          <w:pPr>
+            <w:pStyle w:val="TOC1"/>
+            <w:tabs>
+              <w:tab w:val="start" w:pos="22pt"/>
+              <w:tab w:val="end" w:leader="dot" w:pos="242.80pt"/>
+            </w:tabs>
+            <w:rPr>
+              <w:noProof/>
+            </w:rPr>
+          </w:pPr>
+          <w:hyperlink w:anchor="_Toc113797223" w:history="1">
+            <w:r>
+              <w:rPr>
+                <w:rStyle w:val="Hyperlink"/>
+                <w:noProof/>
+              </w:rPr>
+              <w:t>V.</w:t>
+            </w:r>
+            <w:r>
+              <w:rPr>
+                <w:noProof/>
+              </w:rPr>
+              <w:tab/>
+            </w:r>
+            <w:r>
+              <w:rPr>
+                <w:rStyle w:val="Hyperlink"/>
+                <w:noProof/>
+              </w:rPr>
+              <w:t>Literature review</w:t>
+            </w:r>
+            <w:r>
+              <w:rPr>
+                <w:noProof/>
+                <w:webHidden/>
+              </w:rPr>
+              <w:tab/>
+            </w:r>
+            <w:r>
+              <w:rPr>
+                <w:noProof/>
+                <w:webHidden/>
+              </w:rPr>
+              <w:fldChar w:fldCharType="begin"/>
+            </w:r>
+            <w:r>
+              <w:rPr>
+                <w:noProof/>
+                <w:webHidden/>
+              </w:rPr>
+              <w:instrText xml:space="preserve"> PAGEREF _Toc113797223 \h </w:instrText>
+            </w:r>
+            <w:r>
+              <w:rPr>
+                <w:noProof/>
+                <w:webHidden/>
+              </w:rPr>
+            </w:r>
+            <w:r>
+              <w:rPr>
+                <w:noProof/>
+                <w:webHidden/>
+              </w:rPr>
+              <w:fldChar w:fldCharType="separate"/>
+            </w:r>
+            <w:r>
+              <w:rPr>
+                <w:noProof/>
+                <w:webHidden/>
+              </w:rPr>
+              <w:t>4</w:t>
+            </w:r>
+            <w:r>
+              <w:rPr>
+                <w:noProof/>
+                <w:webHidden/>
+              </w:rPr>
+              <w:fldChar w:fldCharType="end"/>
+            </w:r>
+          </w:hyperlink>
+        </w:p>
+        <w:p>
+          <w:pPr>
+            <w:pStyle w:val="TOC1"/>
+            <w:tabs>
+              <w:tab w:val="start" w:pos="33pt"/>
+              <w:tab w:val="end" w:leader="dot" w:pos="242.80pt"/>
+            </w:tabs>
+            <w:rPr>
+              <w:noProof/>
+            </w:rPr>
+          </w:pPr>
+          <w:hyperlink w:anchor="_Toc113797224" w:history="1">
+            <w:r>
+              <w:rPr>
+                <w:rStyle w:val="Hyperlink"/>
+                <w:noProof/>
+              </w:rPr>
+              <w:t>V</w:t>
+            </w:r>
+            <w:r>
+              <w:rPr>
+                <w:rStyle w:val="Hyperlink"/>
+                <w:noProof/>
+              </w:rPr>
+              <w:t>I</w:t>
+            </w:r>
+            <w:r>
+              <w:rPr>
+                <w:rStyle w:val="Hyperlink"/>
+                <w:noProof/>
+              </w:rPr>
+              <w:t>.</w:t>
+            </w:r>
+            <w:r>
+              <w:rPr>
+                <w:noProof/>
+              </w:rPr>
+              <w:tab/>
+            </w:r>
+            <w:r>
+              <w:rPr>
+                <w:rStyle w:val="Hyperlink"/>
+                <w:noProof/>
+              </w:rPr>
+              <w:t>Methodology</w:t>
+            </w:r>
+            <w:r>
+              <w:rPr>
+                <w:noProof/>
+                <w:webHidden/>
+              </w:rPr>
+              <w:tab/>
+            </w:r>
+            <w:r>
+              <w:rPr>
+                <w:noProof/>
+                <w:webHidden/>
+              </w:rPr>
+              <w:fldChar w:fldCharType="begin"/>
+            </w:r>
+            <w:r>
+              <w:rPr>
+                <w:noProof/>
+                <w:webHidden/>
+              </w:rPr>
+              <w:instrText xml:space="preserve"> PAGEREF _Toc113797224 \h </w:instrText>
+            </w:r>
+            <w:r>
+              <w:rPr>
+                <w:noProof/>
+                <w:webHidden/>
+              </w:rPr>
+            </w:r>
+            <w:r>
+              <w:rPr>
+                <w:noProof/>
+                <w:webHidden/>
+              </w:rPr>
+              <w:fldChar w:fldCharType="separate"/>
+            </w:r>
+            <w:r>
+              <w:rPr>
+                <w:noProof/>
+                <w:webHidden/>
+              </w:rPr>
+              <w:t>4</w:t>
+            </w:r>
+            <w:r>
+              <w:rPr>
+                <w:noProof/>
+                <w:webHidden/>
+              </w:rPr>
+              <w:fldChar w:fldCharType="end"/>
+            </w:r>
+          </w:hyperlink>
+        </w:p>
+        <w:p>
+          <w:pPr>
+            <w:pStyle w:val="TOC1"/>
+            <w:tabs>
+              <w:tab w:val="start" w:pos="33pt"/>
+              <w:tab w:val="end" w:leader="dot" w:pos="242.80pt"/>
+            </w:tabs>
+            <w:rPr>
+              <w:noProof/>
+            </w:rPr>
+          </w:pPr>
+          <w:hyperlink w:anchor="_Toc113797225" w:history="1">
+            <w:r>
+              <w:rPr>
+                <w:rStyle w:val="Hyperlink"/>
+                <w:noProof/>
+              </w:rPr>
+              <w:t>VII.</w:t>
+            </w:r>
+            <w:r>
+              <w:rPr>
+                <w:noProof/>
+              </w:rPr>
+              <w:tab/>
+            </w:r>
+            <w:r>
+              <w:rPr>
+                <w:rStyle w:val="Hyperlink"/>
+                <w:noProof/>
+              </w:rPr>
+              <w:t>Alternarive research methods</w:t>
+            </w:r>
+            <w:r>
+              <w:rPr>
+                <w:noProof/>
+                <w:webHidden/>
+              </w:rPr>
+              <w:tab/>
+            </w:r>
+            <w:r>
+              <w:rPr>
+                <w:noProof/>
+                <w:webHidden/>
+              </w:rPr>
+              <w:fldChar w:fldCharType="begin"/>
+            </w:r>
+            <w:r>
+              <w:rPr>
+                <w:noProof/>
+                <w:webHidden/>
+              </w:rPr>
+              <w:instrText xml:space="preserve"> PAGEREF _Toc113797225 \h </w:instrText>
+            </w:r>
+            <w:r>
+              <w:rPr>
+                <w:noProof/>
+                <w:webHidden/>
+              </w:rPr>
+            </w:r>
+            <w:r>
+              <w:rPr>
+                <w:noProof/>
+                <w:webHidden/>
+              </w:rPr>
+              <w:fldChar w:fldCharType="separate"/>
+            </w:r>
+            <w:r>
+              <w:rPr>
+                <w:noProof/>
+                <w:webHidden/>
+              </w:rPr>
+              <w:t>4</w:t>
+            </w:r>
+            <w:r>
+              <w:rPr>
+                <w:noProof/>
+                <w:webHidden/>
+              </w:rPr>
+              <w:fldChar w:fldCharType="end"/>
+            </w:r>
+          </w:hyperlink>
+        </w:p>
+        <w:p>
+          <w:pPr>
+            <w:pStyle w:val="TOC1"/>
+            <w:tabs>
+              <w:tab w:val="start" w:pos="33pt"/>
+              <w:tab w:val="end" w:leader="dot" w:pos="242.80pt"/>
+            </w:tabs>
+            <w:rPr>
+              <w:noProof/>
+            </w:rPr>
+          </w:pPr>
+          <w:hyperlink w:anchor="_Toc113797226" w:history="1">
+            <w:r>
+              <w:rPr>
+                <w:rStyle w:val="Hyperlink"/>
+                <w:noProof/>
+              </w:rPr>
+              <w:t>VIII.</w:t>
+            </w:r>
+            <w:r>
+              <w:rPr>
+                <w:noProof/>
+              </w:rPr>
+              <w:tab/>
+            </w:r>
+            <w:r>
+              <w:rPr>
+                <w:rStyle w:val="Hyperlink"/>
+                <w:noProof/>
+              </w:rPr>
+              <w:t>Design and development</w:t>
+            </w:r>
+            <w:r>
+              <w:rPr>
+                <w:noProof/>
+                <w:webHidden/>
+              </w:rPr>
+              <w:tab/>
+            </w:r>
+            <w:r>
+              <w:rPr>
+                <w:noProof/>
+                <w:webHidden/>
+              </w:rPr>
+              <w:fldChar w:fldCharType="begin"/>
+            </w:r>
+            <w:r>
+              <w:rPr>
+                <w:noProof/>
+                <w:webHidden/>
+              </w:rPr>
+              <w:instrText xml:space="preserve"> PAGEREF _Toc113797226 \h </w:instrText>
+            </w:r>
+            <w:r>
+              <w:rPr>
+                <w:noProof/>
+                <w:webHidden/>
+              </w:rPr>
+            </w:r>
+            <w:r>
+              <w:rPr>
+                <w:noProof/>
+                <w:webHidden/>
+              </w:rPr>
+              <w:fldChar w:fldCharType="separate"/>
+            </w:r>
+            <w:r>
+              <w:rPr>
+                <w:noProof/>
+                <w:webHidden/>
+              </w:rPr>
+              <w:t>4</w:t>
+            </w:r>
+            <w:r>
+              <w:rPr>
+                <w:noProof/>
+                <w:webHidden/>
+              </w:rPr>
+              <w:fldChar w:fldCharType="end"/>
+            </w:r>
+          </w:hyperlink>
+        </w:p>
+        <w:p>
+          <w:pPr>
+            <w:pStyle w:val="TOC1"/>
+            <w:tabs>
+              <w:tab w:val="start" w:pos="33pt"/>
+              <w:tab w:val="end" w:leader="dot" w:pos="242.80pt"/>
+            </w:tabs>
+            <w:rPr>
+              <w:noProof/>
+            </w:rPr>
+          </w:pPr>
+          <w:hyperlink w:anchor="_Toc113797227" w:history="1">
+            <w:r>
+              <w:rPr>
+                <w:rStyle w:val="Hyperlink"/>
+                <w:noProof/>
+              </w:rPr>
+              <w:t>IX.</w:t>
+            </w:r>
+            <w:r>
+              <w:rPr>
+                <w:noProof/>
+              </w:rPr>
+              <w:tab/>
+            </w:r>
+            <w:r>
+              <w:rPr>
+                <w:rStyle w:val="Hyperlink"/>
+                <w:noProof/>
+              </w:rPr>
+              <w:t>Experiments and evaluation</w:t>
+            </w:r>
+            <w:r>
+              <w:rPr>
+                <w:noProof/>
+                <w:webHidden/>
+              </w:rPr>
+              <w:tab/>
+            </w:r>
+            <w:r>
+              <w:rPr>
+                <w:noProof/>
+                <w:webHidden/>
+              </w:rPr>
+              <w:fldChar w:fldCharType="begin"/>
+            </w:r>
+            <w:r>
+              <w:rPr>
+                <w:noProof/>
+                <w:webHidden/>
+              </w:rPr>
+              <w:instrText xml:space="preserve"> PAGEREF _Toc113797227 \h </w:instrText>
+            </w:r>
+            <w:r>
+              <w:rPr>
+                <w:noProof/>
+                <w:webHidden/>
+              </w:rPr>
+            </w:r>
+            <w:r>
+              <w:rPr>
+                <w:noProof/>
+                <w:webHidden/>
+              </w:rPr>
+              <w:fldChar w:fldCharType="separate"/>
+            </w:r>
+            <w:r>
+              <w:rPr>
+                <w:noProof/>
+                <w:webHidden/>
+              </w:rPr>
+              <w:t>4</w:t>
+            </w:r>
+            <w:r>
+              <w:rPr>
+                <w:noProof/>
+                <w:webHidden/>
+              </w:rPr>
+              <w:fldChar w:fldCharType="end"/>
+            </w:r>
+          </w:hyperlink>
+        </w:p>
+        <w:p>
+          <w:pPr>
+            <w:pStyle w:val="TOC1"/>
+            <w:tabs>
+              <w:tab w:val="start" w:pos="22pt"/>
+              <w:tab w:val="end" w:leader="dot" w:pos="242.80pt"/>
+            </w:tabs>
+            <w:rPr>
+              <w:noProof/>
+            </w:rPr>
+          </w:pPr>
+          <w:hyperlink w:anchor="_Toc113797228" w:history="1">
+            <w:r>
+              <w:rPr>
+                <w:rStyle w:val="Hyperlink"/>
+                <w:noProof/>
+              </w:rPr>
+              <w:t>X.</w:t>
+            </w:r>
+            <w:r>
+              <w:rPr>
+                <w:noProof/>
+              </w:rPr>
+              <w:tab/>
+            </w:r>
+            <w:r>
+              <w:rPr>
+                <w:rStyle w:val="Hyperlink"/>
+                <w:noProof/>
+              </w:rPr>
+              <w:t>Discussion and reflective analysis</w:t>
+            </w:r>
+            <w:r>
+              <w:rPr>
+                <w:noProof/>
+                <w:webHidden/>
+              </w:rPr>
+              <w:tab/>
+            </w:r>
+            <w:r>
+              <w:rPr>
+                <w:noProof/>
+                <w:webHidden/>
+              </w:rPr>
+              <w:fldChar w:fldCharType="begin"/>
+            </w:r>
+            <w:r>
+              <w:rPr>
+                <w:noProof/>
+                <w:webHidden/>
+              </w:rPr>
+              <w:instrText xml:space="preserve"> PAGEREF _Toc113797228 \h </w:instrText>
+            </w:r>
+            <w:r>
+              <w:rPr>
+                <w:noProof/>
+                <w:webHidden/>
+              </w:rPr>
+            </w:r>
+            <w:r>
+              <w:rPr>
+                <w:noProof/>
+                <w:webHidden/>
+              </w:rPr>
+              <w:fldChar w:fldCharType="separate"/>
+            </w:r>
+            <w:r>
+              <w:rPr>
+                <w:noProof/>
+                <w:webHidden/>
+              </w:rPr>
+              <w:t>4</w:t>
+            </w:r>
+            <w:r>
+              <w:rPr>
+                <w:noProof/>
+                <w:webHidden/>
+              </w:rPr>
+              <w:fldChar w:fldCharType="end"/>
+            </w:r>
+          </w:hyperlink>
+        </w:p>
+        <w:p>
+          <w:pPr>
+            <w:pStyle w:val="TOC1"/>
+            <w:tabs>
+              <w:tab w:val="start" w:pos="33pt"/>
+              <w:tab w:val="end" w:leader="dot" w:pos="242.80pt"/>
+            </w:tabs>
+            <w:rPr>
+              <w:noProof/>
+            </w:rPr>
+          </w:pPr>
+          <w:hyperlink w:anchor="_Toc113797229" w:history="1">
+            <w:r>
+              <w:rPr>
+                <w:rStyle w:val="Hyperlink"/>
+                <w:noProof/>
+              </w:rPr>
+              <w:t>XI.</w:t>
+            </w:r>
+            <w:r>
+              <w:rPr>
+                <w:noProof/>
+              </w:rPr>
+              <w:tab/>
+            </w:r>
+            <w:r>
+              <w:rPr>
+                <w:rStyle w:val="Hyperlink"/>
+                <w:noProof/>
+              </w:rPr>
+              <w:t>Findings and conclusion</w:t>
+            </w:r>
+            <w:r>
+              <w:rPr>
+                <w:noProof/>
+                <w:webHidden/>
+              </w:rPr>
+              <w:tab/>
+            </w:r>
+            <w:r>
+              <w:rPr>
+                <w:noProof/>
+                <w:webHidden/>
+              </w:rPr>
+              <w:fldChar w:fldCharType="begin"/>
+            </w:r>
+            <w:r>
+              <w:rPr>
+                <w:noProof/>
+                <w:webHidden/>
+              </w:rPr>
+              <w:instrText xml:space="preserve"> PAGEREF _Toc113797229 \h </w:instrText>
+            </w:r>
+            <w:r>
+              <w:rPr>
+                <w:noProof/>
+                <w:webHidden/>
+              </w:rPr>
+            </w:r>
+            <w:r>
+              <w:rPr>
+                <w:noProof/>
+                <w:webHidden/>
+              </w:rPr>
+              <w:fldChar w:fldCharType="separate"/>
+            </w:r>
+            <w:r>
+              <w:rPr>
+                <w:noProof/>
+                <w:webHidden/>
+              </w:rPr>
+              <w:t>4</w:t>
+            </w:r>
+            <w:r>
+              <w:rPr>
+                <w:noProof/>
+                <w:webHidden/>
+              </w:rPr>
+              <w:fldChar w:fldCharType="end"/>
+            </w:r>
+          </w:hyperlink>
+        </w:p>
+        <w:p>
+          <w:r>
+            <w:rPr>
+              <w:b/>
+              <w:bCs/>
+              <w:noProof/>
+            </w:rPr>
+            <w:fldChar w:fldCharType="end"/>
+          </w:r>
+        </w:p>
+      </w:sdtContent>
+    </w:sdt>
+    <w:p>
+      <w:pPr>
+        <w:pStyle w:val="Author"/>
+        <w:spacing w:before="5pt" w:beforeAutospacing="1"/>
+        <w:rPr>
+          <w:color w:val="000000" w:themeColor="text1"/>
+        </w:rPr>
+      </w:pPr>
       <w:r>
         <w:rPr>
           <w:color w:val="000000" w:themeColor="text1"/>
@@ -486,25 +2010,7 @@
           <w:szCs w:val="22"/>
           <w:lang w:val="en-GB"/>
         </w:rPr>
-        <w:t xml:space="preserve"> </w:t>
-      </w:r>
-      <w:r>
-        <w:rPr>
-          <w:color w:val="000000" w:themeColor="text1"/>
-          <w:sz w:val="22"/>
-          <w:szCs w:val="22"/>
-          <w:lang w:val="en-GB"/>
-        </w:rPr>
-        <w:t>and contrast</w:t>
-      </w:r>
-      <w:r>
-        <w:rPr>
-          <w:color w:val="000000" w:themeColor="text1"/>
-          <w:sz w:val="22"/>
-          <w:szCs w:val="22"/>
-          <w:lang w:val="en-GB"/>
-        </w:rPr>
-        <w:t>ed</w:t>
+        <w:t xml:space="preserve"> and contrasted</w:t>
       </w:r>
       <w:r>
         <w:rPr>
@@ -594,16 +2100,7 @@
           <w:szCs w:val="22"/>
           <w:lang w:val="en-GB"/>
         </w:rPr>
-        <w:t xml:space="preserve"> for the purpose of film </w:t>
-      </w:r>
-      <w:r>
-        <w:rPr>
-          <w:color w:val="000000" w:themeColor="text1"/>
-          <w:sz w:val="22"/>
-          <w:szCs w:val="22"/>
-          <w:lang w:val="en-GB"/>
-        </w:rPr>
-        <w:t xml:space="preserve">making, vlogging and </w:t>
+        <w:t xml:space="preserve"> for the purpose of film making, vlogging and </w:t>
       </w:r>
       <w:r>
         <w:rPr>
@@ -756,13 +2253,23 @@
           <w:szCs w:val="22"/>
         </w:rPr>
       </w:pPr>
-      <w:r>
-        <w:rPr>
-          <w:color w:val="000000" w:themeColor="text1"/>
-          <w:sz w:val="22"/>
-          <w:szCs w:val="22"/>
-        </w:rPr>
-        <w:t xml:space="preserve">Introduction </w:t>
+      <w:bookmarkStart w:id="0" w:name="_Toc113797213"/>
+      <w:r>
+        <w:rPr>
+          <w:color w:val="000000" w:themeColor="text1"/>
+          <w:sz w:val="22"/>
+          <w:szCs w:val="22"/>
+        </w:rPr>
+        <w:t>Introduction</w:t>
+      </w:r>
+      <w:bookmarkEnd w:id="0"/>
+      <w:r>
+        <w:rPr>
+          <w:color w:val="000000" w:themeColor="text1"/>
+          <w:sz w:val="22"/>
+          <w:szCs w:val="22"/>
+        </w:rPr>
+        <w:t xml:space="preserve"> </w:t>
       </w:r>
     </w:p>
     <w:p>
@@ -772,12 +2279,14 @@
           <w:lang w:val="en-GB"/>
         </w:rPr>
       </w:pPr>
+      <w:bookmarkStart w:id="1" w:name="_Toc113797214"/>
       <w:r>
         <w:rPr>
           <w:lang w:val="en-GB"/>
         </w:rPr>
         <w:t>Rational/benefits</w:t>
       </w:r>
+      <w:bookmarkEnd w:id="1"/>
     </w:p>
     <w:p>
       <w:pPr>
@@ -985,17 +2494,7 @@
           <w:szCs w:val="22"/>
           <w:lang w:val="en-GB"/>
         </w:rPr>
-        <w:t xml:space="preserve">There is a lot of research into drones for warfare but there is less research into drones </w:t>
-      </w:r>
-      <w:r>
-        <w:rPr>
-          <w:color w:val="000000" w:themeColor="text1"/>
-          <w:sz w:val="22"/>
-          <w:szCs w:val="22"/>
-          <w:lang w:val="en-GB"/>
-        </w:rPr>
-        <w:lastRenderedPageBreak/>
-        <w:t xml:space="preserve">for domestic </w:t>
+        <w:t xml:space="preserve">There is a lot of research into drones for warfare but there is less research into drones for domestic </w:t>
       </w:r>
       <w:r>
         <w:rPr>
@@ -1239,6 +2738,7 @@
           <w:szCs w:val="22"/>
           <w:lang w:val="en-GB"/>
         </w:rPr>
+        <w:lastRenderedPageBreak/>
         <w:t>Furthermore</w:t>
       </w:r>
       <w:r>
@@ -1312,12 +2812,14 @@
           <w:lang w:val="en-GB"/>
         </w:rPr>
       </w:pPr>
+      <w:bookmarkStart w:id="2" w:name="_Toc113797215"/>
       <w:r>
         <w:rPr>
           <w:lang w:val="en-GB"/>
         </w:rPr>
         <w:t>Choice of research topic</w:t>
       </w:r>
+      <w:bookmarkEnd w:id="2"/>
     </w:p>
     <w:p>
       <w:pPr>
@@ -1491,6 +2993,26 @@
     </w:p>
     <w:p>
       <w:pPr>
+        <w:pStyle w:val="TOCHeading"/>
+        <w:rPr>
+          <w:color w:val="000000" w:themeColor="text1"/>
+          <w:sz w:val="22"/>
+          <w:szCs w:val="22"/>
+          <w:lang w:val="en-GB"/>
+        </w:rPr>
+      </w:pPr>
+      <w:r>
+        <w:rPr>
+          <w:color w:val="000000" w:themeColor="text1"/>
+          <w:sz w:val="22"/>
+          <w:szCs w:val="22"/>
+          <w:lang w:val="en-GB"/>
+        </w:rPr>
+        <w:t xml:space="preserve">When vlogging a hike in the mountain, abroad or everyday life, drone would enable hands free recording. Police could use drones when tracking criminals during a highspeed chase as this would be cheaper than using </w:t>
+      </w:r>
+    </w:p>
+    <w:p>
+      <w:pPr>
         <w:pStyle w:val="BodyText"/>
         <w:ind w:firstLine="0pt"/>
         <w:rPr>
@@ -1507,16 +3029,7 @@
           <w:szCs w:val="22"/>
           <w:lang w:val="en-GB"/>
         </w:rPr>
-        <w:t xml:space="preserve">When vlogging a hike in the mountain, abroad or everyday life, drone would enable hands free recording. Police could use drones when tracking criminals during a highspeed chase as this would be cheaper than using helicopters and quieter too. Search and rescue agencies </w:t>
-      </w:r>
-      <w:r>
-        <w:rPr>
-          <w:color w:val="000000" w:themeColor="text1"/>
-          <w:sz w:val="22"/>
-          <w:szCs w:val="22"/>
-          <w:lang w:val="en-GB"/>
-        </w:rPr>
-        <w:t>could use them in forests and at sea as they would</w:t>
+        <w:t>helicopters and quieter too. Search and rescue agencies could use them in forests and at sea as they would</w:t>
       </w:r>
       <w:r>
         <w:rPr>
@@ -1828,12 +3341,14 @@
           <w:lang w:val="en-GB"/>
         </w:rPr>
       </w:pPr>
+      <w:bookmarkStart w:id="3" w:name="_Toc113797216"/>
       <w:r>
         <w:rPr>
           <w:lang w:val="en-GB"/>
         </w:rPr>
         <w:t>Aim, objectivs and hypothesis</w:t>
       </w:r>
+      <w:bookmarkEnd w:id="3"/>
     </w:p>
     <w:p>
       <w:pPr>
@@ -1954,119 +3469,206 @@
         <w:rPr>
           <w:lang w:val="en-GB"/>
         </w:rPr>
-        <w:t xml:space="preserve"> capable of being programmed to demonstrate </w:t>
-      </w:r>
-      <w:r>
-        <w:rPr>
-          <w:lang w:val="en-GB"/>
-        </w:rPr>
+        <w:t xml:space="preserve"> capable of being programmed to demonstrate more complex behaviours and achieve higher consistent results while excelling at repetitive tasks than drones that are controlled remotely by a human operator</w:t>
+      </w:r>
+      <w:r>
+        <w:rPr>
+          <w:lang w:val="en-GB"/>
+        </w:rPr>
+        <w:t>”</w:t>
+      </w:r>
+    </w:p>
+    <w:p>
+      <w:pPr>
+        <w:pStyle w:val="Heading1"/>
+        <w:rPr>
+          <w:color w:val="000000" w:themeColor="text1"/>
+        </w:rPr>
+      </w:pPr>
+      <w:bookmarkStart w:id="4" w:name="_Toc113797217"/>
+      <w:r>
+        <w:rPr>
+          <w:color w:val="000000" w:themeColor="text1"/>
+        </w:rPr>
+        <w:t>Background conte</w:t>
+      </w:r>
+      <w:bookmarkEnd w:id="4"/>
+    </w:p>
+    <w:p>
+      <w:pPr>
+        <w:pStyle w:val="Heading1"/>
+        <w:rPr>
+          <w:color w:val="000000" w:themeColor="text1"/>
+        </w:rPr>
+      </w:pPr>
+      <w:bookmarkStart w:id="5" w:name="_Toc113797218"/>
+      <w:r>
+        <w:rPr>
+          <w:color w:val="000000" w:themeColor="text1"/>
+        </w:rPr>
+        <w:t>xt</w:t>
+      </w:r>
+      <w:bookmarkEnd w:id="5"/>
+    </w:p>
+    <w:p>
+      <w:pPr>
+        <w:pStyle w:val="Heading2"/>
+        <w:rPr>
+          <w:color w:val="000000" w:themeColor="text1"/>
+          <w:sz w:val="22"/>
+          <w:szCs w:val="22"/>
+        </w:rPr>
+      </w:pPr>
+      <w:bookmarkStart w:id="6" w:name="_Toc113797219"/>
+      <w:r>
+        <w:rPr>
+          <w:color w:val="000000" w:themeColor="text1"/>
+          <w:sz w:val="22"/>
+          <w:szCs w:val="22"/>
+        </w:rPr>
+        <w:t>Drones for surveillance</w:t>
+      </w:r>
+      <w:bookmarkEnd w:id="6"/>
+    </w:p>
+    <w:p>
+      <w:pPr>
+        <w:jc w:val="both"/>
+      </w:pPr>
+      <w:r>
+        <w:t xml:space="preserve"> According to Imperial War Museums, </w:t>
+      </w:r>
+      <w:r>
+        <w:t>the</w:t>
+      </w:r>
+      <w:r>
+        <w:t xml:space="preserve"> first pilotless vehicles were developed in Britain and the USA during the </w:t>
+      </w:r>
+      <w:r>
         <w:lastRenderedPageBreak/>
-        <w:t>more complex behaviours and achieve higher consistent results while excelling at repetitive tasks than drones that are controlled remotely by a human operator</w:t>
-      </w:r>
-      <w:r>
-        <w:rPr>
-          <w:lang w:val="en-GB"/>
-        </w:rPr>
+        <w:t xml:space="preserve">first world war, with Britain’s Aerial Target, a small radio-controlled aircraft being tested in March 1917. However, it was not until 1935 that the word DRONE was first used, during the inter-war period and 4 years before the second world war. Inspired by one of the models being </w:t>
+      </w:r>
+      <w:r>
+        <w:t>developed</w:t>
+      </w:r>
+      <w:r>
+        <w:t xml:space="preserve"> at the time</w:t>
+      </w:r>
+      <w:r>
+        <w:t xml:space="preserve"> by the British</w:t>
+      </w:r>
+      <w:r>
+        <w:t>, the DH</w:t>
+      </w:r>
+      <w:r>
+        <w:t>82B Queen Bee. (Imperial War Museums, 2022)</w:t>
+      </w:r>
+    </w:p>
+    <w:p>
+      <w:pPr>
+        <w:jc w:val="both"/>
+      </w:pPr>
+    </w:p>
+    <w:p>
+      <w:pPr>
+        <w:jc w:val="both"/>
+      </w:pPr>
+      <w:r>
+        <w:t>In modern times there are many definitions of the word drone, however, the earliest definition defines the</w:t>
+      </w:r>
+      <w:r>
+        <w:t>m</w:t>
+      </w:r>
+      <w:r>
+        <w:t xml:space="preserve"> as </w:t>
+      </w:r>
+    </w:p>
+    <w:p>
+      <w:pPr>
+        <w:jc w:val="both"/>
+      </w:pPr>
+      <w:r>
+        <w:t>“</w:t>
+      </w:r>
+      <w:proofErr w:type="gramStart"/>
+      <w:r>
+        <w:t>an</w:t>
+      </w:r>
+      <w:proofErr w:type="gramEnd"/>
+      <w:r>
+        <w:t xml:space="preserve"> Unmanned aerial vehicle that is automated</w:t>
+      </w:r>
+      <w:r>
         <w:t>”</w:t>
       </w:r>
-    </w:p>
-    <w:p>
-      <w:pPr>
-        <w:pStyle w:val="Heading1"/>
-        <w:rPr>
-          <w:color w:val="000000" w:themeColor="text1"/>
-        </w:rPr>
-      </w:pPr>
-      <w:r>
-        <w:rPr>
-          <w:color w:val="000000" w:themeColor="text1"/>
-        </w:rPr>
-        <w:t>Background context</w:t>
-      </w:r>
-    </w:p>
-    <w:p>
-      <w:pPr>
-        <w:pStyle w:val="Heading2"/>
-        <w:rPr>
-          <w:color w:val="000000" w:themeColor="text1"/>
-          <w:sz w:val="22"/>
-          <w:szCs w:val="22"/>
-        </w:rPr>
-      </w:pPr>
-      <w:r>
-        <w:rPr>
-          <w:color w:val="000000" w:themeColor="text1"/>
-          <w:sz w:val="22"/>
-          <w:szCs w:val="22"/>
-        </w:rPr>
-        <w:t>Drones for surveillance</w:t>
+      <w:r>
+        <w:t>.</w:t>
       </w:r>
     </w:p>
     <w:p>
       <w:pPr>
         <w:jc w:val="both"/>
       </w:pPr>
-      <w:r>
-        <w:t xml:space="preserve"> According to Imperial War Museums, </w:t>
-      </w:r>
-      <w:r>
-        <w:t>the</w:t>
-      </w:r>
-      <w:r>
-        <w:t xml:space="preserve"> first pilotless vehicles were developed in Britain and the USA during the first world war, with Britain’s Aerial Target, a small radio-controlled aircraft being tested in March 1917. However, it was not until 1935 that the word DRONE was first used, during the inter-war period and 4 years before the second world war. Inspired by one of the models being </w:t>
-      </w:r>
-      <w:r>
-        <w:t>developed</w:t>
-      </w:r>
-      <w:r>
-        <w:t xml:space="preserve"> at the time</w:t>
-      </w:r>
-      <w:r>
-        <w:t xml:space="preserve"> by the British</w:t>
-      </w:r>
-      <w:r>
-        <w:t>, the DH</w:t>
-      </w:r>
-      <w:r>
-        <w:t>82B Queen Bee. (Imperial War Museums, 2022)</w:t>
-      </w:r>
     </w:p>
     <w:p>
       <w:pPr>
         <w:jc w:val="both"/>
       </w:pPr>
+      <w:r>
+        <w:t>The basic require</w:t>
+      </w:r>
+      <w:r>
+        <w:t xml:space="preserve">ments of a drone </w:t>
+      </w:r>
+      <w:proofErr w:type="gramStart"/>
+      <w:r>
+        <w:t>are</w:t>
+      </w:r>
+      <w:r>
+        <w:t>;</w:t>
+      </w:r>
+      <w:proofErr w:type="gramEnd"/>
+      <w:r>
+        <w:t xml:space="preserve"> a power source, motors, </w:t>
+      </w:r>
+      <w:r>
+        <w:t>ESCs</w:t>
+      </w:r>
+      <w:r>
+        <w:t>, propellers</w:t>
+      </w:r>
+      <w:r>
+        <w:t xml:space="preserve">, </w:t>
+      </w:r>
+      <w:r>
+        <w:t>a frame and lastly, a flight controller to send low level instructions to the components and connect them all together.</w:t>
+      </w:r>
     </w:p>
     <w:p>
       <w:pPr>
         <w:jc w:val="both"/>
       </w:pPr>
-      <w:r>
-        <w:t>In modern times there are many definitions of the word drone, however, the earliest definition defines the</w:t>
-      </w:r>
-      <w:r>
-        <w:t>m</w:t>
-      </w:r>
-      <w:r>
-        <w:t xml:space="preserve"> as </w:t>
-      </w:r>
     </w:p>
     <w:p>
       <w:pPr>
         <w:jc w:val="both"/>
       </w:pPr>
       <w:r>
-        <w:t>“</w:t>
-      </w:r>
-      <w:proofErr w:type="gramStart"/>
-      <w:r>
-        <w:t>an</w:t>
-      </w:r>
-      <w:proofErr w:type="gramEnd"/>
-      <w:r>
-        <w:t xml:space="preserve"> Unmanned aerial vehicle that is automated</w:t>
-      </w:r>
-      <w:r>
-        <w:t>”</w:t>
+        <w:t xml:space="preserve">The capabilities of a drone are purely dependent on its components. Where a more sophisticated drone will typically have, multiple sensors capable of acquiring accurate information from its surroundings and then passing on that information to </w:t>
+      </w:r>
+      <w:r>
+        <w:t xml:space="preserve">a </w:t>
+      </w:r>
+      <w:r>
+        <w:t xml:space="preserve">base station or </w:t>
+      </w:r>
+      <w:r>
+        <w:t xml:space="preserve">and </w:t>
+      </w:r>
+      <w:r>
+        <w:t xml:space="preserve">acting on </w:t>
+      </w:r>
+      <w:r>
+        <w:t>it</w:t>
       </w:r>
       <w:r>
         <w:t>.</w:t>
@@ -2082,33 +3684,19 @@
         <w:jc w:val="both"/>
       </w:pPr>
       <w:r>
-        <w:t>The basic require</w:t>
-      </w:r>
-      <w:r>
-        <w:t xml:space="preserve">ments of a drone </w:t>
-      </w:r>
-      <w:proofErr w:type="gramStart"/>
-      <w:r>
-        <w:t>are</w:t>
-      </w:r>
-      <w:r>
-        <w:t>;</w:t>
-      </w:r>
-      <w:proofErr w:type="gramEnd"/>
-      <w:r>
-        <w:t xml:space="preserve"> a power source, motors, </w:t>
-      </w:r>
-      <w:r>
-        <w:t>ESCs</w:t>
-      </w:r>
-      <w:r>
-        <w:t>, propellers</w:t>
-      </w:r>
-      <w:r>
-        <w:t xml:space="preserve">, </w:t>
-      </w:r>
-      <w:r>
-        <w:t>a frame and lastly, a flight controller to send low level instructions to the components and connect them all together.</w:t>
+        <w:t>Autonomous drones, need to make efficient use of these sensors to perceive the world around them and act on it. As these sensors allow the drones to interact with the world as well as interfere with it and recognize that a change has taken place.</w:t>
+      </w:r>
+      <w:r>
+        <w:t xml:space="preserve"> Therefore</w:t>
+      </w:r>
+      <w:r>
+        <w:t>,</w:t>
+      </w:r>
+      <w:r>
+        <w:t xml:space="preserve"> it is evident that without utilizing these sensors, an autonomous drone is not feasible.</w:t>
+      </w:r>
+      <w:r>
+        <w:t xml:space="preserve"> </w:t>
       </w:r>
     </w:p>
     <w:p>
@@ -2121,26 +3709,69 @@
         <w:jc w:val="both"/>
       </w:pPr>
       <w:r>
-        <w:t xml:space="preserve">The capabilities of a drone are purely dependent on its components. Where a more sophisticated drone will typically have, multiple sensors capable of acquiring accurate information from its surroundings and then passing on that information to </w:t>
-      </w:r>
-      <w:r>
-        <w:t xml:space="preserve">a </w:t>
-      </w:r>
-      <w:r>
-        <w:t xml:space="preserve">base station or </w:t>
-      </w:r>
-      <w:r>
-        <w:t xml:space="preserve">and </w:t>
-      </w:r>
-      <w:r>
-        <w:t xml:space="preserve">acting on </w:t>
-      </w:r>
-      <w:r>
-        <w:t>it</w:t>
+        <w:t xml:space="preserve">While </w:t>
+      </w:r>
+      <w:r>
+        <w:t>sensors that receive information from the world have been around for a longer time than drones,</w:t>
+      </w:r>
+      <w:r>
+        <w:t xml:space="preserve"> </w:t>
+      </w:r>
+      <w:r>
+        <w:t xml:space="preserve">we are only recently seeing their use for face recognition </w:t>
+      </w:r>
+      <w:r>
+        <w:t xml:space="preserve">in </w:t>
+      </w:r>
+      <w:r>
+        <w:t>auto</w:t>
+      </w:r>
+      <w:r>
+        <w:t>nomous drones</w:t>
       </w:r>
       <w:r>
         <w:t>.</w:t>
       </w:r>
+      <w:r>
+        <w:t xml:space="preserve"> </w:t>
+      </w:r>
+      <w:r>
+        <w:t xml:space="preserve">As Hsu </w:t>
+      </w:r>
+      <w:proofErr w:type="spellStart"/>
+      <w:r>
+        <w:t>Hwai</w:t>
+      </w:r>
+      <w:proofErr w:type="spellEnd"/>
+      <w:r>
+        <w:t>-Jung,</w:t>
+      </w:r>
+      <w:r>
+        <w:t xml:space="preserve"> </w:t>
+      </w:r>
+      <w:r>
+        <w:t>stated that their findings suggested that the current face recognition technologies are capable of recognizing faces on drones with some limits in distance and angle</w:t>
+      </w:r>
+      <w:r>
+        <w:t xml:space="preserve"> </w:t>
+      </w:r>
+      <w:r>
+        <w:t>(</w:t>
+      </w:r>
+      <w:proofErr w:type="spellStart"/>
+      <w:r>
+        <w:t>H</w:t>
+      </w:r>
+      <w:r>
+        <w:t>j</w:t>
+      </w:r>
+      <w:proofErr w:type="spellEnd"/>
+      <w:r>
+        <w:t xml:space="preserve"> Hsu et al 2015</w:t>
+      </w:r>
+      <w:r>
+        <w:t>).</w:t>
+      </w:r>
     </w:p>
     <w:p>
       <w:pPr>
@@ -2152,20 +3783,58 @@
         <w:jc w:val="both"/>
       </w:pPr>
       <w:r>
-        <w:t>Autonomous drones, need to make efficient use of these sensors to perceive the world around them and act on it. As these sensors allow the drones to interact with the world as well as interfere with it and recognize that a change has taken place.</w:t>
-      </w:r>
-      <w:r>
-        <w:t xml:space="preserve"> Therefore</w:t>
-      </w:r>
-      <w:r>
-        <w:t>,</w:t>
-      </w:r>
-      <w:r>
-        <w:t xml:space="preserve"> it is evident that without utilizing these sensors, an autonomous drone is not feasible.</w:t>
+        <w:t xml:space="preserve">It is currently, 2022, almost a decade has past yet drones are still not more commonly used despite their capabilities. </w:t>
+      </w:r>
+      <w:r>
+        <w:t>It is apparent therefore that a more common, higher level use case for autonomous drones in civilian space would warrant and promote increased development of technologies that make drones more suitable to be used commonly.</w:t>
+      </w:r>
+    </w:p>
+    <w:p>
+      <w:pPr>
+        <w:jc w:val="both"/>
+      </w:pPr>
+    </w:p>
+    <w:p>
+      <w:pPr>
+        <w:jc w:val="both"/>
+      </w:pPr>
+      <w:r>
+        <w:t xml:space="preserve">This makes it </w:t>
+      </w:r>
+      <w:proofErr w:type="spellStart"/>
+      <w:r>
+        <w:t>aparaent</w:t>
+      </w:r>
+      <w:proofErr w:type="spellEnd"/>
+      <w:r>
+        <w:t xml:space="preserve"> that it is up to the developers of now to drive the narrative that we are ready to have personalized autonomous drones much like we have autonomous cars. The first self-sufficient and truly autonomous cars appeared in the 1980s, with Carnegie Mellon University’s </w:t>
+      </w:r>
+      <w:proofErr w:type="spellStart"/>
+      <w:r>
+        <w:t>Navlab</w:t>
+      </w:r>
+      <w:proofErr w:type="spellEnd"/>
+      <w:r>
+        <w:t xml:space="preserve"> and ALV Projects in 1984 and Mercedes-Benz and Bundeswehr University Munich’s Eureka Prometheus Project in 1987</w:t>
+      </w:r>
+      <w:r>
+        <w:t>(Wikipedia 23, 2022).</w:t>
       </w:r>
       <w:r>
         <w:t xml:space="preserve"> </w:t>
       </w:r>
+      <w:r>
+        <w:t>Y</w:t>
+      </w:r>
+      <w:r>
+        <w:t>et it wasn’t until Elon Musk’s package of these prior achievements in the form of a Tesla followed by the launch of the first Tesla Product, the Roadster sports car in 2008</w:t>
+      </w:r>
+      <w:r>
+        <w:t xml:space="preserve"> (Tesla, 2022)</w:t>
+      </w:r>
+      <w:r>
+        <w:t>, that we are now seeing them become common place.</w:t>
+      </w:r>
     </w:p>
     <w:p>
       <w:pPr>
@@ -2177,177 +3846,10 @@
         <w:jc w:val="both"/>
       </w:pPr>
       <w:r>
-        <w:t xml:space="preserve">While </w:t>
-      </w:r>
-      <w:r>
-        <w:t>sensors that receive information from the world have been around for a longer time than drones,</w:t>
-      </w:r>
-      <w:r>
-        <w:t xml:space="preserve"> </w:t>
-      </w:r>
-      <w:r>
-        <w:t xml:space="preserve">we are only recently seeing their use for face recognition </w:t>
-      </w:r>
-      <w:r>
-        <w:t xml:space="preserve">in </w:t>
-      </w:r>
-      <w:r>
-        <w:t>auto</w:t>
-      </w:r>
-      <w:r>
-        <w:t>nomous drones</w:t>
-      </w:r>
-      <w:r>
-        <w:t>.</w:t>
-      </w:r>
-      <w:r>
-        <w:t xml:space="preserve"> </w:t>
-      </w:r>
-      <w:r>
-        <w:t xml:space="preserve">As Hsu </w:t>
-      </w:r>
-      <w:proofErr w:type="spellStart"/>
-      <w:r>
-        <w:t>Hwai</w:t>
-      </w:r>
-      <w:proofErr w:type="spellEnd"/>
-      <w:r>
-        <w:t>-Jung,</w:t>
-      </w:r>
-      <w:r>
-        <w:t xml:space="preserve"> </w:t>
-      </w:r>
-      <w:r>
-        <w:t>stated that their findings suggested that the current face recognition technologies are capable of recognizing faces on drones with some limits in distance and angle</w:t>
-      </w:r>
-      <w:r>
-        <w:t xml:space="preserve"> </w:t>
-      </w:r>
-      <w:r>
-        <w:t>(</w:t>
-      </w:r>
-      <w:proofErr w:type="spellStart"/>
-      <w:r>
-        <w:t>H</w:t>
-      </w:r>
-      <w:r>
-        <w:t>j</w:t>
-      </w:r>
-      <w:proofErr w:type="spellEnd"/>
-      <w:r>
-        <w:t xml:space="preserve"> Hsu et al 2015</w:t>
-      </w:r>
-      <w:r>
-        <w:t>).</w:t>
-      </w:r>
-    </w:p>
-    <w:p>
-      <w:pPr>
-        <w:jc w:val="both"/>
-      </w:pPr>
-    </w:p>
-    <w:p>
-      <w:pPr>
-        <w:jc w:val="both"/>
-      </w:pPr>
-      <w:r>
-        <w:t xml:space="preserve">It is currently, 2022, almost a decade has past yet drones are still not more commonly used despite their capabilities. </w:t>
-      </w:r>
-      <w:r>
-        <w:t>It is apparent therefore that a more common, higher level use case for autonomous drones in civilian space would warrant and promote increased development of technologies that make drones more suitable to be used commonly.</w:t>
-      </w:r>
-    </w:p>
-    <w:p>
-      <w:pPr>
-        <w:jc w:val="both"/>
-      </w:pPr>
-    </w:p>
-    <w:p>
-      <w:pPr>
-        <w:jc w:val="both"/>
-      </w:pPr>
-      <w:r>
-        <w:t xml:space="preserve">This makes it </w:t>
-      </w:r>
-      <w:proofErr w:type="spellStart"/>
-      <w:r>
-        <w:t>aparaent</w:t>
-      </w:r>
-      <w:proofErr w:type="spellEnd"/>
-      <w:r>
-        <w:t xml:space="preserve"> that it is up to the developers of now to drive the narrative that we are ready to have personalized autonomous drones much like we have autonomous cars. The first self-sufficient and truly autonomous cars appeared in the 1980s, with Carnegie Mellon University’s </w:t>
-      </w:r>
-      <w:proofErr w:type="spellStart"/>
-      <w:r>
-        <w:t>Navlab</w:t>
-      </w:r>
-      <w:proofErr w:type="spellEnd"/>
-      <w:r>
-        <w:t xml:space="preserve"> and ALV Projects in 1984 and Mercedes-Benz and Bundeswehr University Munich’s Eureka Prometheus Project in 1987</w:t>
-      </w:r>
-      <w:r>
-        <w:t>(Wikipedia 23, 2022).</w:t>
-      </w:r>
-      <w:r>
-        <w:t xml:space="preserve"> </w:t>
-      </w:r>
-      <w:r>
-        <w:t>Y</w:t>
-      </w:r>
-      <w:r>
-        <w:t xml:space="preserve">et it wasn’t until Elon Musk’s </w:t>
-      </w:r>
-      <w:r>
-        <w:t>package of these prior achievements in the form of a Tesla followed by the launch of the first Tesla Product, the Roadster sports car in 2008</w:t>
-      </w:r>
-      <w:r>
-        <w:t xml:space="preserve"> (Tesla, 2022)</w:t>
-      </w:r>
-      <w:r>
-        <w:t>, that we are now seeing them become common place.</w:t>
-      </w:r>
-    </w:p>
-    <w:p>
-      <w:pPr>
-        <w:jc w:val="both"/>
-      </w:pPr>
-    </w:p>
-    <w:p>
-      <w:pPr>
-        <w:jc w:val="both"/>
-      </w:pPr>
-      <w:r>
-        <w:t>Van Brummelen states, “in</w:t>
-      </w:r>
-      <w:r>
-        <w:t xml:space="preserve"> general, robust, and reliable perception (through sensors), and localization and mapping are required to make accurate and reliable decisions for vehicle control</w:t>
-      </w:r>
-      <w:r>
-        <w:t>”</w:t>
-      </w:r>
-      <w:r>
-        <w:t xml:space="preserve"> (J. V</w:t>
-      </w:r>
-      <w:r>
-        <w:t>.,</w:t>
-      </w:r>
-      <w:r>
-        <w:t xml:space="preserve"> B </w:t>
-      </w:r>
-      <w:r>
-        <w:t xml:space="preserve">et </w:t>
-      </w:r>
-      <w:r>
-        <w:t>al</w:t>
-      </w:r>
-      <w:r>
-        <w:t xml:space="preserve"> 2018</w:t>
-      </w:r>
-      <w:r>
-        <w:t>).</w:t>
-      </w:r>
-      <w:r>
-        <w:t xml:space="preserve"> To create a reliable autonomous </w:t>
+        <w:t xml:space="preserve">Van Brummelen states, “in general, robust, and reliable perception (through sensors), and localization and mapping are required to make accurate and reliable decisions for vehicle control” (J. V., B et al 2018). To create a reliable </w:t>
+      </w:r>
+      <w:r>
+        <w:t xml:space="preserve">autonomous </w:t>
       </w:r>
       <w:proofErr w:type="gramStart"/>
       <w:r>
@@ -2448,12 +3950,14 @@
           <w:color w:val="000000" w:themeColor="text1"/>
         </w:rPr>
       </w:pPr>
+      <w:bookmarkStart w:id="7" w:name="_Toc113797220"/>
       <w:r>
         <w:rPr>
           <w:color w:val="000000" w:themeColor="text1"/>
         </w:rPr>
         <w:t>Public opinion of Autonomous drones</w:t>
       </w:r>
+      <w:bookmarkEnd w:id="7"/>
     </w:p>
     <w:p>
       <w:pPr>
@@ -2791,17 +4295,163 @@
           <w:sz w:val="22"/>
           <w:szCs w:val="22"/>
         </w:rPr>
+        <w:t xml:space="preserve">It is important to mention that the report is just one part of Project </w:t>
+      </w:r>
+      <w:proofErr w:type="spellStart"/>
+      <w:r>
+        <w:rPr>
+          <w:color w:val="000000" w:themeColor="text1"/>
+          <w:sz w:val="22"/>
+          <w:szCs w:val="22"/>
+        </w:rPr>
+        <w:t>XCelerate’s</w:t>
+      </w:r>
+      <w:proofErr w:type="spellEnd"/>
+      <w:r>
+        <w:rPr>
+          <w:color w:val="000000" w:themeColor="text1"/>
+          <w:sz w:val="22"/>
+          <w:szCs w:val="22"/>
+        </w:rPr>
+        <w:t xml:space="preserve"> broader work on the UK Government’s Future Flight </w:t>
+      </w:r>
+      <w:proofErr w:type="spellStart"/>
+      <w:r>
+        <w:rPr>
+          <w:color w:val="000000" w:themeColor="text1"/>
+          <w:sz w:val="22"/>
+          <w:szCs w:val="22"/>
+        </w:rPr>
+        <w:t>Programme</w:t>
+      </w:r>
+      <w:proofErr w:type="spellEnd"/>
+      <w:r>
+        <w:rPr>
+          <w:color w:val="000000" w:themeColor="text1"/>
+          <w:sz w:val="22"/>
+          <w:szCs w:val="22"/>
+        </w:rPr>
+        <w:t xml:space="preserve"> [13] and the findings will be leveraged to inform the consortium’s work in addressing some of the challenges surrounding the public acceptance of drones.</w:t>
+      </w:r>
+    </w:p>
+    <w:p>
+      <w:pPr>
+        <w:jc w:val="both"/>
+        <w:rPr>
+          <w:color w:val="000000" w:themeColor="text1"/>
+          <w:sz w:val="22"/>
+          <w:szCs w:val="22"/>
+        </w:rPr>
+      </w:pPr>
+    </w:p>
+    <w:p>
+      <w:pPr>
+        <w:jc w:val="both"/>
+        <w:rPr>
+          <w:color w:val="000000" w:themeColor="text1"/>
+          <w:sz w:val="22"/>
+          <w:szCs w:val="22"/>
+        </w:rPr>
+      </w:pPr>
+      <w:r>
+        <w:rPr>
+          <w:color w:val="000000" w:themeColor="text1"/>
+          <w:sz w:val="22"/>
+          <w:szCs w:val="22"/>
+        </w:rPr>
         <w:lastRenderedPageBreak/>
-        <w:t xml:space="preserve">It is important to mention that the report is just one part of Project </w:t>
+        <w:t xml:space="preserve">Nonetheless, the results of the research showed how applicable drones can be to daily lives for people in the UK and the purpose of this research is to help make this a reality. That being said, </w:t>
+      </w:r>
+      <w:proofErr w:type="gramStart"/>
+      <w:r>
+        <w:rPr>
+          <w:color w:val="000000" w:themeColor="text1"/>
+          <w:sz w:val="22"/>
+          <w:szCs w:val="22"/>
+        </w:rPr>
+        <w:t>it is clear that there</w:t>
+      </w:r>
+      <w:proofErr w:type="gramEnd"/>
+      <w:r>
+        <w:rPr>
+          <w:color w:val="000000" w:themeColor="text1"/>
+          <w:sz w:val="22"/>
+          <w:szCs w:val="22"/>
+        </w:rPr>
+        <w:t xml:space="preserve"> will have to be restrictions on the use of drones</w:t>
+      </w:r>
+      <w:r>
+        <w:rPr>
+          <w:color w:val="000000" w:themeColor="text1"/>
+          <w:sz w:val="22"/>
+          <w:szCs w:val="22"/>
+        </w:rPr>
+        <w:t xml:space="preserve"> for the project to be viable and the use of drones will have to be backed by their application via a reputable agency such as the policy or search and rescue agencies that can justify their use in the public for those who are worried about their privacy being disregarded.</w:t>
+      </w:r>
+      <w:r>
+        <w:rPr>
+          <w:color w:val="000000" w:themeColor="text1"/>
+          <w:sz w:val="22"/>
+          <w:szCs w:val="22"/>
+        </w:rPr>
+        <w:t xml:space="preserve"> </w:t>
+      </w:r>
+    </w:p>
+    <w:p>
+      <w:pPr>
+        <w:pStyle w:val="Heading2"/>
+        <w:rPr>
+          <w:color w:val="000000" w:themeColor="text1"/>
+          <w:sz w:val="22"/>
+          <w:szCs w:val="22"/>
+        </w:rPr>
+      </w:pPr>
+      <w:bookmarkStart w:id="8" w:name="_Toc113797221"/>
+      <w:r>
+        <w:rPr>
+          <w:color w:val="000000" w:themeColor="text1"/>
+          <w:sz w:val="22"/>
+          <w:szCs w:val="22"/>
+        </w:rPr>
+        <w:t>Uses of autonomous drones</w:t>
+      </w:r>
+      <w:bookmarkEnd w:id="8"/>
+    </w:p>
+    <w:p>
+      <w:pPr>
+        <w:jc w:val="both"/>
+        <w:rPr>
+          <w:color w:val="000000" w:themeColor="text1"/>
+          <w:sz w:val="22"/>
+          <w:szCs w:val="22"/>
+        </w:rPr>
+      </w:pPr>
+      <w:r>
+        <w:rPr>
+          <w:color w:val="000000" w:themeColor="text1"/>
+          <w:sz w:val="22"/>
+          <w:szCs w:val="22"/>
+        </w:rPr>
+        <w:t xml:space="preserve">Plenty of research has been carried out on autonomous drones, highlighting their significance as a topic. According to “The use of drones in maritime sector-areas and benefits” by </w:t>
       </w:r>
       <w:proofErr w:type="spellStart"/>
       <w:r>
         <w:rPr>
-          <w:color w:val="000000" w:themeColor="text1"/>
-          <w:sz w:val="22"/>
-          <w:szCs w:val="22"/>
-        </w:rPr>
-        <w:t>XCelerate’s</w:t>
+          <w:rStyle w:val="highlight"/>
+          <w:color w:val="000000" w:themeColor="text1"/>
+          <w:sz w:val="22"/>
+          <w:szCs w:val="22"/>
+        </w:rPr>
+        <w:t>Krysto</w:t>
+      </w:r>
+      <w:r>
+        <w:rPr>
+          <w:rStyle w:val="markedcontent"/>
+          <w:color w:val="000000" w:themeColor="text1"/>
+          <w:sz w:val="22"/>
+          <w:szCs w:val="22"/>
+        </w:rPr>
+        <w:t>sik-Gromadzińska</w:t>
       </w:r>
       <w:proofErr w:type="spellEnd"/>
       <w:r>
@@ -2810,7 +4460,51 @@
           <w:sz w:val="22"/>
           <w:szCs w:val="22"/>
         </w:rPr>
-        <w:t xml:space="preserve"> broader work on the UK Government’s Future Flight </w:t>
+        <w:t>, DNV GL is currently testing autonomous drones with hyperspectral cameras for use in ship tank inspections.</w:t>
+      </w:r>
+      <w:r>
+        <w:rPr>
+          <w:color w:val="000000" w:themeColor="text1"/>
+          <w:sz w:val="22"/>
+          <w:szCs w:val="22"/>
+        </w:rPr>
+        <w:t xml:space="preserve"> The paper argues that autonomous drones for inspection in maritime conditions, ensure human safety and operational efficiency during transportation from port to ship and they also reduce the carbon footprint when used over the sea.</w:t>
+      </w:r>
+    </w:p>
+    <w:p>
+      <w:pPr>
+        <w:jc w:val="both"/>
+        <w:rPr>
+          <w:color w:val="000000" w:themeColor="text1"/>
+          <w:sz w:val="22"/>
+          <w:szCs w:val="22"/>
+        </w:rPr>
+      </w:pPr>
+      <w:r>
+        <w:rPr>
+          <w:color w:val="000000" w:themeColor="text1"/>
+          <w:sz w:val="22"/>
+          <w:szCs w:val="22"/>
+        </w:rPr>
+        <w:t xml:space="preserve">Other research on autonomous drones </w:t>
+      </w:r>
+      <w:proofErr w:type="gramStart"/>
+      <w:r>
+        <w:rPr>
+          <w:color w:val="000000" w:themeColor="text1"/>
+          <w:sz w:val="22"/>
+          <w:szCs w:val="22"/>
+        </w:rPr>
+        <w:t>include</w:t>
+      </w:r>
+      <w:proofErr w:type="gramEnd"/>
+      <w:r>
+        <w:rPr>
+          <w:color w:val="000000" w:themeColor="text1"/>
+          <w:sz w:val="22"/>
+          <w:szCs w:val="22"/>
+        </w:rPr>
+        <w:t xml:space="preserve"> the development of autonomous drones for delivering items that use GNSS with a compass as the main tool; with the aim of delivering medical aid to patients in emergency situations and implementation in agriculture in Indonesia. This research was carried out by (</w:t>
       </w:r>
       <w:proofErr w:type="spellStart"/>
       <w:r>
@@ -2819,7 +4513,7 @@
           <w:sz w:val="22"/>
           <w:szCs w:val="22"/>
         </w:rPr>
-        <w:t>Programme</w:t>
+        <w:t>Patrik</w:t>
       </w:r>
       <w:proofErr w:type="spellEnd"/>
       <w:r>
@@ -2828,7 +4522,33 @@
           <w:sz w:val="22"/>
           <w:szCs w:val="22"/>
         </w:rPr>
-        <w:t xml:space="preserve"> [13] and the findings will be leveraged to inform the consortium’s work in addressing some of the challenges surrounding the public acceptance of drones.</w:t>
+        <w:t xml:space="preserve"> </w:t>
+      </w:r>
+      <w:proofErr w:type="spellStart"/>
+      <w:r>
+        <w:rPr>
+          <w:color w:val="000000" w:themeColor="text1"/>
+          <w:sz w:val="22"/>
+          <w:szCs w:val="22"/>
+        </w:rPr>
+        <w:t>Aurello</w:t>
+      </w:r>
+      <w:proofErr w:type="spellEnd"/>
+      <w:r>
+        <w:rPr>
+          <w:color w:val="000000" w:themeColor="text1"/>
+          <w:sz w:val="22"/>
+          <w:szCs w:val="22"/>
+        </w:rPr>
+        <w:t xml:space="preserve"> et al)</w:t>
+      </w:r>
+      <w:r>
+        <w:rPr>
+          <w:color w:val="000000" w:themeColor="text1"/>
+          <w:sz w:val="22"/>
+          <w:szCs w:val="22"/>
+        </w:rPr>
+        <w:t>. The results demonstrated that the use cases are realistic and very viable as experiments showed that the average of positional deviation of landing position between the actual landing position and the desired landing position in the flight tests of flying from start to goal is 1.1125 m and for the tests that use the algorithm which uses course-over-ground, the positional deviation has average of 2.39 m. Meaning that the technology is there when developing autonomous drone that operate via GNSS.</w:t>
       </w:r>
     </w:p>
     <w:p>
@@ -2843,262 +4563,441 @@
     </w:p>
     <w:p>
       <w:pPr>
+        <w:pStyle w:val="Heading1"/>
+      </w:pPr>
+      <w:bookmarkStart w:id="9" w:name="_Toc113797222"/>
+      <w:r>
+        <w:t>Report structure</w:t>
+      </w:r>
+      <w:bookmarkEnd w:id="9"/>
+    </w:p>
+    <w:p>
+      <w:r>
+        <w:t>Outline the structure of the rest of the report</w:t>
+      </w:r>
+    </w:p>
+    <w:p>
+      <w:pPr>
+        <w:pStyle w:val="Heading1"/>
+      </w:pPr>
+      <w:bookmarkStart w:id="10" w:name="_Toc113797223"/>
+      <w:r>
+        <w:t>Literature review</w:t>
+      </w:r>
+      <w:bookmarkEnd w:id="10"/>
+    </w:p>
+    <w:p>
+      <w:pPr>
+        <w:pStyle w:val="Heading1"/>
+      </w:pPr>
+      <w:bookmarkStart w:id="11" w:name="_Toc113797224"/>
+      <w:r>
+        <w:t>Methodology</w:t>
+      </w:r>
+      <w:bookmarkEnd w:id="11"/>
+    </w:p>
+    <w:p>
+      <w:r>
+        <w:t>The</w:t>
+      </w:r>
+      <w:r>
+        <w:t xml:space="preserve"> process with which this project was carried out began with research into available facial recognition algorithms that could be deployed in real time on the </w:t>
+      </w:r>
+      <w:r>
+        <w:t>drone.</w:t>
+      </w:r>
+    </w:p>
+    <w:p>
+      <w:r>
+        <w:t>After this, three main algorithms were chosen and implemented</w:t>
+      </w:r>
+      <w:r>
+        <w:t>:</w:t>
+      </w:r>
+      <w:r>
+        <w:t xml:space="preserve"> </w:t>
+      </w:r>
+      <w:proofErr w:type="spellStart"/>
+      <w:r>
+        <w:t>Dlib’s</w:t>
+      </w:r>
+      <w:proofErr w:type="spellEnd"/>
+      <w:r>
+        <w:t xml:space="preserve"> facial recognition library using SVM, YOLO and</w:t>
+      </w:r>
+      <w:r>
+        <w:t xml:space="preserve"> </w:t>
+      </w:r>
+      <w:proofErr w:type="gramStart"/>
+      <w:r>
+        <w:t xml:space="preserve">lastly, </w:t>
+      </w:r>
+      <w:r>
+        <w:t xml:space="preserve"> </w:t>
+      </w:r>
+      <w:r>
+        <w:t>the</w:t>
+      </w:r>
+      <w:proofErr w:type="gramEnd"/>
+      <w:r>
+        <w:t xml:space="preserve"> viola jones method with </w:t>
+      </w:r>
+      <w:proofErr w:type="spellStart"/>
+      <w:r>
+        <w:t>haarcascade</w:t>
+      </w:r>
+      <w:proofErr w:type="spellEnd"/>
+      <w:r>
+        <w:t>.</w:t>
+      </w:r>
+      <w:r>
+        <w:t xml:space="preserve"> Firstly, face detection was implemented. This would allow the drone to react when ever a face was </w:t>
+      </w:r>
+      <w:r>
+        <w:t xml:space="preserve">detected in the frame. This is a necessary abstraction from face recognition as it meant that a function could be implemented such that </w:t>
+      </w:r>
+      <w:r>
+        <w:t>the drone could avoid recognized faces whilst also behaving in a certain way to recognized faces.</w:t>
+      </w:r>
+    </w:p>
+    <w:p>
+      <w:r>
+        <w:t xml:space="preserve">The </w:t>
+      </w:r>
+      <w:proofErr w:type="spellStart"/>
+      <w:r>
+        <w:t>Dlib</w:t>
+      </w:r>
+      <w:proofErr w:type="spellEnd"/>
+      <w:r>
+        <w:t xml:space="preserve"> library came with a variety of functions that made it easy to identify faces as well as recognize a face from a target image without the need for additional training. </w:t>
+      </w:r>
+      <w:r>
+        <w:t xml:space="preserve"> As for the other two methods, datasets were created</w:t>
+      </w:r>
+      <w:r>
+        <w:t xml:space="preserve"> for training however the methods have not been modified to recognize faces that not in a known dataset. Meaning, when </w:t>
+      </w:r>
+      <w:proofErr w:type="spellStart"/>
+      <w:r>
+        <w:t>deployability</w:t>
+      </w:r>
+      <w:proofErr w:type="spellEnd"/>
+      <w:r>
+        <w:t xml:space="preserve"> is in question, the </w:t>
+      </w:r>
+      <w:proofErr w:type="spellStart"/>
+      <w:r>
+        <w:t>Dlib</w:t>
+      </w:r>
+      <w:proofErr w:type="spellEnd"/>
+      <w:r>
+        <w:t xml:space="preserve"> face recognition library is the most readily available to empl</w:t>
+      </w:r>
+      <w:r>
+        <w:t>o</w:t>
+      </w:r>
+      <w:r>
+        <w:t xml:space="preserve">y in a field due to not needing any down time for additional training for new faces. </w:t>
+      </w:r>
+      <w:r>
+        <w:t>However, through testing results have</w:t>
+      </w:r>
+      <w:r>
+        <w:t xml:space="preserve"> also</w:t>
+      </w:r>
+      <w:r>
+        <w:t xml:space="preserve"> shown that the dataset used for </w:t>
+      </w:r>
+      <w:proofErr w:type="spellStart"/>
+      <w:r>
+        <w:t>Dlib’s</w:t>
+      </w:r>
+      <w:proofErr w:type="spellEnd"/>
+      <w:r>
+        <w:t xml:space="preserve"> face recognition algorithm </w:t>
+      </w:r>
+      <w:r>
+        <w:t>is insufficient at recognizing people of</w:t>
+      </w:r>
+      <w:r>
+        <w:t xml:space="preserve"> BAME with the same consistency that others are </w:t>
+      </w:r>
+      <w:r>
+        <w:t>recognized</w:t>
+      </w:r>
+      <w:r>
+        <w:t xml:space="preserve"> </w:t>
+      </w:r>
+      <w:r>
+        <w:t>with</w:t>
+      </w:r>
+      <w:r>
+        <w:t>, in the same lightin</w:t>
+      </w:r>
+      <w:r>
+        <w:t>g</w:t>
+      </w:r>
+      <w:r>
+        <w:t xml:space="preserve">. </w:t>
+      </w:r>
+      <w:r>
+        <w:t xml:space="preserve">This highlights a potential lack of BAME data in the dataset that was used to train the </w:t>
+      </w:r>
+      <w:proofErr w:type="spellStart"/>
+      <w:r>
+        <w:t>Dlib</w:t>
+      </w:r>
+      <w:proofErr w:type="spellEnd"/>
+      <w:r>
+        <w:t xml:space="preserve"> library. </w:t>
+      </w:r>
+    </w:p>
+    <w:p>
+      <w:r>
+        <w:t>Following the creation of the datasets, face recognition was tested on the drone with varying degrees of accuracy.</w:t>
+      </w:r>
+    </w:p>
+    <w:p>
+      <w:pPr>
+        <w:pStyle w:val="Heading2"/>
+      </w:pPr>
+      <w:r>
+        <w:t>Project Management</w:t>
+      </w:r>
+    </w:p>
+    <w:p>
+      <w:proofErr w:type="gramStart"/>
+      <w:r>
+        <w:t>In order to</w:t>
+      </w:r>
+      <w:proofErr w:type="gramEnd"/>
+      <w:r>
+        <w:t xml:space="preserve"> manage the progress of the project. Frequent meetings were held. Where possible once a week, otherwise, once every two weeks. During the meetings, the project progress was discussed as well as objectives for the next week and </w:t>
+      </w:r>
+      <w:r>
+        <w:t>any problems that asides following the meeting along with how the problems were solved.</w:t>
+      </w:r>
+    </w:p>
+    <w:p>
+      <w:pPr>
         <w:jc w:val="both"/>
-        <w:rPr>
-          <w:color w:val="000000" w:themeColor="text1"/>
-          <w:sz w:val="22"/>
-          <w:szCs w:val="22"/>
-        </w:rPr>
-      </w:pPr>
-      <w:r>
-        <w:rPr>
-          <w:color w:val="000000" w:themeColor="text1"/>
-          <w:sz w:val="22"/>
-          <w:szCs w:val="22"/>
-        </w:rPr>
-        <w:t xml:space="preserve">Nonetheless, the results of the research showed how applicable drones can be to daily lives for people in the UK and the purpose of this research is to help make this a reality. That being said, </w:t>
+      </w:pPr>
+      <w:r>
+        <w:t xml:space="preserve">As the project involved an autonomous drone operating </w:t>
+      </w:r>
+      <w:proofErr w:type="spellStart"/>
+      <w:r>
+        <w:t>primiraly</w:t>
+      </w:r>
+      <w:proofErr w:type="spellEnd"/>
+      <w:r>
+        <w:t xml:space="preserve"> on computer vision this meant specially attention had to be paid to the way in which the drone responded to what it saw.</w:t>
+      </w:r>
+      <w:r>
+        <w:t xml:space="preserve"> This required a lot of experimenting on the drone to see how well faces would be picked up through the camera, the distance at which faces would be detected and how well the drone could follow and keep track of a face when in motion.</w:t>
+      </w:r>
+    </w:p>
+    <w:p>
+      <w:pPr>
+        <w:jc w:val="both"/>
+      </w:pPr>
+      <w:r>
+        <w:t xml:space="preserve">As a result of assessing this only being possible through experimenting, </w:t>
+      </w:r>
+      <w:r>
+        <w:t>the following methodology was deemed appropriate.</w:t>
+      </w:r>
+    </w:p>
+    <w:p>
+      <w:pPr>
+        <w:pStyle w:val="Heading2"/>
+      </w:pPr>
+      <w:r>
+        <w:t>Software Development</w:t>
+      </w:r>
+    </w:p>
+    <w:p>
+      <w:r>
+        <w:t>Methodical Analysis of what software development approach was used?</w:t>
+      </w:r>
+    </w:p>
+    <w:p>
+      <w:r>
+        <w:t>Black box and white box testing.</w:t>
+      </w:r>
+    </w:p>
+    <w:p>
+      <w:pPr>
+        <w:autoSpaceDE w:val="0"/>
+        <w:autoSpaceDN w:val="0"/>
+        <w:adjustRightInd w:val="0"/>
+        <w:jc w:val="start"/>
+        <w:rPr>
+          <w:lang w:val="en-GB"/>
+        </w:rPr>
+      </w:pPr>
+      <w:r>
+        <w:rPr>
+          <w:lang w:val="en-GB"/>
+        </w:rPr>
+        <w:t>You should work from the</w:t>
+      </w:r>
+    </w:p>
+    <w:p>
+      <w:pPr>
+        <w:autoSpaceDE w:val="0"/>
+        <w:autoSpaceDN w:val="0"/>
+        <w:adjustRightInd w:val="0"/>
+        <w:jc w:val="start"/>
+        <w:rPr>
+          <w:lang w:val="en-GB"/>
+        </w:rPr>
+      </w:pPr>
+      <w:r>
+        <w:rPr>
+          <w:lang w:val="en-GB"/>
+        </w:rPr>
+        <w:t>specific requirements of your project and explain how these might determine</w:t>
+      </w:r>
+    </w:p>
+    <w:p>
+      <w:pPr>
+        <w:autoSpaceDE w:val="0"/>
+        <w:autoSpaceDN w:val="0"/>
+        <w:adjustRightInd w:val="0"/>
+        <w:jc w:val="start"/>
+        <w:rPr>
+          <w:lang w:val="en-GB"/>
+        </w:rPr>
+      </w:pPr>
+      <w:r>
+        <w:rPr>
+          <w:lang w:val="en-GB"/>
+        </w:rPr>
+        <w:t>approaches for software /IS methodologies. Where relevant, you should give</w:t>
+      </w:r>
+    </w:p>
+    <w:p>
+      <w:pPr>
+        <w:autoSpaceDE w:val="0"/>
+        <w:autoSpaceDN w:val="0"/>
+        <w:adjustRightInd w:val="0"/>
+        <w:jc w:val="start"/>
+        <w:rPr>
+          <w:lang w:val="en-GB"/>
+        </w:rPr>
+      </w:pPr>
+      <w:r>
+        <w:rPr>
+          <w:lang w:val="en-GB"/>
+        </w:rPr>
+        <w:t xml:space="preserve">serious thought to the proper design of research and requirements </w:t>
       </w:r>
       <w:proofErr w:type="gramStart"/>
       <w:r>
         <w:rPr>
-          <w:color w:val="000000" w:themeColor="text1"/>
-          <w:sz w:val="22"/>
-          <w:szCs w:val="22"/>
-        </w:rPr>
-        <w:t>it is clear that there</w:t>
+          <w:lang w:val="en-GB"/>
+        </w:rPr>
+        <w:t>capture</w:t>
       </w:r>
       <w:proofErr w:type="gramEnd"/>
       <w:r>
         <w:rPr>
-          <w:color w:val="000000" w:themeColor="text1"/>
-          <w:sz w:val="22"/>
-          <w:szCs w:val="22"/>
-        </w:rPr>
-        <w:t xml:space="preserve"> will have to be restrictions on the use of drones</w:t>
-      </w:r>
-      <w:r>
-        <w:rPr>
-          <w:color w:val="000000" w:themeColor="text1"/>
-          <w:sz w:val="22"/>
-          <w:szCs w:val="22"/>
-        </w:rPr>
-        <w:t xml:space="preserve"> for the project to be viable and the use of drones will have to be backed by their application via a reputable agency such as the policy or search and rescue agencies that can justify their use in the public for those who are worried about their privacy being disregarded.</w:t>
-      </w:r>
-      <w:r>
-        <w:rPr>
-          <w:color w:val="000000" w:themeColor="text1"/>
-          <w:sz w:val="22"/>
-          <w:szCs w:val="22"/>
+          <w:lang w:val="en-GB"/>
         </w:rPr>
         <w:t xml:space="preserve"> </w:t>
       </w:r>
-    </w:p>
-    <w:p>
-      <w:pPr>
-        <w:pStyle w:val="Heading2"/>
-        <w:rPr>
-          <w:color w:val="000000" w:themeColor="text1"/>
-          <w:sz w:val="22"/>
-          <w:szCs w:val="22"/>
-        </w:rPr>
-      </w:pPr>
-      <w:r>
-        <w:rPr>
-          <w:color w:val="000000" w:themeColor="text1"/>
-          <w:sz w:val="22"/>
-          <w:szCs w:val="22"/>
-        </w:rPr>
-        <w:t>Uses of autonomous drones</w:t>
+      <w:r>
+        <w:rPr>
+          <w:lang w:val="en-GB"/>
+        </w:rPr>
+        <w:t>approaches.</w:t>
       </w:r>
     </w:p>
     <w:p>
       <w:pPr>
         <w:jc w:val="both"/>
-        <w:rPr>
-          <w:color w:val="000000" w:themeColor="text1"/>
-          <w:sz w:val="22"/>
-          <w:szCs w:val="22"/>
-        </w:rPr>
-      </w:pPr>
-      <w:r>
-        <w:rPr>
-          <w:color w:val="000000" w:themeColor="text1"/>
-          <w:sz w:val="22"/>
-          <w:szCs w:val="22"/>
-        </w:rPr>
-        <w:t xml:space="preserve">Plenty of research has been carried out on autonomous drones, highlighting their significance as a topic. According to “The use of drones in maritime sector-areas and benefits” by </w:t>
-      </w:r>
-      <w:proofErr w:type="spellStart"/>
-      <w:r>
-        <w:rPr>
-          <w:rStyle w:val="highlight"/>
-          <w:color w:val="000000" w:themeColor="text1"/>
-          <w:sz w:val="22"/>
-          <w:szCs w:val="22"/>
-        </w:rPr>
-        <w:t>Krysto</w:t>
-      </w:r>
-      <w:r>
-        <w:rPr>
-          <w:rStyle w:val="markedcontent"/>
-          <w:color w:val="000000" w:themeColor="text1"/>
-          <w:sz w:val="22"/>
-          <w:szCs w:val="22"/>
-        </w:rPr>
-        <w:t>sik-Gromadzińska</w:t>
-      </w:r>
-      <w:proofErr w:type="spellEnd"/>
-      <w:r>
-        <w:rPr>
-          <w:color w:val="000000" w:themeColor="text1"/>
-          <w:sz w:val="22"/>
-          <w:szCs w:val="22"/>
-        </w:rPr>
-        <w:t>, DNV GL is currently testing autonomous drones with hyperspectral cameras for use in ship tank inspections.</w:t>
-      </w:r>
-      <w:r>
-        <w:rPr>
-          <w:color w:val="000000" w:themeColor="text1"/>
-          <w:sz w:val="22"/>
-          <w:szCs w:val="22"/>
-        </w:rPr>
-        <w:t xml:space="preserve"> The paper argues that autonomous drones for inspection in maritime conditions, ensure human safety and operational efficiency during transportation from port to ship and they also reduce the carbon footprint when used over the sea.</w:t>
-      </w:r>
-    </w:p>
-    <w:p>
-      <w:pPr>
-        <w:jc w:val="both"/>
-        <w:rPr>
-          <w:color w:val="000000" w:themeColor="text1"/>
-          <w:sz w:val="22"/>
-          <w:szCs w:val="22"/>
-        </w:rPr>
-      </w:pPr>
-      <w:r>
-        <w:rPr>
-          <w:color w:val="000000" w:themeColor="text1"/>
-          <w:sz w:val="22"/>
-          <w:szCs w:val="22"/>
-        </w:rPr>
-        <w:t xml:space="preserve">Other research on autonomous drones </w:t>
-      </w:r>
-      <w:proofErr w:type="gramStart"/>
-      <w:r>
-        <w:rPr>
-          <w:color w:val="000000" w:themeColor="text1"/>
-          <w:sz w:val="22"/>
-          <w:szCs w:val="22"/>
-        </w:rPr>
-        <w:t>include</w:t>
-      </w:r>
-      <w:proofErr w:type="gramEnd"/>
-      <w:r>
-        <w:rPr>
-          <w:color w:val="000000" w:themeColor="text1"/>
-          <w:sz w:val="22"/>
-          <w:szCs w:val="22"/>
-        </w:rPr>
-        <w:t xml:space="preserve"> the development of autonomous drones for delivering items that use GNSS with a compass as the main tool; with the aim of delivering medical aid to patients in emergency situations and implementation in agriculture in Indonesia. This research was carried out by (</w:t>
-      </w:r>
-      <w:proofErr w:type="spellStart"/>
-      <w:r>
-        <w:rPr>
-          <w:color w:val="000000" w:themeColor="text1"/>
-          <w:sz w:val="22"/>
-          <w:szCs w:val="22"/>
-        </w:rPr>
-        <w:t>Patrik</w:t>
-      </w:r>
-      <w:proofErr w:type="spellEnd"/>
-      <w:r>
-        <w:rPr>
-          <w:color w:val="000000" w:themeColor="text1"/>
-          <w:sz w:val="22"/>
-          <w:szCs w:val="22"/>
-        </w:rPr>
-        <w:t xml:space="preserve"> </w:t>
-      </w:r>
-      <w:proofErr w:type="spellStart"/>
-      <w:r>
-        <w:rPr>
-          <w:color w:val="000000" w:themeColor="text1"/>
-          <w:sz w:val="22"/>
-          <w:szCs w:val="22"/>
-        </w:rPr>
-        <w:t>Aurello</w:t>
-      </w:r>
-      <w:proofErr w:type="spellEnd"/>
-      <w:r>
-        <w:rPr>
-          <w:color w:val="000000" w:themeColor="text1"/>
-          <w:sz w:val="22"/>
-          <w:szCs w:val="22"/>
-        </w:rPr>
-        <w:t xml:space="preserve"> et al)</w:t>
-      </w:r>
-      <w:r>
-        <w:rPr>
-          <w:color w:val="000000" w:themeColor="text1"/>
-          <w:sz w:val="22"/>
-          <w:szCs w:val="22"/>
-        </w:rPr>
-        <w:t>. The results demonstrated that the use cases are realistic and very viable as experiments showed that the average of positional deviation of landing position between the actual landing position and the desired landing position in the flight tests of flying from start to goal is 1.1125 m and for the tests that use the algorithm which uses course-over-ground, the positional deviation has average of 2.39 m. Meaning that the technology is there when developing autonomous drone that operate via GNSS.</w:t>
-      </w:r>
-    </w:p>
-    <w:p>
-      <w:pPr>
-        <w:jc w:val="both"/>
-        <w:rPr>
-          <w:color w:val="000000" w:themeColor="text1"/>
-          <w:sz w:val="22"/>
-          <w:szCs w:val="22"/>
-        </w:rPr>
       </w:pPr>
     </w:p>
     <w:p>
       <w:pPr>
         <w:pStyle w:val="Heading1"/>
       </w:pPr>
-      <w:r>
-        <w:t>Report structure</w:t>
-      </w:r>
-    </w:p>
-    <w:p>
-      <w:r>
-        <w:t>Outline the structure of the rest of the report</w:t>
+      <w:bookmarkStart w:id="12" w:name="_Toc113797225"/>
+      <w:r>
+        <w:t>Alternarive research methods</w:t>
+      </w:r>
+      <w:bookmarkEnd w:id="12"/>
+    </w:p>
+    <w:p>
+      <w:r>
+        <w:t xml:space="preserve">Asides from running experiments in simulation with the drone and using Virtual machines to simulate a raspberry pi communicating with a host device such as a phone or computer observations on the interaction between people and the drone will also be taken. These observations will be used to analyze public response to drones for surveillance asides from their feedback in a survey which could also be a viable option for gathering support for justification of the use of drones for surveillance. It would be interesting to see </w:t>
+      </w:r>
+      <w:r>
+        <w:lastRenderedPageBreak/>
+        <w:t>if people’s response to the surveys also matched their responses to an implementation of an autonomous drone surveilling an area.</w:t>
       </w:r>
     </w:p>
     <w:p>
       <w:pPr>
         <w:pStyle w:val="Heading1"/>
-      </w:pPr>
-      <w:r>
-        <w:t>Literature review</w:t>
-      </w:r>
+        <w:rPr>
+          <w:color w:val="000000" w:themeColor="text1"/>
+          <w:sz w:val="22"/>
+          <w:szCs w:val="22"/>
+        </w:rPr>
+      </w:pPr>
+      <w:bookmarkStart w:id="13" w:name="_Toc113797226"/>
+      <w:r>
+        <w:rPr>
+          <w:color w:val="000000" w:themeColor="text1"/>
+          <w:sz w:val="22"/>
+          <w:szCs w:val="22"/>
+        </w:rPr>
+        <w:t>Design and development</w:t>
+      </w:r>
+      <w:bookmarkEnd w:id="13"/>
     </w:p>
     <w:p>
       <w:pPr>
         <w:pStyle w:val="Heading1"/>
-      </w:pPr>
-      <w:r>
-        <w:t>Methodology</w:t>
-      </w:r>
+        <w:rPr>
+          <w:color w:val="000000" w:themeColor="text1"/>
+          <w:sz w:val="22"/>
+          <w:szCs w:val="22"/>
+        </w:rPr>
+      </w:pPr>
+      <w:bookmarkStart w:id="14" w:name="_Toc113797227"/>
+      <w:r>
+        <w:rPr>
+          <w:color w:val="000000" w:themeColor="text1"/>
+          <w:sz w:val="22"/>
+          <w:szCs w:val="22"/>
+        </w:rPr>
+        <w:t>Experiments and evaluation</w:t>
+      </w:r>
+      <w:bookmarkEnd w:id="14"/>
     </w:p>
     <w:p>
       <w:pPr>
         <w:pStyle w:val="Heading1"/>
-      </w:pPr>
-      <w:r>
-        <w:t>Alternarive research methods</w:t>
-      </w:r>
-    </w:p>
-    <w:p>
-      <w:r>
-        <w:t xml:space="preserve">Asides from running experiments in simulation with the drone and using Virtual machines to simulate a raspberry pi </w:t>
-      </w:r>
-      <w:r>
-        <w:t>communicating with a host device such as a phone or computer observations on the interaction between people and the drone will also be taken. These observations will be used to analyze public response to drones for surveillance asides from their feedback in a survey which could also be a viable option for gathering support for justification of the use of drones for surveillance. It would be interesting to see if people’s response to the surveys also matched their responses to an implementation of an autonomous drone surveilling an area.</w:t>
-      </w:r>
+        <w:rPr>
+          <w:color w:val="000000" w:themeColor="text1"/>
+          <w:sz w:val="22"/>
+          <w:szCs w:val="22"/>
+        </w:rPr>
+      </w:pPr>
+      <w:bookmarkStart w:id="15" w:name="_Toc113797228"/>
+      <w:r>
+        <w:rPr>
+          <w:color w:val="000000" w:themeColor="text1"/>
+          <w:sz w:val="22"/>
+          <w:szCs w:val="22"/>
+        </w:rPr>
+        <w:t>Discussion and reflective analysis</w:t>
+      </w:r>
+      <w:bookmarkEnd w:id="15"/>
     </w:p>
     <w:p>
       <w:pPr>
@@ -3109,60 +5008,7 @@
           <w:szCs w:val="22"/>
         </w:rPr>
       </w:pPr>
-      <w:r>
-        <w:rPr>
-          <w:color w:val="000000" w:themeColor="text1"/>
-          <w:sz w:val="22"/>
-          <w:szCs w:val="22"/>
-        </w:rPr>
-        <w:t>Design and development</w:t>
-      </w:r>
-    </w:p>
-    <w:p>
-      <w:pPr>
-        <w:pStyle w:val="Heading1"/>
-        <w:rPr>
-          <w:color w:val="000000" w:themeColor="text1"/>
-          <w:sz w:val="22"/>
-          <w:szCs w:val="22"/>
-        </w:rPr>
-      </w:pPr>
-      <w:r>
-        <w:rPr>
-          <w:color w:val="000000" w:themeColor="text1"/>
-          <w:sz w:val="22"/>
-          <w:szCs w:val="22"/>
-        </w:rPr>
-        <w:t>Experiments and evaluation</w:t>
-      </w:r>
-    </w:p>
-    <w:p>
-      <w:pPr>
-        <w:pStyle w:val="Heading1"/>
-        <w:rPr>
-          <w:color w:val="000000" w:themeColor="text1"/>
-          <w:sz w:val="22"/>
-          <w:szCs w:val="22"/>
-        </w:rPr>
-      </w:pPr>
-      <w:r>
-        <w:rPr>
-          <w:color w:val="000000" w:themeColor="text1"/>
-          <w:sz w:val="22"/>
-          <w:szCs w:val="22"/>
-        </w:rPr>
-        <w:t>Discussion and reflective analysis</w:t>
-      </w:r>
-    </w:p>
-    <w:p>
-      <w:pPr>
-        <w:pStyle w:val="Heading1"/>
-        <w:rPr>
-          <w:color w:val="000000" w:themeColor="text1"/>
-          <w:sz w:val="22"/>
-          <w:szCs w:val="22"/>
-        </w:rPr>
-      </w:pPr>
+      <w:bookmarkStart w:id="16" w:name="_Toc113797229"/>
       <w:r>
         <w:rPr>
           <w:color w:val="000000" w:themeColor="text1"/>
@@ -3171,6 +5017,7 @@
         </w:rPr>
         <w:t>Findings and conclusion</w:t>
       </w:r>
+      <w:bookmarkEnd w:id="16"/>
     </w:p>
     <w:p>
       <w:pPr>
@@ -3633,19 +5480,7 @@
           <w:szCs w:val="22"/>
           <w:lang w:val="en-GB" w:eastAsia="en-GB"/>
         </w:rPr>
-        <w:t xml:space="preserve">2020 International Conference on Information and </w:t>
-      </w:r>
-      <w:r>
-        <w:rPr>
-          <w:i/>
-          <w:iCs/>
-          <w:color w:val="000000" w:themeColor="text1"/>
-          <w:sz w:val="22"/>
-          <w:szCs w:val="22"/>
-          <w:lang w:val="en-GB" w:eastAsia="en-GB"/>
-        </w:rPr>
-        <w:lastRenderedPageBreak/>
-        <w:t>Communication Technology Convergence (ICTC)</w:t>
+        <w:t>2020 International Conference on Information and Communication Technology Convergence (ICTC)</w:t>
       </w:r>
       <w:r>
         <w:rPr>
@@ -4052,8 +5887,19 @@
           <w:szCs w:val="20"/>
           <w:shd w:val="clear" w:color="auto" w:fill="FFFFFF"/>
         </w:rPr>
-        <w:t>Tesla., 2022,</w:t>
-      </w:r>
+        <w:t>Tesla., 2022, Elon Musk</w:t>
+      </w:r>
+    </w:p>
+    <w:p>
+      <w:pPr>
+        <w:pStyle w:val="references"/>
+        <w:rPr>
+          <w:color w:val="000000" w:themeColor="text1"/>
+          <w:sz w:val="22"/>
+          <w:szCs w:val="22"/>
+          <w:lang w:val="en-GB" w:eastAsia="en-GB"/>
+        </w:rPr>
+      </w:pPr>
       <w:r>
         <w:rPr>
           <w:rFonts w:ascii="Arial" w:hAnsi="Arial" w:cs="Arial"/>
@@ -4062,19 +5908,8 @@
           <w:szCs w:val="20"/>
           <w:shd w:val="clear" w:color="auto" w:fill="FFFFFF"/>
         </w:rPr>
-        <w:t xml:space="preserve"> Elon Musk</w:t>
-      </w:r>
-    </w:p>
-    <w:p>
-      <w:pPr>
-        <w:pStyle w:val="references"/>
-        <w:rPr>
-          <w:color w:val="000000" w:themeColor="text1"/>
-          <w:sz w:val="22"/>
-          <w:szCs w:val="22"/>
-          <w:lang w:val="en-GB" w:eastAsia="en-GB"/>
-        </w:rPr>
-      </w:pPr>
+        <w:t>McLean</w:t>
+      </w:r>
       <w:r>
         <w:rPr>
           <w:rFonts w:ascii="Arial" w:hAnsi="Arial" w:cs="Arial"/>
@@ -4083,7 +5918,7 @@
           <w:szCs w:val="20"/>
           <w:shd w:val="clear" w:color="auto" w:fill="FFFFFF"/>
         </w:rPr>
-        <w:t>McLean</w:t>
+        <w:t>,</w:t>
       </w:r>
       <w:r>
         <w:rPr>
@@ -4093,7 +5928,7 @@
           <w:szCs w:val="20"/>
           <w:shd w:val="clear" w:color="auto" w:fill="FFFFFF"/>
         </w:rPr>
-        <w:t>,</w:t>
+        <w:t>The Dawn of TV</w:t>
       </w:r>
       <w:r>
         <w:rPr>
@@ -4103,7 +5938,7 @@
           <w:szCs w:val="20"/>
           <w:shd w:val="clear" w:color="auto" w:fill="FFFFFF"/>
         </w:rPr>
-        <w:t>The Dawn of TV</w:t>
+        <w:t>,</w:t>
       </w:r>
       <w:r>
         <w:rPr>
@@ -4113,7 +5948,7 @@
           <w:szCs w:val="20"/>
           <w:shd w:val="clear" w:color="auto" w:fill="FFFFFF"/>
         </w:rPr>
-        <w:t>,</w:t>
+        <w:t xml:space="preserve">Phonovision:1927-28, </w:t>
       </w:r>
       <w:r>
         <w:rPr>
@@ -4123,7 +5958,7 @@
           <w:szCs w:val="20"/>
           <w:shd w:val="clear" w:color="auto" w:fill="FFFFFF"/>
         </w:rPr>
-        <w:t xml:space="preserve">Phonovision:1927-28, </w:t>
+        <w:t>20</w:t>
       </w:r>
       <w:r>
         <w:rPr>
@@ -4133,7 +5968,7 @@
           <w:szCs w:val="20"/>
           <w:shd w:val="clear" w:color="auto" w:fill="FFFFFF"/>
         </w:rPr>
-        <w:t>20</w:t>
+        <w:t>13</w:t>
       </w:r>
       <w:r>
         <w:rPr>
@@ -4143,37 +5978,7 @@
           <w:szCs w:val="20"/>
           <w:shd w:val="clear" w:color="auto" w:fill="FFFFFF"/>
         </w:rPr>
-        <w:t>13</w:t>
-      </w:r>
-      <w:r>
-        <w:rPr>
-          <w:rFonts w:ascii="Arial" w:hAnsi="Arial" w:cs="Arial"/>
-          <w:color w:val="222222"/>
-          <w:sz w:val="20"/>
-          <w:szCs w:val="20"/>
-          <w:shd w:val="clear" w:color="auto" w:fill="FFFFFF"/>
-        </w:rPr>
-        <w:t xml:space="preserve"> [Accessed: </w:t>
-      </w:r>
-      <w:r>
-        <w:rPr>
-          <w:rFonts w:ascii="Arial" w:hAnsi="Arial" w:cs="Arial"/>
-          <w:color w:val="222222"/>
-          <w:sz w:val="20"/>
-          <w:szCs w:val="20"/>
-          <w:shd w:val="clear" w:color="auto" w:fill="FFFFFF"/>
-        </w:rPr>
-        <w:t>09/09</w:t>
-      </w:r>
-      <w:r>
-        <w:rPr>
-          <w:rFonts w:ascii="Arial" w:hAnsi="Arial" w:cs="Arial"/>
-          <w:color w:val="222222"/>
-          <w:sz w:val="20"/>
-          <w:szCs w:val="20"/>
-          <w:shd w:val="clear" w:color="auto" w:fill="FFFFFF"/>
-        </w:rPr>
-        <w:t>/2022] available at:</w:t>
+        <w:t xml:space="preserve"> [Accessed: 09/09/2022] available at:</w:t>
       </w:r>
       <w:r>
         <w:t xml:space="preserve"> </w:t>
@@ -6004,9 +7809,12 @@
     <w:lsdException w:name="heading 7" w:semiHidden="1" w:unhideWhenUsed="1" w:qFormat="1"/>
     <w:lsdException w:name="heading 8" w:semiHidden="1" w:unhideWhenUsed="1" w:qFormat="1"/>
     <w:lsdException w:name="heading 9" w:semiHidden="1" w:unhideWhenUsed="1" w:qFormat="1"/>
+    <w:lsdException w:name="toc 1" w:uiPriority="39"/>
+    <w:lsdException w:name="toc 2" w:uiPriority="39"/>
     <w:lsdException w:name="caption" w:semiHidden="1" w:unhideWhenUsed="1" w:qFormat="1"/>
     <w:lsdException w:name="Title" w:qFormat="1"/>
     <w:lsdException w:name="Subtitle" w:qFormat="1"/>
+    <w:lsdException w:name="Hyperlink" w:uiPriority="99"/>
     <w:lsdException w:name="Strong" w:qFormat="1"/>
     <w:lsdException w:name="Emphasis" w:qFormat="1"/>
     <w:lsdException w:name="Normal (Web)" w:uiPriority="99"/>
@@ -6753,6 +8561,7 @@
   <w:style w:type="character" w:styleId="Hyperlink">
     <w:name w:val="Hyperlink"/>
     <w:basedOn w:val="DefaultParagraphFont"/>
+    <w:uiPriority w:val="99"/>
     <w:rsid w:val="008A6D54"/>
     <w:rPr>
       <w:color w:val="0563C1" w:themeColor="hyperlink"/>
@@ -6768,6 +8577,57 @@
     <w:pPr>
       <w:ind w:start="36pt"/>
       <w:contextualSpacing/>
+    </w:pPr>
+  </w:style>
+  <w:style w:type="paragraph" w:styleId="TOCHeading">
+    <w:name w:val="TOC Heading"/>
+    <w:basedOn w:val="Heading1"/>
+    <w:next w:val="Normal"/>
+    <w:uiPriority w:val="39"/>
+    <w:unhideWhenUsed/>
+    <w:qFormat/>
+    <w:rsid w:val="00D55E7F"/>
+    <w:pPr>
+      <w:numPr>
+        <w:numId w:val="0"/>
+      </w:numPr>
+      <w:tabs>
+        <w:tab w:val="clear" w:pos="10.80pt"/>
+      </w:tabs>
+      <w:spacing w:before="12pt" w:after="0pt" w:line="12.95pt" w:lineRule="auto"/>
+      <w:jc w:val="start"/>
+      <w:outlineLvl w:val="9"/>
+    </w:pPr>
+    <w:rPr>
+      <w:rFonts w:asciiTheme="majorHAnsi" w:eastAsiaTheme="majorEastAsia" w:hAnsiTheme="majorHAnsi" w:cstheme="majorBidi"/>
+      <w:smallCaps w:val="0"/>
+      <w:noProof w:val="0"/>
+      <w:color w:val="2E74B5" w:themeColor="accent1" w:themeShade="BF"/>
+      <w:sz w:val="32"/>
+      <w:szCs w:val="32"/>
+    </w:rPr>
+  </w:style>
+  <w:style w:type="paragraph" w:styleId="TOC1">
+    <w:name w:val="toc 1"/>
+    <w:basedOn w:val="Normal"/>
+    <w:next w:val="Normal"/>
+    <w:autoRedefine/>
+    <w:uiPriority w:val="39"/>
+    <w:rsid w:val="00D55E7F"/>
+    <w:pPr>
+      <w:spacing w:after="5pt"/>
+    </w:pPr>
+  </w:style>
+  <w:style w:type="paragraph" w:styleId="TOC2">
+    <w:name w:val="toc 2"/>
+    <w:basedOn w:val="Normal"/>
+    <w:next w:val="Normal"/>
+    <w:autoRedefine/>
+    <w:uiPriority w:val="39"/>
+    <w:rsid w:val="00D55E7F"/>
+    <w:pPr>
+      <w:spacing w:after="5pt"/>
+      <w:ind w:start="10pt"/>
     </w:pPr>
   </w:style>
 </w:styles>

</xml_diff>

<commit_message>
Added more context to the project methodology
</commit_message>
<xml_diff>
--- a/Frontiers of Robotics Research/Project/MSC Dissertation.docx
+++ b/Frontiers of Robotics Research/Project/MSC Dissertation.docx
@@ -308,6 +308,12 @@
     </w:p>
     <w:sdt>
       <w:sdtPr>
+        <w:rPr>
+          <w:rFonts w:ascii="Times New Roman" w:eastAsia="SimSun" w:hAnsi="Times New Roman" w:cs="Times New Roman"/>
+          <w:color w:val="auto"/>
+          <w:sz w:val="20"/>
+          <w:szCs w:val="20"/>
+        </w:rPr>
         <w:id w:val="-1637564068"/>
         <w:docPartObj>
           <w:docPartGallery w:val="Table of Contents"/>
@@ -316,13 +322,9 @@
       </w:sdtPr>
       <w:sdtEndPr>
         <w:rPr>
-          <w:rFonts w:ascii="Times New Roman" w:eastAsia="SimSun" w:hAnsi="Times New Roman" w:cs="Times New Roman"/>
           <w:b/>
           <w:bCs/>
           <w:noProof/>
-          <w:color w:val="auto"/>
-          <w:sz w:val="20"/>
-          <w:szCs w:val="20"/>
         </w:rPr>
       </w:sdtEndPr>
       <w:sdtContent>
@@ -1268,21 +1270,7 @@
                 <w:rStyle w:val="Hyperlink"/>
                 <w:noProof/>
               </w:rPr>
-              <w:t>V</w:t>
-            </w:r>
-            <w:r>
-              <w:rPr>
-                <w:rStyle w:val="Hyperlink"/>
-                <w:noProof/>
-              </w:rPr>
-              <w:t>I</w:t>
-            </w:r>
-            <w:r>
-              <w:rPr>
-                <w:rStyle w:val="Hyperlink"/>
-                <w:noProof/>
-              </w:rPr>
-              <w:t>.</w:t>
+              <w:t>VI.</w:t>
             </w:r>
             <w:r>
               <w:rPr>
@@ -2467,25 +2455,14 @@
         </w:rPr>
         <w:t xml:space="preserve"> </w:t>
       </w:r>
-      <w:proofErr w:type="gramStart"/>
-      <w:r>
-        <w:rPr>
-          <w:color w:val="000000" w:themeColor="text1"/>
-          <w:sz w:val="22"/>
-          <w:szCs w:val="22"/>
-          <w:lang w:val="en-GB"/>
-        </w:rPr>
-        <w:t>In order for</w:t>
-      </w:r>
-      <w:proofErr w:type="gramEnd"/>
-      <w:r>
-        <w:rPr>
-          <w:color w:val="000000" w:themeColor="text1"/>
-          <w:sz w:val="22"/>
-          <w:szCs w:val="22"/>
-          <w:lang w:val="en-GB"/>
-        </w:rPr>
-        <w:t xml:space="preserve"> this to happen, drones, need to offer more, they need to become sophisticated. </w:t>
+      <w:r>
+        <w:rPr>
+          <w:color w:val="000000" w:themeColor="text1"/>
+          <w:sz w:val="22"/>
+          <w:szCs w:val="22"/>
+          <w:lang w:val="en-GB"/>
+        </w:rPr>
+        <w:t xml:space="preserve">In order for this to happen, drones, need to offer more, they need to become sophisticated. </w:t>
       </w:r>
       <w:r>
         <w:rPr>
@@ -2575,27 +2552,7 @@
           <w:szCs w:val="22"/>
           <w:lang w:val="en-GB"/>
         </w:rPr>
-        <w:t xml:space="preserve"> is already challenged </w:t>
-      </w:r>
-      <w:proofErr w:type="gramStart"/>
-      <w:r>
-        <w:rPr>
-          <w:color w:val="000000" w:themeColor="text1"/>
-          <w:sz w:val="22"/>
-          <w:szCs w:val="22"/>
-          <w:lang w:val="en-GB"/>
-        </w:rPr>
-        <w:t>by the use of</w:t>
-      </w:r>
-      <w:proofErr w:type="gramEnd"/>
-      <w:r>
-        <w:rPr>
-          <w:color w:val="000000" w:themeColor="text1"/>
-          <w:sz w:val="22"/>
-          <w:szCs w:val="22"/>
-          <w:lang w:val="en-GB"/>
-        </w:rPr>
-        <w:t xml:space="preserve"> </w:t>
+        <w:t xml:space="preserve"> is already challenged by the use of </w:t>
       </w:r>
       <w:r>
         <w:rPr>
@@ -2968,27 +2925,7 @@
           <w:szCs w:val="22"/>
           <w:lang w:val="en-GB"/>
         </w:rPr>
-        <w:t xml:space="preserve">keep track of </w:t>
-      </w:r>
-      <w:proofErr w:type="gramStart"/>
-      <w:r>
-        <w:rPr>
-          <w:color w:val="000000" w:themeColor="text1"/>
-          <w:sz w:val="22"/>
-          <w:szCs w:val="22"/>
-          <w:lang w:val="en-GB"/>
-        </w:rPr>
-        <w:t>a</w:t>
-      </w:r>
-      <w:proofErr w:type="gramEnd"/>
-      <w:r>
-        <w:rPr>
-          <w:color w:val="000000" w:themeColor="text1"/>
-          <w:sz w:val="22"/>
-          <w:szCs w:val="22"/>
-          <w:lang w:val="en-GB"/>
-        </w:rPr>
-        <w:t xml:space="preserve"> actor’s face/head when making a movie as a camera pans around them.</w:t>
+        <w:t>keep track of a actor’s face/head when making a movie as a camera pans around them.</w:t>
       </w:r>
     </w:p>
     <w:p>
@@ -3589,13 +3526,8 @@
       <w:r>
         <w:t>“</w:t>
       </w:r>
-      <w:proofErr w:type="gramStart"/>
-      <w:r>
-        <w:t>an</w:t>
-      </w:r>
-      <w:proofErr w:type="gramEnd"/>
-      <w:r>
-        <w:t xml:space="preserve"> Unmanned aerial vehicle that is automated</w:t>
+      <w:r>
+        <w:t>an Unmanned aerial vehicle that is automated</w:t>
       </w:r>
       <w:r>
         <w:t>”</w:t>
@@ -3617,16 +3549,11 @@
         <w:t>The basic require</w:t>
       </w:r>
       <w:r>
-        <w:t xml:space="preserve">ments of a drone </w:t>
-      </w:r>
-      <w:proofErr w:type="gramStart"/>
-      <w:r>
-        <w:t>are</w:t>
+        <w:t>ments of a drone are</w:t>
       </w:r>
       <w:r>
         <w:t>;</w:t>
       </w:r>
-      <w:proofErr w:type="gramEnd"/>
       <w:r>
         <w:t xml:space="preserve"> a power source, motors, </w:t>
       </w:r>
@@ -3849,15 +3776,7 @@
         <w:t xml:space="preserve">Van Brummelen states, “in general, robust, and reliable perception (through sensors), and localization and mapping are required to make accurate and reliable decisions for vehicle control” (J. V., B et al 2018). To create a reliable </w:t>
       </w:r>
       <w:r>
-        <w:t xml:space="preserve">autonomous </w:t>
-      </w:r>
-      <w:proofErr w:type="gramStart"/>
-      <w:r>
-        <w:t>drone</w:t>
-      </w:r>
-      <w:proofErr w:type="gramEnd"/>
-      <w:r>
-        <w:t xml:space="preserve"> we thus require sensors that will acquire the specific information necessary for making the drone functionally autonomous. With that in mind, the key aspects of an autonomous drone are:</w:t>
+        <w:t>autonomous drone we thus require sensors that will acquire the specific information necessary for making the drone functionally autonomous. With that in mind, the key aspects of an autonomous drone are:</w:t>
       </w:r>
     </w:p>
     <w:p>
@@ -3976,16 +3895,72 @@
         </w:rPr>
         <w:t xml:space="preserve">There is a lack of information on attitudes to autonomous drones in the United Kingdom however according to a new study published by (Mariam. M), opinions towards remote drones </w:t>
       </w:r>
-      <w:proofErr w:type="gramStart"/>
-      <w:r>
-        <w:rPr>
-          <w:color w:val="000000" w:themeColor="text1"/>
-          <w:sz w:val="22"/>
-          <w:szCs w:val="22"/>
-        </w:rPr>
-        <w:t>is</w:t>
-      </w:r>
-      <w:proofErr w:type="gramEnd"/>
+      <w:r>
+        <w:rPr>
+          <w:color w:val="000000" w:themeColor="text1"/>
+          <w:sz w:val="22"/>
+          <w:szCs w:val="22"/>
+        </w:rPr>
+        <w:t xml:space="preserve">is </w:t>
+      </w:r>
+      <w:r>
+        <w:rPr>
+          <w:color w:val="000000" w:themeColor="text1"/>
+          <w:sz w:val="22"/>
+          <w:szCs w:val="22"/>
+        </w:rPr>
+        <w:t>positive</w:t>
+      </w:r>
+      <w:r>
+        <w:rPr>
+          <w:color w:val="000000" w:themeColor="text1"/>
+          <w:sz w:val="22"/>
+          <w:szCs w:val="22"/>
+        </w:rPr>
+        <w:t xml:space="preserve">. </w:t>
+      </w:r>
+      <w:r>
+        <w:rPr>
+          <w:color w:val="000000" w:themeColor="text1"/>
+          <w:sz w:val="22"/>
+          <w:szCs w:val="22"/>
+        </w:rPr>
+        <w:t xml:space="preserve">The research </w:t>
+      </w:r>
+      <w:r>
+        <w:rPr>
+          <w:color w:val="000000" w:themeColor="text1"/>
+          <w:sz w:val="22"/>
+          <w:szCs w:val="22"/>
+        </w:rPr>
+        <w:t>dubbed</w:t>
+      </w:r>
+      <w:r>
+        <w:rPr>
+          <w:color w:val="000000" w:themeColor="text1"/>
+          <w:sz w:val="22"/>
+          <w:szCs w:val="22"/>
+        </w:rPr>
+        <w:t xml:space="preserve"> “Project </w:t>
+      </w:r>
+      <w:proofErr w:type="spellStart"/>
+      <w:r>
+        <w:rPr>
+          <w:color w:val="000000" w:themeColor="text1"/>
+          <w:sz w:val="22"/>
+          <w:szCs w:val="22"/>
+        </w:rPr>
+        <w:t>XCelerate</w:t>
+      </w:r>
+      <w:proofErr w:type="spellEnd"/>
+      <w:r>
+        <w:rPr>
+          <w:color w:val="000000" w:themeColor="text1"/>
+          <w:sz w:val="22"/>
+          <w:szCs w:val="22"/>
+        </w:rPr>
+        <w:t>” Consortium led by BT</w:t>
+      </w:r>
       <w:r>
         <w:rPr>
           <w:color w:val="000000" w:themeColor="text1"/>
@@ -4000,39 +3975,218 @@
           <w:sz w:val="22"/>
           <w:szCs w:val="22"/>
         </w:rPr>
-        <w:t>positive</w:t>
-      </w:r>
-      <w:r>
-        <w:rPr>
-          <w:color w:val="000000" w:themeColor="text1"/>
-          <w:sz w:val="22"/>
-          <w:szCs w:val="22"/>
-        </w:rPr>
-        <w:t xml:space="preserve">. </w:t>
-      </w:r>
-      <w:r>
-        <w:rPr>
-          <w:color w:val="000000" w:themeColor="text1"/>
-          <w:sz w:val="22"/>
-          <w:szCs w:val="22"/>
-        </w:rPr>
-        <w:t xml:space="preserve">The research </w:t>
-      </w:r>
-      <w:r>
-        <w:rPr>
-          <w:color w:val="000000" w:themeColor="text1"/>
-          <w:sz w:val="22"/>
-          <w:szCs w:val="22"/>
-        </w:rPr>
-        <w:t>dubbed</w:t>
-      </w:r>
-      <w:r>
-        <w:rPr>
-          <w:color w:val="000000" w:themeColor="text1"/>
-          <w:sz w:val="22"/>
-          <w:szCs w:val="22"/>
-        </w:rPr>
-        <w:t xml:space="preserve"> “Project </w:t>
+        <w:t>[12] and Altitude Angel</w:t>
+      </w:r>
+      <w:r>
+        <w:rPr>
+          <w:color w:val="000000" w:themeColor="text1"/>
+          <w:sz w:val="22"/>
+          <w:szCs w:val="22"/>
+        </w:rPr>
+        <w:t xml:space="preserve"> </w:t>
+      </w:r>
+      <w:r>
+        <w:rPr>
+          <w:color w:val="000000" w:themeColor="text1"/>
+          <w:sz w:val="22"/>
+          <w:szCs w:val="22"/>
+        </w:rPr>
+        <w:t xml:space="preserve">[11] </w:t>
+      </w:r>
+      <w:r>
+        <w:rPr>
+          <w:color w:val="000000" w:themeColor="text1"/>
+          <w:sz w:val="22"/>
+          <w:szCs w:val="22"/>
+        </w:rPr>
+        <w:t xml:space="preserve">showed </w:t>
+      </w:r>
+      <w:r>
+        <w:rPr>
+          <w:color w:val="000000" w:themeColor="text1"/>
+          <w:sz w:val="22"/>
+          <w:szCs w:val="22"/>
+        </w:rPr>
+        <w:t xml:space="preserve">results demonstrating that 68% </w:t>
+      </w:r>
+      <w:r>
+        <w:rPr>
+          <w:color w:val="000000" w:themeColor="text1"/>
+          <w:sz w:val="22"/>
+          <w:szCs w:val="22"/>
+        </w:rPr>
+        <w:t>of the B</w:t>
+      </w:r>
+      <w:r>
+        <w:rPr>
+          <w:color w:val="000000" w:themeColor="text1"/>
+          <w:sz w:val="22"/>
+          <w:szCs w:val="22"/>
+        </w:rPr>
+        <w:t>ritish public believe that drones would positively impact their</w:t>
+      </w:r>
+      <w:r>
+        <w:rPr>
+          <w:color w:val="000000" w:themeColor="text1"/>
+          <w:sz w:val="22"/>
+          <w:szCs w:val="22"/>
+        </w:rPr>
+        <w:t xml:space="preserve"> lives while nearly 49% said they would be optimistic or excited about the potential drone technology holds.</w:t>
+      </w:r>
+    </w:p>
+    <w:p>
+      <w:pPr>
+        <w:rPr>
+          <w:color w:val="000000" w:themeColor="text1"/>
+          <w:sz w:val="22"/>
+          <w:szCs w:val="22"/>
+        </w:rPr>
+      </w:pPr>
+    </w:p>
+    <w:p>
+      <w:pPr>
+        <w:jc w:val="both"/>
+        <w:rPr>
+          <w:color w:val="000000" w:themeColor="text1"/>
+          <w:sz w:val="22"/>
+          <w:szCs w:val="22"/>
+        </w:rPr>
+      </w:pPr>
+      <w:r>
+        <w:rPr>
+          <w:color w:val="000000" w:themeColor="text1"/>
+          <w:sz w:val="22"/>
+          <w:szCs w:val="22"/>
+        </w:rPr>
+        <w:t xml:space="preserve">Furthermore, the research showed that people were hopeful to see drones in riskier jobs such as firefighting (76%) and inspecting infrastructure (70%). Whereas 2/5 of the </w:t>
+      </w:r>
+      <w:r>
+        <w:rPr>
+          <w:color w:val="000000" w:themeColor="text1"/>
+          <w:sz w:val="22"/>
+          <w:szCs w:val="22"/>
+        </w:rPr>
+        <w:t>sample size</w:t>
+      </w:r>
+      <w:r>
+        <w:rPr>
+          <w:color w:val="000000" w:themeColor="text1"/>
+          <w:sz w:val="22"/>
+          <w:szCs w:val="22"/>
+        </w:rPr>
+        <w:t xml:space="preserve"> would like to see drones employ</w:t>
+      </w:r>
+      <w:r>
+        <w:rPr>
+          <w:color w:val="000000" w:themeColor="text1"/>
+          <w:sz w:val="22"/>
+          <w:szCs w:val="22"/>
+        </w:rPr>
+        <w:t>ed</w:t>
+      </w:r>
+      <w:r>
+        <w:rPr>
+          <w:color w:val="000000" w:themeColor="text1"/>
+          <w:sz w:val="22"/>
+          <w:szCs w:val="22"/>
+        </w:rPr>
+        <w:t xml:space="preserve"> in order to extend human capabilities and tackle problems such as tracking criminals (65%) and investigating crimes(73%). These statistics support the implementation of autonomous drones with surveillance capabilities because this would be necessary for the various tasks that people are hopeful to seem them employed in.</w:t>
+      </w:r>
+    </w:p>
+    <w:p>
+      <w:pPr>
+        <w:jc w:val="both"/>
+        <w:rPr>
+          <w:color w:val="000000" w:themeColor="text1"/>
+          <w:sz w:val="22"/>
+          <w:szCs w:val="22"/>
+        </w:rPr>
+      </w:pPr>
+    </w:p>
+    <w:p>
+      <w:pPr>
+        <w:jc w:val="both"/>
+        <w:rPr>
+          <w:color w:val="000000" w:themeColor="text1"/>
+          <w:sz w:val="22"/>
+          <w:szCs w:val="22"/>
+        </w:rPr>
+      </w:pPr>
+      <w:r>
+        <w:rPr>
+          <w:color w:val="000000" w:themeColor="text1"/>
+          <w:sz w:val="22"/>
+          <w:szCs w:val="22"/>
+        </w:rPr>
+        <w:t xml:space="preserve">On the other hand, 38% of the sample size expressed some concerns for the use of drones in the UK with 46% of adults arguing about drone misuse and public safety </w:t>
+      </w:r>
+      <w:r>
+        <w:rPr>
+          <w:color w:val="000000" w:themeColor="text1"/>
+          <w:sz w:val="22"/>
+          <w:szCs w:val="22"/>
+        </w:rPr>
+        <w:t>and another 48% arguing about privacy alongside personal data and private property being</w:t>
+      </w:r>
+      <w:r>
+        <w:rPr>
+          <w:color w:val="000000" w:themeColor="text1"/>
+          <w:sz w:val="22"/>
+          <w:szCs w:val="22"/>
+        </w:rPr>
+        <w:t xml:space="preserve"> the primary concerns. </w:t>
+      </w:r>
+      <w:r>
+        <w:rPr>
+          <w:color w:val="000000" w:themeColor="text1"/>
+          <w:sz w:val="22"/>
+          <w:szCs w:val="22"/>
+        </w:rPr>
+        <w:t>Arguably, according to the results</w:t>
+      </w:r>
+      <w:r>
+        <w:rPr>
+          <w:color w:val="000000" w:themeColor="text1"/>
+          <w:sz w:val="22"/>
+          <w:szCs w:val="22"/>
+        </w:rPr>
+        <w:t>, public</w:t>
+      </w:r>
+      <w:r>
+        <w:rPr>
+          <w:color w:val="000000" w:themeColor="text1"/>
+          <w:sz w:val="22"/>
+          <w:szCs w:val="22"/>
+        </w:rPr>
+        <w:t xml:space="preserve"> opinion could be due to public misconceptions as 47% of the sample size were found to believe that drone usage remains unregulated.</w:t>
+      </w:r>
+    </w:p>
+    <w:p>
+      <w:pPr>
+        <w:jc w:val="both"/>
+        <w:rPr>
+          <w:color w:val="000000" w:themeColor="text1"/>
+          <w:sz w:val="22"/>
+          <w:szCs w:val="22"/>
+        </w:rPr>
+      </w:pPr>
+    </w:p>
+    <w:p>
+      <w:pPr>
+        <w:jc w:val="both"/>
+        <w:rPr>
+          <w:color w:val="000000" w:themeColor="text1"/>
+          <w:sz w:val="22"/>
+          <w:szCs w:val="22"/>
+        </w:rPr>
+      </w:pPr>
+      <w:r>
+        <w:rPr>
+          <w:color w:val="000000" w:themeColor="text1"/>
+          <w:sz w:val="22"/>
+          <w:szCs w:val="22"/>
+        </w:rPr>
+        <w:t xml:space="preserve">It is important to mention that the report is just one part of Project </w:t>
       </w:r>
       <w:proofErr w:type="spellStart"/>
       <w:r>
@@ -4041,7 +4195,7 @@
           <w:sz w:val="22"/>
           <w:szCs w:val="22"/>
         </w:rPr>
-        <w:t>XCelerate</w:t>
+        <w:t>XCelerate’s</w:t>
       </w:r>
       <w:proofErr w:type="spellEnd"/>
       <w:r>
@@ -4050,7 +4204,62 @@
           <w:sz w:val="22"/>
           <w:szCs w:val="22"/>
         </w:rPr>
-        <w:t>” Consortium led by BT</w:t>
+        <w:t xml:space="preserve"> broader work on the UK Government’s Future Flight </w:t>
+      </w:r>
+      <w:proofErr w:type="spellStart"/>
+      <w:r>
+        <w:rPr>
+          <w:color w:val="000000" w:themeColor="text1"/>
+          <w:sz w:val="22"/>
+          <w:szCs w:val="22"/>
+        </w:rPr>
+        <w:t>Programme</w:t>
+      </w:r>
+      <w:proofErr w:type="spellEnd"/>
+      <w:r>
+        <w:rPr>
+          <w:color w:val="000000" w:themeColor="text1"/>
+          <w:sz w:val="22"/>
+          <w:szCs w:val="22"/>
+        </w:rPr>
+        <w:t xml:space="preserve"> [13] and the findings will be leveraged to inform the consortium’s work in addressing some of the challenges surrounding the public acceptance of drones.</w:t>
+      </w:r>
+    </w:p>
+    <w:p>
+      <w:pPr>
+        <w:jc w:val="both"/>
+        <w:rPr>
+          <w:color w:val="000000" w:themeColor="text1"/>
+          <w:sz w:val="22"/>
+          <w:szCs w:val="22"/>
+        </w:rPr>
+      </w:pPr>
+    </w:p>
+    <w:p>
+      <w:pPr>
+        <w:jc w:val="both"/>
+        <w:rPr>
+          <w:color w:val="000000" w:themeColor="text1"/>
+          <w:sz w:val="22"/>
+          <w:szCs w:val="22"/>
+        </w:rPr>
+      </w:pPr>
+      <w:r>
+        <w:rPr>
+          <w:color w:val="000000" w:themeColor="text1"/>
+          <w:sz w:val="22"/>
+          <w:szCs w:val="22"/>
+        </w:rPr>
+        <w:lastRenderedPageBreak/>
+        <w:t>Nonetheless, the results of the research showed how applicable drones can be to daily lives for people in the UK and the purpose of this research is to help make this a reality. That being said, it is clear that there will have to be restrictions on the use of drones</w:t>
+      </w:r>
+      <w:r>
+        <w:rPr>
+          <w:color w:val="000000" w:themeColor="text1"/>
+          <w:sz w:val="22"/>
+          <w:szCs w:val="22"/>
+        </w:rPr>
+        <w:t xml:space="preserve"> for the project to be viable and the use of drones will have to be backed by their application via a reputable agency such as the policy or search and rescue agencies that can justify their use in the public for those who are worried about their privacy being disregarded.</w:t>
       </w:r>
       <w:r>
         <w:rPr>
@@ -4060,14 +4269,108 @@
         </w:rPr>
         <w:t xml:space="preserve"> </w:t>
       </w:r>
-      <w:r>
-        <w:rPr>
-          <w:color w:val="000000" w:themeColor="text1"/>
-          <w:sz w:val="22"/>
-          <w:szCs w:val="22"/>
-        </w:rPr>
-        <w:t>[12] and Altitude Angel</w:t>
-      </w:r>
+    </w:p>
+    <w:p>
+      <w:pPr>
+        <w:pStyle w:val="Heading2"/>
+        <w:rPr>
+          <w:color w:val="000000" w:themeColor="text1"/>
+          <w:sz w:val="22"/>
+          <w:szCs w:val="22"/>
+        </w:rPr>
+      </w:pPr>
+      <w:bookmarkStart w:id="8" w:name="_Toc113797221"/>
+      <w:r>
+        <w:rPr>
+          <w:color w:val="000000" w:themeColor="text1"/>
+          <w:sz w:val="22"/>
+          <w:szCs w:val="22"/>
+        </w:rPr>
+        <w:t>Uses of autonomous drones</w:t>
+      </w:r>
+      <w:bookmarkEnd w:id="8"/>
+    </w:p>
+    <w:p>
+      <w:pPr>
+        <w:jc w:val="both"/>
+        <w:rPr>
+          <w:color w:val="000000" w:themeColor="text1"/>
+          <w:sz w:val="22"/>
+          <w:szCs w:val="22"/>
+        </w:rPr>
+      </w:pPr>
+      <w:r>
+        <w:rPr>
+          <w:color w:val="000000" w:themeColor="text1"/>
+          <w:sz w:val="22"/>
+          <w:szCs w:val="22"/>
+        </w:rPr>
+        <w:t xml:space="preserve">Plenty of research has been carried out on autonomous drones, highlighting their significance as a topic. According to “The use of drones in maritime sector-areas and benefits” by </w:t>
+      </w:r>
+      <w:proofErr w:type="spellStart"/>
+      <w:r>
+        <w:rPr>
+          <w:rStyle w:val="highlight"/>
+          <w:color w:val="000000" w:themeColor="text1"/>
+          <w:sz w:val="22"/>
+          <w:szCs w:val="22"/>
+        </w:rPr>
+        <w:t>Krysto</w:t>
+      </w:r>
+      <w:r>
+        <w:rPr>
+          <w:rStyle w:val="markedcontent"/>
+          <w:color w:val="000000" w:themeColor="text1"/>
+          <w:sz w:val="22"/>
+          <w:szCs w:val="22"/>
+        </w:rPr>
+        <w:t>sik-Gromadzińska</w:t>
+      </w:r>
+      <w:proofErr w:type="spellEnd"/>
+      <w:r>
+        <w:rPr>
+          <w:color w:val="000000" w:themeColor="text1"/>
+          <w:sz w:val="22"/>
+          <w:szCs w:val="22"/>
+        </w:rPr>
+        <w:t>, DNV GL is currently testing autonomous drones with hyperspectral cameras for use in ship tank inspections.</w:t>
+      </w:r>
+      <w:r>
+        <w:rPr>
+          <w:color w:val="000000" w:themeColor="text1"/>
+          <w:sz w:val="22"/>
+          <w:szCs w:val="22"/>
+        </w:rPr>
+        <w:t xml:space="preserve"> The paper argues that autonomous drones for inspection in maritime conditions, ensure human safety and operational efficiency during transportation from port to ship and they also reduce the carbon footprint when used over the sea.</w:t>
+      </w:r>
+    </w:p>
+    <w:p>
+      <w:pPr>
+        <w:jc w:val="both"/>
+        <w:rPr>
+          <w:color w:val="000000" w:themeColor="text1"/>
+          <w:sz w:val="22"/>
+          <w:szCs w:val="22"/>
+        </w:rPr>
+      </w:pPr>
+      <w:r>
+        <w:rPr>
+          <w:color w:val="000000" w:themeColor="text1"/>
+          <w:sz w:val="22"/>
+          <w:szCs w:val="22"/>
+        </w:rPr>
+        <w:t>Other research on autonomous drones include the development of autonomous drones for delivering items that use GNSS with a compass as the main tool; with the aim of delivering medical aid to patients in emergency situations and implementation in agriculture in Indonesia. This research was carried out by (</w:t>
+      </w:r>
+      <w:proofErr w:type="spellStart"/>
+      <w:r>
+        <w:rPr>
+          <w:color w:val="000000" w:themeColor="text1"/>
+          <w:sz w:val="22"/>
+          <w:szCs w:val="22"/>
+        </w:rPr>
+        <w:t>Patrik</w:t>
+      </w:r>
+      <w:proofErr w:type="spellEnd"/>
       <w:r>
         <w:rPr>
           <w:color w:val="000000" w:themeColor="text1"/>
@@ -4076,63 +4379,32 @@
         </w:rPr>
         <w:t xml:space="preserve"> </w:t>
       </w:r>
-      <w:r>
-        <w:rPr>
-          <w:color w:val="000000" w:themeColor="text1"/>
-          <w:sz w:val="22"/>
-          <w:szCs w:val="22"/>
-        </w:rPr>
-        <w:t xml:space="preserve">[11] </w:t>
-      </w:r>
-      <w:r>
-        <w:rPr>
-          <w:color w:val="000000" w:themeColor="text1"/>
-          <w:sz w:val="22"/>
-          <w:szCs w:val="22"/>
-        </w:rPr>
-        <w:t xml:space="preserve">showed </w:t>
-      </w:r>
-      <w:r>
-        <w:rPr>
-          <w:color w:val="000000" w:themeColor="text1"/>
-          <w:sz w:val="22"/>
-          <w:szCs w:val="22"/>
-        </w:rPr>
-        <w:t xml:space="preserve">results demonstrating that 68% </w:t>
-      </w:r>
-      <w:r>
-        <w:rPr>
-          <w:color w:val="000000" w:themeColor="text1"/>
-          <w:sz w:val="22"/>
-          <w:szCs w:val="22"/>
-        </w:rPr>
-        <w:t>of the B</w:t>
-      </w:r>
-      <w:r>
-        <w:rPr>
-          <w:color w:val="000000" w:themeColor="text1"/>
-          <w:sz w:val="22"/>
-          <w:szCs w:val="22"/>
-        </w:rPr>
-        <w:t>ritish public believe that drones would positively impact their</w:t>
-      </w:r>
-      <w:r>
-        <w:rPr>
-          <w:color w:val="000000" w:themeColor="text1"/>
-          <w:sz w:val="22"/>
-          <w:szCs w:val="22"/>
-        </w:rPr>
-        <w:t xml:space="preserve"> lives while nearly 49% said they would be optimistic or excited about the potential drone technology holds.</w:t>
-      </w:r>
-    </w:p>
-    <w:p>
-      <w:pPr>
-        <w:rPr>
-          <w:color w:val="000000" w:themeColor="text1"/>
-          <w:sz w:val="22"/>
-          <w:szCs w:val="22"/>
-        </w:rPr>
-      </w:pPr>
+      <w:proofErr w:type="spellStart"/>
+      <w:r>
+        <w:rPr>
+          <w:color w:val="000000" w:themeColor="text1"/>
+          <w:sz w:val="22"/>
+          <w:szCs w:val="22"/>
+        </w:rPr>
+        <w:t>Aurello</w:t>
+      </w:r>
+      <w:proofErr w:type="spellEnd"/>
+      <w:r>
+        <w:rPr>
+          <w:color w:val="000000" w:themeColor="text1"/>
+          <w:sz w:val="22"/>
+          <w:szCs w:val="22"/>
+        </w:rPr>
+        <w:t xml:space="preserve"> et al)</w:t>
+      </w:r>
+      <w:r>
+        <w:rPr>
+          <w:color w:val="000000" w:themeColor="text1"/>
+          <w:sz w:val="22"/>
+          <w:szCs w:val="22"/>
+        </w:rPr>
+        <w:t>. The results demonstrated that the use cases are realistic and very viable as experiments showed that the average of positional deviation of landing position between the actual landing position and the desired landing position in the flight tests of flying from start to goal is 1.1125 m and for the tests that use the algorithm which uses course-over-ground, the positional deviation has average of 2.39 m. Meaning that the technology is there when developing autonomous drone that operate via GNSS.</w:t>
+      </w:r>
     </w:p>
     <w:p>
       <w:pPr>
@@ -4143,677 +4415,1137 @@
           <w:szCs w:val="22"/>
         </w:rPr>
       </w:pPr>
-      <w:r>
-        <w:rPr>
-          <w:color w:val="000000" w:themeColor="text1"/>
-          <w:sz w:val="22"/>
-          <w:szCs w:val="22"/>
-        </w:rPr>
-        <w:t xml:space="preserve">Furthermore, the research showed that people were hopeful to see drones in riskier jobs such as firefighting (76%) and inspecting infrastructure (70%). Whereas 2/5 of the </w:t>
-      </w:r>
-      <w:r>
-        <w:rPr>
-          <w:color w:val="000000" w:themeColor="text1"/>
-          <w:sz w:val="22"/>
-          <w:szCs w:val="22"/>
-        </w:rPr>
-        <w:t>sample size</w:t>
-      </w:r>
-      <w:r>
-        <w:rPr>
-          <w:color w:val="000000" w:themeColor="text1"/>
-          <w:sz w:val="22"/>
-          <w:szCs w:val="22"/>
-        </w:rPr>
-        <w:t xml:space="preserve"> would like to see drones employ</w:t>
-      </w:r>
-      <w:r>
-        <w:rPr>
-          <w:color w:val="000000" w:themeColor="text1"/>
-          <w:sz w:val="22"/>
-          <w:szCs w:val="22"/>
-        </w:rPr>
-        <w:t>ed</w:t>
-      </w:r>
-      <w:r>
-        <w:rPr>
-          <w:color w:val="000000" w:themeColor="text1"/>
-          <w:sz w:val="22"/>
-          <w:szCs w:val="22"/>
-        </w:rPr>
-        <w:t xml:space="preserve"> in order to extend human capabilities and tackle problems such as tracking criminals (65%) and investigating </w:t>
-      </w:r>
-      <w:proofErr w:type="gramStart"/>
-      <w:r>
-        <w:rPr>
-          <w:color w:val="000000" w:themeColor="text1"/>
-          <w:sz w:val="22"/>
-          <w:szCs w:val="22"/>
-        </w:rPr>
-        <w:t>crimes(</w:t>
-      </w:r>
-      <w:proofErr w:type="gramEnd"/>
-      <w:r>
-        <w:rPr>
-          <w:color w:val="000000" w:themeColor="text1"/>
-          <w:sz w:val="22"/>
-          <w:szCs w:val="22"/>
-        </w:rPr>
-        <w:t>73%). These statistics support the implementation of autonomous drones with surveillance capabilities because this would be necessary for the various tasks that people are hopeful to seem them employed in.</w:t>
+    </w:p>
+    <w:p>
+      <w:pPr>
+        <w:pStyle w:val="Heading1"/>
+      </w:pPr>
+      <w:bookmarkStart w:id="9" w:name="_Toc113797222"/>
+      <w:r>
+        <w:t>Report structure</w:t>
+      </w:r>
+      <w:bookmarkEnd w:id="9"/>
+    </w:p>
+    <w:p>
+      <w:r>
+        <w:t>Outline the structure of the rest of the report</w:t>
+      </w:r>
+    </w:p>
+    <w:p>
+      <w:pPr>
+        <w:pStyle w:val="Heading1"/>
+      </w:pPr>
+      <w:bookmarkStart w:id="10" w:name="_Toc113797223"/>
+      <w:r>
+        <w:t>Literature review</w:t>
+      </w:r>
+      <w:bookmarkEnd w:id="10"/>
+    </w:p>
+    <w:p>
+      <w:pPr>
+        <w:pStyle w:val="Heading1"/>
+      </w:pPr>
+      <w:bookmarkStart w:id="11" w:name="_Toc113797224"/>
+      <w:r>
+        <w:t>Methodology</w:t>
+      </w:r>
+      <w:bookmarkEnd w:id="11"/>
+    </w:p>
+    <w:p>
+      <w:pPr>
+        <w:jc w:val="start"/>
+        <w:rPr>
+          <w:rFonts w:eastAsia="Times New Roman"/>
+          <w:sz w:val="24"/>
+          <w:szCs w:val="24"/>
+          <w:lang w:val="en-GB" w:eastAsia="en-GB"/>
+        </w:rPr>
+      </w:pPr>
+      <w:r>
+        <w:rPr>
+          <w:rFonts w:ascii="Liberation Serif" w:eastAsia="Times New Roman" w:hAnsi="Liberation Serif"/>
+          <w:color w:val="000000"/>
+          <w:sz w:val="24"/>
+          <w:szCs w:val="24"/>
+          <w:lang w:val="en-GB" w:eastAsia="en-GB"/>
+        </w:rPr>
+        <w:t>The research project being investigated was, Designing the infrastructure for an autonomous surveillance drone with facial recognition and this began by looking at existing drones with facial recognition and the cost of such drones. It became quickly apparent that such drones were very expensive and few in numbers.</w:t>
+      </w:r>
+    </w:p>
+    <w:p>
+      <w:pPr>
+        <w:jc w:val="start"/>
+        <w:rPr>
+          <w:rFonts w:eastAsia="Times New Roman"/>
+          <w:sz w:val="24"/>
+          <w:szCs w:val="24"/>
+          <w:lang w:val="en-GB" w:eastAsia="en-GB"/>
+        </w:rPr>
+      </w:pPr>
+    </w:p>
+    <w:p>
+      <w:pPr>
+        <w:jc w:val="start"/>
+        <w:rPr>
+          <w:rFonts w:eastAsia="Times New Roman"/>
+          <w:sz w:val="24"/>
+          <w:szCs w:val="24"/>
+          <w:lang w:val="en-GB" w:eastAsia="en-GB"/>
+        </w:rPr>
+      </w:pPr>
+      <w:r>
+        <w:rPr>
+          <w:rFonts w:ascii="Liberation Serif" w:eastAsia="Times New Roman" w:hAnsi="Liberation Serif"/>
+          <w:color w:val="000000"/>
+          <w:sz w:val="24"/>
+          <w:szCs w:val="24"/>
+          <w:lang w:val="en-GB" w:eastAsia="en-GB"/>
+        </w:rPr>
+        <w:t>This became the driving force for developing software that would be able to be employed on a drone and allow reliable face recognition out in the world.</w:t>
+      </w:r>
+    </w:p>
+    <w:p>
+      <w:pPr>
+        <w:jc w:val="start"/>
+        <w:rPr>
+          <w:rFonts w:eastAsia="Times New Roman"/>
+          <w:sz w:val="24"/>
+          <w:szCs w:val="24"/>
+          <w:lang w:val="en-GB" w:eastAsia="en-GB"/>
+        </w:rPr>
+      </w:pPr>
+    </w:p>
+    <w:p>
+      <w:pPr>
+        <w:jc w:val="start"/>
+        <w:rPr>
+          <w:rFonts w:eastAsia="Times New Roman"/>
+          <w:sz w:val="24"/>
+          <w:szCs w:val="24"/>
+          <w:lang w:val="en-GB" w:eastAsia="en-GB"/>
+        </w:rPr>
+      </w:pPr>
+      <w:r>
+        <w:rPr>
+          <w:rFonts w:ascii="Liberation Serif" w:eastAsia="Times New Roman" w:hAnsi="Liberation Serif"/>
+          <w:color w:val="000000"/>
+          <w:sz w:val="24"/>
+          <w:szCs w:val="24"/>
+          <w:lang w:val="en-GB" w:eastAsia="en-GB"/>
+        </w:rPr>
+        <w:t xml:space="preserve">In academic literature, the concept of drones with facial recognition is an under-researched topic, with the earliest paper being by </w:t>
+      </w:r>
+      <w:r>
+        <w:rPr>
+          <w:rFonts w:ascii="Liberation Serif" w:eastAsia="Times New Roman" w:hAnsi="Liberation Serif"/>
+          <w:color w:val="222222"/>
+          <w:sz w:val="24"/>
+          <w:szCs w:val="24"/>
+          <w:shd w:val="clear" w:color="auto" w:fill="FFFFFF"/>
+          <w:lang w:val="en-GB" w:eastAsia="en-GB"/>
+        </w:rPr>
+        <w:t>Hsu, H.J. et al in 2015 on Face recognition on drones: Issues and limitations. The research showed that facial recognition software at the time was capable of giving reliable classifications up to certain  heights and angles. Since then more papers have popped up, demonstrating novel designs or use cases for drones for rescue operations, with state of the art equipment and financing. However, the aspect of automation with face recognition as a factor has not been a main focus. Instead such high-tech drones are remote controlled, always requiring a human operator. The downside to this is that it does not pave the way forward for autonomous high-tech drones.</w:t>
+      </w:r>
+    </w:p>
+    <w:p>
+      <w:pPr>
+        <w:jc w:val="start"/>
+        <w:rPr>
+          <w:rFonts w:eastAsia="Times New Roman"/>
+          <w:sz w:val="24"/>
+          <w:szCs w:val="24"/>
+          <w:lang w:val="en-GB" w:eastAsia="en-GB"/>
+        </w:rPr>
+      </w:pPr>
+      <w:r>
+        <w:rPr>
+          <w:rFonts w:ascii="Liberation Serif" w:eastAsia="Times New Roman" w:hAnsi="Liberation Serif"/>
+          <w:color w:val="222222"/>
+          <w:sz w:val="24"/>
+          <w:szCs w:val="24"/>
+          <w:shd w:val="clear" w:color="auto" w:fill="FFFFFF"/>
+          <w:lang w:val="en-GB" w:eastAsia="en-GB"/>
+        </w:rPr>
+        <w:t>For such drones to exist, machine learning in object and face recognition would need to be more common place on drones as these, along with sensors, will allow the drones to be applied to the specific application we need them for.</w:t>
+      </w:r>
+    </w:p>
+    <w:p>
+      <w:pPr>
+        <w:jc w:val="start"/>
+        <w:rPr>
+          <w:rFonts w:eastAsia="Times New Roman"/>
+          <w:sz w:val="24"/>
+          <w:szCs w:val="24"/>
+          <w:lang w:val="en-GB" w:eastAsia="en-GB"/>
+        </w:rPr>
+      </w:pPr>
+    </w:p>
+    <w:p>
+      <w:pPr>
+        <w:jc w:val="start"/>
+        <w:rPr>
+          <w:rFonts w:eastAsia="Times New Roman"/>
+          <w:sz w:val="24"/>
+          <w:szCs w:val="24"/>
+          <w:lang w:val="en-GB" w:eastAsia="en-GB"/>
+        </w:rPr>
+      </w:pPr>
+      <w:r>
+        <w:rPr>
+          <w:rFonts w:ascii="Liberation Serif" w:eastAsia="Times New Roman" w:hAnsi="Liberation Serif"/>
+          <w:color w:val="000000"/>
+          <w:sz w:val="24"/>
+          <w:szCs w:val="24"/>
+          <w:lang w:val="en-GB" w:eastAsia="en-GB"/>
+        </w:rPr>
+        <w:t>To achieve this objective the minimum requirement was to employ facial recognition on a drone, this was only possible through using face detection algorithms to detect faces in a camera stream and then by training a machine learning model to classify the detected faces as recognised or not. To train the machine learning model qualitative data in the form of people’s faces was a necessity. However, when assessing the performance of the algorithms, it was the quantitative data, pertaining to the accuracy of a classification, that was analysed. Therefore this research problem required a mix of both qualitative data and quantitative data to assess the quality of the quantitative data.</w:t>
+      </w:r>
+    </w:p>
+    <w:p>
+      <w:pPr>
+        <w:jc w:val="start"/>
+        <w:rPr>
+          <w:rFonts w:eastAsia="Times New Roman"/>
+          <w:sz w:val="24"/>
+          <w:szCs w:val="24"/>
+          <w:lang w:val="en-GB" w:eastAsia="en-GB"/>
+        </w:rPr>
+      </w:pPr>
+      <w:r>
+        <w:rPr>
+          <w:rFonts w:ascii="Liberation Serif" w:eastAsia="Times New Roman" w:hAnsi="Liberation Serif"/>
+          <w:color w:val="000000"/>
+          <w:sz w:val="24"/>
+          <w:szCs w:val="24"/>
+          <w:lang w:val="en-GB" w:eastAsia="en-GB"/>
+        </w:rPr>
+        <w:t>Primary data as well as Secondary data were used throughout the research project and Experimental data was gathered by controlling and manipulating variables such as the lighting conditions in which the drone’s face detection capabilities were tested, the width and height of the images used for the training and the ethnicity of the subject the drone attempted to carry out face recognition on.</w:t>
+      </w:r>
+    </w:p>
+    <w:p>
+      <w:pPr>
+        <w:jc w:val="start"/>
+        <w:rPr>
+          <w:rFonts w:eastAsia="Times New Roman"/>
+          <w:sz w:val="24"/>
+          <w:szCs w:val="24"/>
+          <w:lang w:val="en-GB" w:eastAsia="en-GB"/>
+        </w:rPr>
+      </w:pPr>
+    </w:p>
+    <w:p>
+      <w:pPr>
+        <w:jc w:val="start"/>
+        <w:rPr>
+          <w:rFonts w:eastAsia="Times New Roman"/>
+          <w:sz w:val="24"/>
+          <w:szCs w:val="24"/>
+          <w:lang w:val="en-GB" w:eastAsia="en-GB"/>
+        </w:rPr>
+      </w:pPr>
+      <w:r>
+        <w:rPr>
+          <w:rFonts w:ascii="Liberation Serif" w:eastAsia="Times New Roman" w:hAnsi="Liberation Serif"/>
+          <w:color w:val="000000"/>
+          <w:sz w:val="24"/>
+          <w:szCs w:val="24"/>
+          <w:lang w:val="en-GB" w:eastAsia="en-GB"/>
+        </w:rPr>
+        <w:t>The data collection method used was the Experimental method. This was implemented by using an existing dataset of images of people from the Labelled Faces in the Wild public dataset and by creating a dataset of images of myself with my face in full view of the camera. One of the procedures that was taken to ensure consistency among the images used, was resizing the images to a particular width and height before using them to train the machine learning model.  An the only criteria for selecting images was that the face of the person in an image had to be clear enough to be identified. The labelled Faces in the wild dataset was selected because it was utilized by an existing python library that boasted face recognition accuracies of up to 99%</w:t>
+      </w:r>
+    </w:p>
+    <w:p>
+      <w:pPr>
+        <w:jc w:val="start"/>
+        <w:rPr>
+          <w:rFonts w:eastAsia="Times New Roman"/>
+          <w:sz w:val="24"/>
+          <w:szCs w:val="24"/>
+          <w:lang w:val="en-GB" w:eastAsia="en-GB"/>
+        </w:rPr>
+      </w:pPr>
+    </w:p>
+    <w:p>
+      <w:pPr>
+        <w:jc w:val="start"/>
+        <w:rPr>
+          <w:rFonts w:eastAsia="Times New Roman"/>
+          <w:sz w:val="24"/>
+          <w:szCs w:val="24"/>
+          <w:lang w:val="en-GB" w:eastAsia="en-GB"/>
+        </w:rPr>
+      </w:pPr>
+      <w:r>
+        <w:rPr>
+          <w:rFonts w:ascii="Liberation Serif" w:eastAsia="Times New Roman" w:hAnsi="Liberation Serif"/>
+          <w:color w:val="000000"/>
+          <w:sz w:val="24"/>
+          <w:szCs w:val="24"/>
+          <w:lang w:val="en-GB" w:eastAsia="en-GB"/>
+        </w:rPr>
+        <w:t>After collecting all the images needed, they were stored in a folder and given numerical labels that held information such as a bounding box around the location of the face in an image and a value to represent who the face in the frame belonged to.</w:t>
+      </w:r>
+    </w:p>
+    <w:p>
+      <w:pPr>
+        <w:jc w:val="start"/>
+        <w:rPr>
+          <w:rFonts w:eastAsia="Times New Roman"/>
+          <w:sz w:val="24"/>
+          <w:szCs w:val="24"/>
+          <w:lang w:val="en-GB" w:eastAsia="en-GB"/>
+        </w:rPr>
+      </w:pPr>
+    </w:p>
+    <w:p>
+      <w:pPr>
+        <w:jc w:val="start"/>
+        <w:rPr>
+          <w:rFonts w:eastAsia="Times New Roman"/>
+          <w:sz w:val="24"/>
+          <w:szCs w:val="24"/>
+          <w:lang w:val="en-GB" w:eastAsia="en-GB"/>
+        </w:rPr>
+      </w:pPr>
+      <w:r>
+        <w:rPr>
+          <w:rFonts w:ascii="Liberation Serif" w:eastAsia="Times New Roman" w:hAnsi="Liberation Serif"/>
+          <w:color w:val="000000"/>
+          <w:sz w:val="24"/>
+          <w:szCs w:val="24"/>
+          <w:lang w:val="en-GB" w:eastAsia="en-GB"/>
+        </w:rPr>
+        <w:t xml:space="preserve">To create the labels and find the locations of faces in an image, the </w:t>
+      </w:r>
+      <w:proofErr w:type="spellStart"/>
+      <w:r>
+        <w:rPr>
+          <w:rFonts w:ascii="Liberation Serif" w:eastAsia="Times New Roman" w:hAnsi="Liberation Serif"/>
+          <w:color w:val="000000"/>
+          <w:sz w:val="24"/>
+          <w:szCs w:val="24"/>
+          <w:lang w:val="en-GB" w:eastAsia="en-GB"/>
+        </w:rPr>
+        <w:t>LabelImg</w:t>
+      </w:r>
+      <w:proofErr w:type="spellEnd"/>
+      <w:r>
+        <w:rPr>
+          <w:rFonts w:ascii="Liberation Serif" w:eastAsia="Times New Roman" w:hAnsi="Liberation Serif"/>
+          <w:color w:val="000000"/>
+          <w:sz w:val="24"/>
+          <w:szCs w:val="24"/>
+          <w:lang w:val="en-GB" w:eastAsia="en-GB"/>
+        </w:rPr>
+        <w:t xml:space="preserve"> tool was used and in other instances, python was used to systematically create labels for images in a folder after converting them to numerical data.</w:t>
+      </w:r>
+    </w:p>
+    <w:p>
+      <w:pPr>
+        <w:jc w:val="start"/>
+        <w:rPr>
+          <w:rFonts w:eastAsia="Times New Roman"/>
+          <w:sz w:val="24"/>
+          <w:szCs w:val="24"/>
+          <w:lang w:val="en-GB" w:eastAsia="en-GB"/>
+        </w:rPr>
+      </w:pPr>
+    </w:p>
+    <w:p>
+      <w:pPr>
+        <w:jc w:val="start"/>
+        <w:rPr>
+          <w:rFonts w:eastAsia="Times New Roman"/>
+          <w:sz w:val="24"/>
+          <w:szCs w:val="24"/>
+          <w:lang w:val="en-GB" w:eastAsia="en-GB"/>
+        </w:rPr>
+      </w:pPr>
+      <w:r>
+        <w:rPr>
+          <w:rFonts w:ascii="Liberation Serif" w:eastAsia="Times New Roman" w:hAnsi="Liberation Serif"/>
+          <w:color w:val="000000"/>
+          <w:sz w:val="24"/>
+          <w:szCs w:val="24"/>
+          <w:lang w:val="en-GB" w:eastAsia="en-GB"/>
+        </w:rPr>
+        <w:t xml:space="preserve">For the training of the, where applicable, google </w:t>
+      </w:r>
+      <w:proofErr w:type="spellStart"/>
+      <w:r>
+        <w:rPr>
+          <w:rFonts w:ascii="Liberation Serif" w:eastAsia="Times New Roman" w:hAnsi="Liberation Serif"/>
+          <w:color w:val="000000"/>
+          <w:sz w:val="24"/>
+          <w:szCs w:val="24"/>
+          <w:lang w:val="en-GB" w:eastAsia="en-GB"/>
+        </w:rPr>
+        <w:t>colab</w:t>
+      </w:r>
+      <w:proofErr w:type="spellEnd"/>
+      <w:r>
+        <w:rPr>
+          <w:rFonts w:ascii="Liberation Serif" w:eastAsia="Times New Roman" w:hAnsi="Liberation Serif"/>
+          <w:color w:val="000000"/>
+          <w:sz w:val="24"/>
+          <w:szCs w:val="24"/>
+          <w:lang w:val="en-GB" w:eastAsia="en-GB"/>
+        </w:rPr>
+        <w:t xml:space="preserve"> was used to make use of online resources for the training of one of the machine learning models assessed.</w:t>
+      </w:r>
+    </w:p>
+    <w:p>
+      <w:pPr>
+        <w:jc w:val="start"/>
+        <w:rPr>
+          <w:rFonts w:eastAsia="Times New Roman"/>
+          <w:sz w:val="24"/>
+          <w:szCs w:val="24"/>
+          <w:lang w:val="en-GB" w:eastAsia="en-GB"/>
+        </w:rPr>
+      </w:pPr>
+    </w:p>
+    <w:p>
+      <w:pPr>
+        <w:jc w:val="start"/>
+        <w:rPr>
+          <w:rFonts w:eastAsia="Times New Roman"/>
+          <w:sz w:val="24"/>
+          <w:szCs w:val="24"/>
+          <w:lang w:val="en-GB" w:eastAsia="en-GB"/>
+        </w:rPr>
+      </w:pPr>
+      <w:r>
+        <w:rPr>
+          <w:rFonts w:ascii="Liberation Serif" w:eastAsia="Times New Roman" w:hAnsi="Liberation Serif"/>
+          <w:color w:val="000000"/>
+          <w:sz w:val="24"/>
+          <w:szCs w:val="24"/>
+          <w:lang w:val="en-GB" w:eastAsia="en-GB"/>
+        </w:rPr>
+        <w:t>When carrying out experiments, the aim was to analyse the performance of three facial recognition algorithms on the drone. The independent variables assessed included, the face recognition accuracy, maximum face detection distance, capability of face tracking when a subject or the drone is in motion and lastly, face recognition in different lighting conditions. The dependent variables were the drone camera and height and angle of the detections and experiments were carried out both indoors and out.</w:t>
+      </w:r>
+    </w:p>
+    <w:p>
+      <w:pPr>
+        <w:jc w:val="start"/>
+        <w:rPr>
+          <w:rFonts w:eastAsia="Times New Roman"/>
+          <w:sz w:val="24"/>
+          <w:szCs w:val="24"/>
+          <w:lang w:val="en-GB" w:eastAsia="en-GB"/>
+        </w:rPr>
+      </w:pPr>
+    </w:p>
+    <w:p>
+      <w:pPr>
+        <w:jc w:val="start"/>
+        <w:rPr>
+          <w:rFonts w:eastAsia="Times New Roman"/>
+          <w:sz w:val="24"/>
+          <w:szCs w:val="24"/>
+          <w:lang w:val="en-GB" w:eastAsia="en-GB"/>
+        </w:rPr>
+      </w:pPr>
+      <w:r>
+        <w:rPr>
+          <w:rFonts w:ascii="Liberation Serif" w:eastAsia="Times New Roman" w:hAnsi="Liberation Serif"/>
+          <w:color w:val="000000"/>
+          <w:sz w:val="24"/>
+          <w:szCs w:val="24"/>
+          <w:lang w:val="en-GB" w:eastAsia="en-GB"/>
+        </w:rPr>
+        <w:t xml:space="preserve">The average accuracy value for each of the three algorithms over a test period was recorded and these values, as expected experienced significant </w:t>
+      </w:r>
+      <w:r>
+        <w:rPr>
+          <w:rFonts w:ascii="Liberation Serif" w:eastAsia="Times New Roman" w:hAnsi="Liberation Serif"/>
+          <w:color w:val="000000"/>
+          <w:sz w:val="24"/>
+          <w:szCs w:val="24"/>
+          <w:lang w:val="en-GB" w:eastAsia="en-GB"/>
+        </w:rPr>
+        <w:t>change when the independent variables were changed.</w:t>
+      </w:r>
+    </w:p>
+    <w:p>
+      <w:pPr>
+        <w:jc w:val="start"/>
+        <w:rPr>
+          <w:rFonts w:eastAsia="Times New Roman"/>
+          <w:sz w:val="24"/>
+          <w:szCs w:val="24"/>
+          <w:lang w:val="en-GB" w:eastAsia="en-GB"/>
+        </w:rPr>
+      </w:pPr>
+    </w:p>
+    <w:p>
+      <w:pPr>
+        <w:jc w:val="start"/>
+        <w:rPr>
+          <w:rFonts w:eastAsia="Times New Roman"/>
+          <w:sz w:val="24"/>
+          <w:szCs w:val="24"/>
+          <w:lang w:val="en-GB" w:eastAsia="en-GB"/>
+        </w:rPr>
+      </w:pPr>
+      <w:r>
+        <w:rPr>
+          <w:rFonts w:ascii="Liberation Serif" w:eastAsia="Times New Roman" w:hAnsi="Liberation Serif"/>
+          <w:color w:val="000000"/>
+          <w:sz w:val="24"/>
+          <w:szCs w:val="24"/>
+          <w:lang w:val="en-GB" w:eastAsia="en-GB"/>
+        </w:rPr>
+        <w:t>As this project relied heavily on the capabilities of facial recognition on a drone, this specific use case meant that the steps necessary to carry out the project were straightforward and left little other choice of options outside of directly implementing face recognition on the drone and testing through an experimental approach, the performance of the face recognition algorithms.</w:t>
+      </w:r>
+    </w:p>
+    <w:p>
+      <w:pPr>
+        <w:jc w:val="start"/>
+        <w:rPr>
+          <w:rFonts w:eastAsia="Times New Roman"/>
+          <w:sz w:val="24"/>
+          <w:szCs w:val="24"/>
+          <w:lang w:val="en-GB" w:eastAsia="en-GB"/>
+        </w:rPr>
+      </w:pPr>
+      <w:r>
+        <w:rPr>
+          <w:rFonts w:ascii="Liberation Serif" w:eastAsia="Times New Roman" w:hAnsi="Liberation Serif"/>
+          <w:color w:val="000000"/>
+          <w:sz w:val="24"/>
+          <w:szCs w:val="24"/>
+          <w:lang w:val="en-GB" w:eastAsia="en-GB"/>
+        </w:rPr>
+        <w:t>Data collection did not require any communication with participants as the drone could be flow and tested with printed pictures of faces to simulate real people. Therefore there was no need for direct participation of participants. Methods such as Content Analysis, Thematic Analysis and Discourse analysis could not be applied because they required interviewing human participants where in this project the participant's opinions of the drone’s autonomous behaviour were not a focus of the study. However, this could be a potential further study direction.</w:t>
+      </w:r>
+    </w:p>
+    <w:p>
+      <w:pPr>
+        <w:jc w:val="start"/>
+        <w:rPr>
+          <w:rFonts w:eastAsia="Times New Roman"/>
+          <w:sz w:val="24"/>
+          <w:szCs w:val="24"/>
+          <w:lang w:val="en-GB" w:eastAsia="en-GB"/>
+        </w:rPr>
+      </w:pPr>
+    </w:p>
+    <w:p>
+      <w:pPr>
+        <w:jc w:val="start"/>
+        <w:rPr>
+          <w:rFonts w:eastAsia="Times New Roman"/>
+          <w:sz w:val="24"/>
+          <w:szCs w:val="24"/>
+          <w:lang w:val="en-GB" w:eastAsia="en-GB"/>
+        </w:rPr>
+      </w:pPr>
+      <w:r>
+        <w:rPr>
+          <w:rFonts w:ascii="Liberation Serif" w:eastAsia="Times New Roman" w:hAnsi="Liberation Serif"/>
+          <w:color w:val="000000"/>
+          <w:sz w:val="24"/>
+          <w:szCs w:val="24"/>
+          <w:lang w:val="en-GB" w:eastAsia="en-GB"/>
+        </w:rPr>
+        <w:t>By focusing on the drone aspect of the project as oppose to people’s opinions, it has been possible to shed light on multiple areas of improvement within the face recognition libraries and in the field of autonomous drones, more specifically the minimum requirement for multi-purpose autonomous drones.</w:t>
+      </w:r>
+    </w:p>
+    <w:p>
+      <w:pPr>
+        <w:jc w:val="start"/>
+        <w:rPr>
+          <w:rFonts w:eastAsia="Times New Roman"/>
+          <w:sz w:val="24"/>
+          <w:szCs w:val="24"/>
+          <w:lang w:val="en-GB" w:eastAsia="en-GB"/>
+        </w:rPr>
+      </w:pPr>
+    </w:p>
+    <w:p>
+      <w:pPr>
+        <w:jc w:val="start"/>
+        <w:rPr>
+          <w:rFonts w:eastAsia="Times New Roman"/>
+          <w:sz w:val="24"/>
+          <w:szCs w:val="24"/>
+          <w:lang w:val="en-GB" w:eastAsia="en-GB"/>
+        </w:rPr>
+      </w:pPr>
+      <w:r>
+        <w:rPr>
+          <w:rFonts w:ascii="Liberation Serif" w:eastAsia="Times New Roman" w:hAnsi="Liberation Serif"/>
+          <w:color w:val="000000"/>
+          <w:sz w:val="24"/>
+          <w:szCs w:val="24"/>
+          <w:lang w:val="en-GB" w:eastAsia="en-GB"/>
+        </w:rPr>
+        <w:t>Through using an experimental method to test the applications of face recognition on a drone, key functionality such as a necessity for multiple methods capable of obstacle detection have been highlighted. Computer vision alone is limited and therefore an autonomous drone operating primarily on computer vision will operate with limited capability. For future improvements, a drone based on computer vision for interpreting the world and laser sensors for obstacle avoidance would solve the short comings that have been discovered throughout this research project.</w:t>
+      </w:r>
+    </w:p>
+    <w:p>
+      <w:pPr>
+        <w:jc w:val="start"/>
+        <w:rPr>
+          <w:rFonts w:eastAsia="Times New Roman"/>
+          <w:sz w:val="24"/>
+          <w:szCs w:val="24"/>
+          <w:lang w:val="en-GB" w:eastAsia="en-GB"/>
+        </w:rPr>
+      </w:pPr>
+    </w:p>
+    <w:p>
+      <w:pPr>
+        <w:jc w:val="start"/>
+        <w:rPr>
+          <w:rFonts w:eastAsia="Times New Roman"/>
+          <w:sz w:val="24"/>
+          <w:szCs w:val="24"/>
+          <w:lang w:val="en-GB" w:eastAsia="en-GB"/>
+        </w:rPr>
+      </w:pPr>
+      <w:r>
+        <w:rPr>
+          <w:rFonts w:ascii="Liberation Serif" w:eastAsia="Times New Roman" w:hAnsi="Liberation Serif"/>
+          <w:color w:val="000000"/>
+          <w:sz w:val="24"/>
+          <w:szCs w:val="24"/>
+          <w:lang w:val="en-GB" w:eastAsia="en-GB"/>
+        </w:rPr>
+        <w:t xml:space="preserve">Taking the experimental approach to accessing the capabilities of face detection and recognition on the drone has </w:t>
+      </w:r>
+      <w:proofErr w:type="spellStart"/>
+      <w:r>
+        <w:rPr>
+          <w:rFonts w:ascii="Liberation Serif" w:eastAsia="Times New Roman" w:hAnsi="Liberation Serif"/>
+          <w:color w:val="000000"/>
+          <w:sz w:val="24"/>
+          <w:szCs w:val="24"/>
+          <w:lang w:val="en-GB" w:eastAsia="en-GB"/>
+        </w:rPr>
+        <w:t>lead</w:t>
+      </w:r>
+      <w:proofErr w:type="spellEnd"/>
+      <w:r>
+        <w:rPr>
+          <w:rFonts w:ascii="Liberation Serif" w:eastAsia="Times New Roman" w:hAnsi="Liberation Serif"/>
+          <w:color w:val="000000"/>
+          <w:sz w:val="24"/>
+          <w:szCs w:val="24"/>
+          <w:lang w:val="en-GB" w:eastAsia="en-GB"/>
+        </w:rPr>
+        <w:t xml:space="preserve"> to results that indicative of how well face recognition and detection would work in the field. The same data indicates the limitations of the aforementioned and this has allowed the </w:t>
+      </w:r>
+      <w:r>
+        <w:rPr>
+          <w:rFonts w:ascii="Liberation Serif" w:eastAsia="Times New Roman" w:hAnsi="Liberation Serif"/>
+          <w:color w:val="000000"/>
+          <w:sz w:val="24"/>
+          <w:szCs w:val="24"/>
+          <w:lang w:val="en-GB" w:eastAsia="en-GB"/>
+        </w:rPr>
+        <w:lastRenderedPageBreak/>
+        <w:t>proposals of solutions for when face recognition is not an option. The methods of testing the face recognition algorithms in both a controlled and uncontrolled environment are reliable given the same factors of drone distance to target and camera angle are kept consistent. This is because the face recognition algorithms tested are well known renowned algorithms that have been around for a long time and have seen service in a variety of applications. Therefore, they themselves are trustworthy and the methods with which they were tested only assess the algorithm capabilities in controlled and uncontrolled environments.</w:t>
+      </w:r>
+    </w:p>
+    <w:p>
+      <w:pPr>
+        <w:jc w:val="start"/>
+        <w:rPr>
+          <w:rFonts w:eastAsia="Times New Roman"/>
+          <w:sz w:val="24"/>
+          <w:szCs w:val="24"/>
+          <w:lang w:val="en-GB" w:eastAsia="en-GB"/>
+        </w:rPr>
+      </w:pPr>
+      <w:r>
+        <w:rPr>
+          <w:rFonts w:ascii="Liberation Serif" w:eastAsia="Times New Roman" w:hAnsi="Liberation Serif"/>
+          <w:color w:val="000000"/>
+          <w:sz w:val="24"/>
+          <w:szCs w:val="24"/>
+          <w:lang w:val="en-GB" w:eastAsia="en-GB"/>
+        </w:rPr>
+        <w:t>This was necessary because a significant portion of the drone’s automation would be reliant on being able to recognise faces. Should no faces be recognised, the drone would be operating with no set objective in mind besides patrolling until a target face is recognised. An example of an objective to carry out should a face be recognised would be to have the drone autonomously close in on the face for closer observing or to take a picture and then retreat. </w:t>
+      </w:r>
+    </w:p>
+    <w:p>
+      <w:pPr>
+        <w:jc w:val="start"/>
+        <w:rPr>
+          <w:rFonts w:eastAsia="Times New Roman"/>
+          <w:sz w:val="24"/>
+          <w:szCs w:val="24"/>
+          <w:lang w:val="en-GB" w:eastAsia="en-GB"/>
+        </w:rPr>
+      </w:pPr>
+      <w:r>
+        <w:rPr>
+          <w:rFonts w:ascii="Liberation Serif" w:eastAsia="Times New Roman" w:hAnsi="Liberation Serif"/>
+          <w:color w:val="000000"/>
+          <w:sz w:val="24"/>
+          <w:szCs w:val="24"/>
+          <w:lang w:val="en-GB" w:eastAsia="en-GB"/>
+        </w:rPr>
+        <w:t>Without knowing at which range the face detection and recognition is unreliable, it would be impossible to implement fail-safe, alternative instructions for the autonomous drone to follow.</w:t>
+      </w:r>
+    </w:p>
+    <w:p>
+      <w:pPr>
+        <w:jc w:val="start"/>
+        <w:rPr>
+          <w:rFonts w:eastAsia="Times New Roman"/>
+          <w:sz w:val="24"/>
+          <w:szCs w:val="24"/>
+          <w:lang w:val="en-GB" w:eastAsia="en-GB"/>
+        </w:rPr>
+      </w:pPr>
+    </w:p>
+    <w:p>
+      <w:pPr>
+        <w:jc w:val="start"/>
+        <w:rPr>
+          <w:rFonts w:eastAsia="Times New Roman"/>
+          <w:sz w:val="24"/>
+          <w:szCs w:val="24"/>
+          <w:lang w:val="en-GB" w:eastAsia="en-GB"/>
+        </w:rPr>
+      </w:pPr>
+      <w:r>
+        <w:rPr>
+          <w:rFonts w:ascii="Liberation Serif" w:eastAsia="Times New Roman" w:hAnsi="Liberation Serif"/>
+          <w:color w:val="000000"/>
+          <w:sz w:val="24"/>
+          <w:szCs w:val="24"/>
+          <w:lang w:val="en-GB" w:eastAsia="en-GB"/>
+        </w:rPr>
+        <w:t xml:space="preserve">The process with which this project was carried out began with research into available facial recognition algorithms that could be deployed in real time on the drone. Next was looking at available drones that could be used for testing and while the optimal solution would have been to build up, equipped with all the necessary hardware required to carry out the objective of autonomous surveillance, the solution was to use the commercialised Tello drone due to </w:t>
+      </w:r>
+      <w:proofErr w:type="spellStart"/>
+      <w:r>
+        <w:rPr>
+          <w:rFonts w:ascii="Liberation Serif" w:eastAsia="Times New Roman" w:hAnsi="Liberation Serif"/>
+          <w:color w:val="000000"/>
+          <w:sz w:val="24"/>
+          <w:szCs w:val="24"/>
+          <w:lang w:val="en-GB" w:eastAsia="en-GB"/>
+        </w:rPr>
+        <w:t>it’s</w:t>
+      </w:r>
+      <w:proofErr w:type="spellEnd"/>
+      <w:r>
+        <w:rPr>
+          <w:rFonts w:ascii="Liberation Serif" w:eastAsia="Times New Roman" w:hAnsi="Liberation Serif"/>
+          <w:color w:val="000000"/>
+          <w:sz w:val="24"/>
+          <w:szCs w:val="24"/>
+          <w:lang w:val="en-GB" w:eastAsia="en-GB"/>
+        </w:rPr>
+        <w:t xml:space="preserve"> library and automation capabilities.</w:t>
+      </w:r>
+    </w:p>
+    <w:p>
+      <w:pPr>
+        <w:jc w:val="start"/>
+        <w:rPr>
+          <w:rFonts w:eastAsia="Times New Roman"/>
+          <w:sz w:val="24"/>
+          <w:szCs w:val="24"/>
+          <w:lang w:val="en-GB" w:eastAsia="en-GB"/>
+        </w:rPr>
+      </w:pPr>
+    </w:p>
+    <w:p>
+      <w:pPr>
+        <w:jc w:val="start"/>
+        <w:rPr>
+          <w:rFonts w:eastAsia="Times New Roman"/>
+          <w:sz w:val="24"/>
+          <w:szCs w:val="24"/>
+          <w:lang w:val="en-GB" w:eastAsia="en-GB"/>
+        </w:rPr>
+      </w:pPr>
+      <w:r>
+        <w:rPr>
+          <w:rFonts w:ascii="Liberation Serif" w:eastAsia="Times New Roman" w:hAnsi="Liberation Serif"/>
+          <w:color w:val="000000"/>
+          <w:sz w:val="24"/>
+          <w:szCs w:val="24"/>
+          <w:lang w:val="en-GB" w:eastAsia="en-GB"/>
+        </w:rPr>
+        <w:t xml:space="preserve">After this, three main algorithms were chosen and implemented: </w:t>
+      </w:r>
+      <w:proofErr w:type="spellStart"/>
+      <w:r>
+        <w:rPr>
+          <w:rFonts w:ascii="Liberation Serif" w:eastAsia="Times New Roman" w:hAnsi="Liberation Serif"/>
+          <w:color w:val="000000"/>
+          <w:sz w:val="24"/>
+          <w:szCs w:val="24"/>
+          <w:lang w:val="en-GB" w:eastAsia="en-GB"/>
+        </w:rPr>
+        <w:t>Dlib’s</w:t>
+      </w:r>
+      <w:proofErr w:type="spellEnd"/>
+      <w:r>
+        <w:rPr>
+          <w:rFonts w:ascii="Liberation Serif" w:eastAsia="Times New Roman" w:hAnsi="Liberation Serif"/>
+          <w:color w:val="000000"/>
+          <w:sz w:val="24"/>
+          <w:szCs w:val="24"/>
+          <w:lang w:val="en-GB" w:eastAsia="en-GB"/>
+        </w:rPr>
+        <w:t xml:space="preserve"> facial recognition library using SVM, YOLO and lastly,  the viola jones method with </w:t>
+      </w:r>
+      <w:proofErr w:type="spellStart"/>
+      <w:r>
+        <w:rPr>
+          <w:rFonts w:ascii="Liberation Serif" w:eastAsia="Times New Roman" w:hAnsi="Liberation Serif"/>
+          <w:color w:val="000000"/>
+          <w:sz w:val="24"/>
+          <w:szCs w:val="24"/>
+          <w:lang w:val="en-GB" w:eastAsia="en-GB"/>
+        </w:rPr>
+        <w:t>haarcascade</w:t>
+      </w:r>
+      <w:proofErr w:type="spellEnd"/>
+      <w:r>
+        <w:rPr>
+          <w:rFonts w:ascii="Liberation Serif" w:eastAsia="Times New Roman" w:hAnsi="Liberation Serif"/>
+          <w:color w:val="000000"/>
+          <w:sz w:val="24"/>
+          <w:szCs w:val="24"/>
+          <w:lang w:val="en-GB" w:eastAsia="en-GB"/>
+        </w:rPr>
+        <w:t xml:space="preserve">. Firstly, face detection was implemented. This would allow the drone to react </w:t>
+      </w:r>
+      <w:proofErr w:type="spellStart"/>
+      <w:r>
+        <w:rPr>
+          <w:rFonts w:ascii="Liberation Serif" w:eastAsia="Times New Roman" w:hAnsi="Liberation Serif"/>
+          <w:color w:val="000000"/>
+          <w:sz w:val="24"/>
+          <w:szCs w:val="24"/>
+          <w:lang w:val="en-GB" w:eastAsia="en-GB"/>
+        </w:rPr>
+        <w:t>when ever</w:t>
+      </w:r>
+      <w:proofErr w:type="spellEnd"/>
+      <w:r>
+        <w:rPr>
+          <w:rFonts w:ascii="Liberation Serif" w:eastAsia="Times New Roman" w:hAnsi="Liberation Serif"/>
+          <w:color w:val="000000"/>
+          <w:sz w:val="24"/>
+          <w:szCs w:val="24"/>
+          <w:lang w:val="en-GB" w:eastAsia="en-GB"/>
+        </w:rPr>
+        <w:t xml:space="preserve"> a face was detected in the frame. This is a necessary abstraction from face recognition as it meant that a function could be implemented such that the drone could avoid unrecognized faces whilst also behaving as </w:t>
+      </w:r>
+      <w:r>
+        <w:rPr>
+          <w:rFonts w:ascii="Liberation Serif" w:eastAsia="Times New Roman" w:hAnsi="Liberation Serif"/>
+          <w:color w:val="000000"/>
+          <w:sz w:val="24"/>
+          <w:szCs w:val="24"/>
+          <w:lang w:val="en-GB" w:eastAsia="en-GB"/>
+        </w:rPr>
+        <w:t xml:space="preserve">intended, to recognized faces </w:t>
+      </w:r>
+      <w:proofErr w:type="spellStart"/>
+      <w:r>
+        <w:rPr>
+          <w:rFonts w:ascii="Liberation Serif" w:eastAsia="Times New Roman" w:hAnsi="Liberation Serif"/>
+          <w:color w:val="000000"/>
+          <w:sz w:val="24"/>
+          <w:szCs w:val="24"/>
+          <w:lang w:val="en-GB" w:eastAsia="en-GB"/>
+        </w:rPr>
+        <w:t>I.e</w:t>
+      </w:r>
+      <w:proofErr w:type="spellEnd"/>
+      <w:r>
+        <w:rPr>
+          <w:rFonts w:ascii="Liberation Serif" w:eastAsia="Times New Roman" w:hAnsi="Liberation Serif"/>
+          <w:color w:val="000000"/>
+          <w:sz w:val="24"/>
+          <w:szCs w:val="24"/>
+          <w:lang w:val="en-GB" w:eastAsia="en-GB"/>
+        </w:rPr>
+        <w:t>, following a recognised face.</w:t>
+      </w:r>
+    </w:p>
+    <w:p>
+      <w:pPr>
+        <w:jc w:val="start"/>
+        <w:rPr>
+          <w:rFonts w:eastAsia="Times New Roman"/>
+          <w:sz w:val="24"/>
+          <w:szCs w:val="24"/>
+          <w:lang w:val="en-GB" w:eastAsia="en-GB"/>
+        </w:rPr>
+      </w:pPr>
+    </w:p>
+    <w:p>
+      <w:pPr>
+        <w:jc w:val="start"/>
+        <w:rPr>
+          <w:rFonts w:eastAsia="Times New Roman"/>
+          <w:sz w:val="24"/>
+          <w:szCs w:val="24"/>
+          <w:lang w:val="en-GB" w:eastAsia="en-GB"/>
+        </w:rPr>
+      </w:pPr>
+      <w:r>
+        <w:rPr>
+          <w:rFonts w:ascii="Liberation Serif" w:eastAsia="Times New Roman" w:hAnsi="Liberation Serif"/>
+          <w:color w:val="000000"/>
+          <w:sz w:val="24"/>
+          <w:szCs w:val="24"/>
+          <w:lang w:val="en-GB" w:eastAsia="en-GB"/>
+        </w:rPr>
+        <w:t xml:space="preserve">These three algorithms have all enabled the drone to sufficiently the objectives set at the start of the research project, leaving the choice of algorithm to pick to be largely based on the target object of classification </w:t>
+      </w:r>
+      <w:proofErr w:type="spellStart"/>
+      <w:r>
+        <w:rPr>
+          <w:rFonts w:ascii="Liberation Serif" w:eastAsia="Times New Roman" w:hAnsi="Liberation Serif"/>
+          <w:color w:val="000000"/>
+          <w:sz w:val="24"/>
+          <w:szCs w:val="24"/>
+          <w:lang w:val="en-GB" w:eastAsia="en-GB"/>
+        </w:rPr>
+        <w:t>i.e</w:t>
+      </w:r>
+      <w:proofErr w:type="spellEnd"/>
+      <w:r>
+        <w:rPr>
+          <w:rFonts w:ascii="Liberation Serif" w:eastAsia="Times New Roman" w:hAnsi="Liberation Serif"/>
+          <w:color w:val="000000"/>
+          <w:sz w:val="24"/>
+          <w:szCs w:val="24"/>
+          <w:lang w:val="en-GB" w:eastAsia="en-GB"/>
+        </w:rPr>
+        <w:t>, targets other than faces would require YOLO which can be trained to recognise new targets of any nature with little effort but requiring plenty of down time.</w:t>
+      </w:r>
+    </w:p>
+    <w:p>
+      <w:pPr>
+        <w:jc w:val="start"/>
+        <w:rPr>
+          <w:rFonts w:eastAsia="Times New Roman"/>
+          <w:sz w:val="24"/>
+          <w:szCs w:val="24"/>
+          <w:lang w:val="en-GB" w:eastAsia="en-GB"/>
+        </w:rPr>
+      </w:pPr>
+    </w:p>
+    <w:p>
+      <w:pPr>
+        <w:jc w:val="start"/>
+        <w:rPr>
+          <w:rFonts w:eastAsia="Times New Roman"/>
+          <w:sz w:val="24"/>
+          <w:szCs w:val="24"/>
+          <w:lang w:val="en-GB" w:eastAsia="en-GB"/>
+        </w:rPr>
+      </w:pPr>
+      <w:r>
+        <w:rPr>
+          <w:rFonts w:ascii="Liberation Serif" w:eastAsia="Times New Roman" w:hAnsi="Liberation Serif"/>
+          <w:color w:val="000000"/>
+          <w:sz w:val="24"/>
+          <w:szCs w:val="24"/>
+          <w:lang w:val="en-GB" w:eastAsia="en-GB"/>
+        </w:rPr>
+        <w:t xml:space="preserve">The </w:t>
+      </w:r>
+      <w:proofErr w:type="spellStart"/>
+      <w:r>
+        <w:rPr>
+          <w:rFonts w:ascii="Liberation Serif" w:eastAsia="Times New Roman" w:hAnsi="Liberation Serif"/>
+          <w:color w:val="000000"/>
+          <w:sz w:val="24"/>
+          <w:szCs w:val="24"/>
+          <w:lang w:val="en-GB" w:eastAsia="en-GB"/>
+        </w:rPr>
+        <w:t>Dlib</w:t>
+      </w:r>
+      <w:proofErr w:type="spellEnd"/>
+      <w:r>
+        <w:rPr>
+          <w:rFonts w:ascii="Liberation Serif" w:eastAsia="Times New Roman" w:hAnsi="Liberation Serif"/>
+          <w:color w:val="000000"/>
+          <w:sz w:val="24"/>
+          <w:szCs w:val="24"/>
+          <w:lang w:val="en-GB" w:eastAsia="en-GB"/>
+        </w:rPr>
+        <w:t xml:space="preserve"> library came with a variety of functions that made it easy to identify faces as well as recognize a face from a target image without the need for additional training.  As for the other two methods, datasets were created for training however the methods have not been modified to recognize faces not in a known dataset. Meaning, when </w:t>
+      </w:r>
+      <w:proofErr w:type="spellStart"/>
+      <w:r>
+        <w:rPr>
+          <w:rFonts w:ascii="Liberation Serif" w:eastAsia="Times New Roman" w:hAnsi="Liberation Serif"/>
+          <w:color w:val="000000"/>
+          <w:sz w:val="24"/>
+          <w:szCs w:val="24"/>
+          <w:lang w:val="en-GB" w:eastAsia="en-GB"/>
+        </w:rPr>
+        <w:t>deployability</w:t>
+      </w:r>
+      <w:proofErr w:type="spellEnd"/>
+      <w:r>
+        <w:rPr>
+          <w:rFonts w:ascii="Liberation Serif" w:eastAsia="Times New Roman" w:hAnsi="Liberation Serif"/>
+          <w:color w:val="000000"/>
+          <w:sz w:val="24"/>
+          <w:szCs w:val="24"/>
+          <w:lang w:val="en-GB" w:eastAsia="en-GB"/>
+        </w:rPr>
+        <w:t xml:space="preserve"> is in question, the </w:t>
+      </w:r>
+      <w:proofErr w:type="spellStart"/>
+      <w:r>
+        <w:rPr>
+          <w:rFonts w:ascii="Liberation Serif" w:eastAsia="Times New Roman" w:hAnsi="Liberation Serif"/>
+          <w:color w:val="000000"/>
+          <w:sz w:val="24"/>
+          <w:szCs w:val="24"/>
+          <w:lang w:val="en-GB" w:eastAsia="en-GB"/>
+        </w:rPr>
+        <w:t>Dlib</w:t>
+      </w:r>
+      <w:proofErr w:type="spellEnd"/>
+      <w:r>
+        <w:rPr>
+          <w:rFonts w:ascii="Liberation Serif" w:eastAsia="Times New Roman" w:hAnsi="Liberation Serif"/>
+          <w:color w:val="000000"/>
+          <w:sz w:val="24"/>
+          <w:szCs w:val="24"/>
+          <w:lang w:val="en-GB" w:eastAsia="en-GB"/>
+        </w:rPr>
+        <w:t xml:space="preserve"> face recognition library is the most readily available to employ in a field due to not needing any down time for additional training for new faces. However, through testing results have also shown that the dataset used for </w:t>
+      </w:r>
+      <w:proofErr w:type="spellStart"/>
+      <w:r>
+        <w:rPr>
+          <w:rFonts w:ascii="Liberation Serif" w:eastAsia="Times New Roman" w:hAnsi="Liberation Serif"/>
+          <w:color w:val="000000"/>
+          <w:sz w:val="24"/>
+          <w:szCs w:val="24"/>
+          <w:lang w:val="en-GB" w:eastAsia="en-GB"/>
+        </w:rPr>
+        <w:t>Dlib’s</w:t>
+      </w:r>
+      <w:proofErr w:type="spellEnd"/>
+      <w:r>
+        <w:rPr>
+          <w:rFonts w:ascii="Liberation Serif" w:eastAsia="Times New Roman" w:hAnsi="Liberation Serif"/>
+          <w:color w:val="000000"/>
+          <w:sz w:val="24"/>
+          <w:szCs w:val="24"/>
+          <w:lang w:val="en-GB" w:eastAsia="en-GB"/>
+        </w:rPr>
+        <w:t xml:space="preserve"> face recognition algorithm is insufficient at recognizing people of BAME with the same consistency that others are recognized with, in the same lighting. This highlights a potential lack of BAME data in the dataset that was used to train the </w:t>
+      </w:r>
+      <w:proofErr w:type="spellStart"/>
+      <w:r>
+        <w:rPr>
+          <w:rFonts w:ascii="Liberation Serif" w:eastAsia="Times New Roman" w:hAnsi="Liberation Serif"/>
+          <w:color w:val="000000"/>
+          <w:sz w:val="24"/>
+          <w:szCs w:val="24"/>
+          <w:lang w:val="en-GB" w:eastAsia="en-GB"/>
+        </w:rPr>
+        <w:t>Dlib</w:t>
+      </w:r>
+      <w:proofErr w:type="spellEnd"/>
+      <w:r>
+        <w:rPr>
+          <w:rFonts w:ascii="Liberation Serif" w:eastAsia="Times New Roman" w:hAnsi="Liberation Serif"/>
+          <w:color w:val="000000"/>
+          <w:sz w:val="24"/>
+          <w:szCs w:val="24"/>
+          <w:lang w:val="en-GB" w:eastAsia="en-GB"/>
+        </w:rPr>
+        <w:t xml:space="preserve"> library. </w:t>
+      </w:r>
+    </w:p>
+    <w:p>
+      <w:pPr>
+        <w:jc w:val="start"/>
+        <w:rPr>
+          <w:rFonts w:eastAsia="Times New Roman"/>
+          <w:sz w:val="24"/>
+          <w:szCs w:val="24"/>
+          <w:lang w:val="en-GB" w:eastAsia="en-GB"/>
+        </w:rPr>
+      </w:pPr>
+      <w:r>
+        <w:rPr>
+          <w:rFonts w:ascii="Liberation Serif" w:eastAsia="Times New Roman" w:hAnsi="Liberation Serif"/>
+          <w:color w:val="000000"/>
+          <w:sz w:val="24"/>
+          <w:szCs w:val="24"/>
+          <w:lang w:val="en-GB" w:eastAsia="en-GB"/>
+        </w:rPr>
+        <w:t>Following the creation of the datasets, face recognition was tested on the drone with varying degrees of accuracy.</w:t>
+      </w:r>
+    </w:p>
+    <w:p/>
+    <w:p>
+      <w:pPr>
+        <w:pStyle w:val="Heading2"/>
+      </w:pPr>
+      <w:r>
+        <w:t>Project Management</w:t>
+      </w:r>
+    </w:p>
+    <w:p>
+      <w:r>
+        <w:t xml:space="preserve">In order to manage the progress of the project. Frequent meetings were held. Where possible once a week, otherwise, once every two weeks. During the meetings, the project progress was discussed as well as objectives for the next week and </w:t>
+      </w:r>
+      <w:r>
+        <w:t>any problems that asides following the meeting along with how the problems were solved.</w:t>
       </w:r>
     </w:p>
     <w:p>
       <w:pPr>
         <w:jc w:val="both"/>
-        <w:rPr>
-          <w:color w:val="000000" w:themeColor="text1"/>
-          <w:sz w:val="22"/>
-          <w:szCs w:val="22"/>
-        </w:rPr>
-      </w:pPr>
+      </w:pPr>
+      <w:r>
+        <w:t xml:space="preserve">As the project involved an autonomous drone operating </w:t>
+      </w:r>
+      <w:proofErr w:type="spellStart"/>
+      <w:r>
+        <w:t>primiraly</w:t>
+      </w:r>
+      <w:proofErr w:type="spellEnd"/>
+      <w:r>
+        <w:t xml:space="preserve"> on computer vision this meant specially attention had to be paid to the way in which the drone responded to what it saw.</w:t>
+      </w:r>
+      <w:r>
+        <w:t xml:space="preserve"> This required a lot of experimenting on the drone to see how well faces would be picked up through the camera, the distance at which faces would be detected and how well the drone could follow and keep track of a face when in motion.</w:t>
+      </w:r>
     </w:p>
     <w:p>
       <w:pPr>
         <w:jc w:val="both"/>
-        <w:rPr>
-          <w:color w:val="000000" w:themeColor="text1"/>
-          <w:sz w:val="22"/>
-          <w:szCs w:val="22"/>
-        </w:rPr>
-      </w:pPr>
-      <w:r>
-        <w:rPr>
-          <w:color w:val="000000" w:themeColor="text1"/>
-          <w:sz w:val="22"/>
-          <w:szCs w:val="22"/>
-        </w:rPr>
-        <w:t xml:space="preserve">On the other hand, 38% of the sample size expressed some concerns for the use of drones in the UK with 46% of adults arguing about drone misuse and public safety </w:t>
-      </w:r>
-      <w:r>
-        <w:rPr>
-          <w:color w:val="000000" w:themeColor="text1"/>
-          <w:sz w:val="22"/>
-          <w:szCs w:val="22"/>
-        </w:rPr>
-        <w:t>and another 48% arguing about privacy alongside personal data and private property being</w:t>
-      </w:r>
-      <w:r>
-        <w:rPr>
-          <w:color w:val="000000" w:themeColor="text1"/>
-          <w:sz w:val="22"/>
-          <w:szCs w:val="22"/>
-        </w:rPr>
-        <w:t xml:space="preserve"> the primary concerns. </w:t>
-      </w:r>
-      <w:r>
-        <w:rPr>
-          <w:color w:val="000000" w:themeColor="text1"/>
-          <w:sz w:val="22"/>
-          <w:szCs w:val="22"/>
-        </w:rPr>
-        <w:t>Arguably, according to the results</w:t>
-      </w:r>
-      <w:r>
-        <w:rPr>
-          <w:color w:val="000000" w:themeColor="text1"/>
-          <w:sz w:val="22"/>
-          <w:szCs w:val="22"/>
-        </w:rPr>
-        <w:t>, public</w:t>
-      </w:r>
-      <w:r>
-        <w:rPr>
-          <w:color w:val="000000" w:themeColor="text1"/>
-          <w:sz w:val="22"/>
-          <w:szCs w:val="22"/>
-        </w:rPr>
-        <w:t xml:space="preserve"> opinion could be due to public misconceptions as 47% of the sample size were found to believe that drone usage remains unregulated.</w:t>
-      </w:r>
-    </w:p>
-    <w:p>
-      <w:pPr>
-        <w:jc w:val="both"/>
-        <w:rPr>
-          <w:color w:val="000000" w:themeColor="text1"/>
-          <w:sz w:val="22"/>
-          <w:szCs w:val="22"/>
-        </w:rPr>
-      </w:pPr>
-    </w:p>
-    <w:p>
-      <w:pPr>
-        <w:jc w:val="both"/>
-        <w:rPr>
-          <w:color w:val="000000" w:themeColor="text1"/>
-          <w:sz w:val="22"/>
-          <w:szCs w:val="22"/>
-        </w:rPr>
-      </w:pPr>
-      <w:r>
-        <w:rPr>
-          <w:color w:val="000000" w:themeColor="text1"/>
-          <w:sz w:val="22"/>
-          <w:szCs w:val="22"/>
-        </w:rPr>
-        <w:t xml:space="preserve">It is important to mention that the report is just one part of Project </w:t>
-      </w:r>
-      <w:proofErr w:type="spellStart"/>
-      <w:r>
-        <w:rPr>
-          <w:color w:val="000000" w:themeColor="text1"/>
-          <w:sz w:val="22"/>
-          <w:szCs w:val="22"/>
-        </w:rPr>
-        <w:t>XCelerate’s</w:t>
-      </w:r>
-      <w:proofErr w:type="spellEnd"/>
-      <w:r>
-        <w:rPr>
-          <w:color w:val="000000" w:themeColor="text1"/>
-          <w:sz w:val="22"/>
-          <w:szCs w:val="22"/>
-        </w:rPr>
-        <w:t xml:space="preserve"> broader work on the UK Government’s Future Flight </w:t>
-      </w:r>
-      <w:proofErr w:type="spellStart"/>
-      <w:r>
-        <w:rPr>
-          <w:color w:val="000000" w:themeColor="text1"/>
-          <w:sz w:val="22"/>
-          <w:szCs w:val="22"/>
-        </w:rPr>
-        <w:t>Programme</w:t>
-      </w:r>
-      <w:proofErr w:type="spellEnd"/>
-      <w:r>
-        <w:rPr>
-          <w:color w:val="000000" w:themeColor="text1"/>
-          <w:sz w:val="22"/>
-          <w:szCs w:val="22"/>
-        </w:rPr>
-        <w:t xml:space="preserve"> [13] and the findings will be leveraged to inform the consortium’s work in addressing some of the challenges surrounding the public acceptance of drones.</w:t>
-      </w:r>
-    </w:p>
-    <w:p>
-      <w:pPr>
-        <w:jc w:val="both"/>
-        <w:rPr>
-          <w:color w:val="000000" w:themeColor="text1"/>
-          <w:sz w:val="22"/>
-          <w:szCs w:val="22"/>
-        </w:rPr>
-      </w:pPr>
-    </w:p>
-    <w:p>
-      <w:pPr>
-        <w:jc w:val="both"/>
-        <w:rPr>
-          <w:color w:val="000000" w:themeColor="text1"/>
-          <w:sz w:val="22"/>
-          <w:szCs w:val="22"/>
-        </w:rPr>
-      </w:pPr>
-      <w:r>
-        <w:rPr>
-          <w:color w:val="000000" w:themeColor="text1"/>
-          <w:sz w:val="22"/>
-          <w:szCs w:val="22"/>
-        </w:rPr>
+      </w:pPr>
+      <w:r>
+        <w:t xml:space="preserve">As a result of assessing this only being possible through experimenting, </w:t>
+      </w:r>
+      <w:r>
+        <w:t>the following methodology was deemed appropriate.</w:t>
+      </w:r>
+    </w:p>
+    <w:p>
+      <w:pPr>
+        <w:pStyle w:val="Heading2"/>
+      </w:pPr>
+      <w:r>
         <w:lastRenderedPageBreak/>
-        <w:t xml:space="preserve">Nonetheless, the results of the research showed how applicable drones can be to daily lives for people in the UK and the purpose of this research is to help make this a reality. That being said, </w:t>
-      </w:r>
-      <w:proofErr w:type="gramStart"/>
-      <w:r>
-        <w:rPr>
-          <w:color w:val="000000" w:themeColor="text1"/>
-          <w:sz w:val="22"/>
-          <w:szCs w:val="22"/>
-        </w:rPr>
-        <w:t>it is clear that there</w:t>
-      </w:r>
-      <w:proofErr w:type="gramEnd"/>
-      <w:r>
-        <w:rPr>
-          <w:color w:val="000000" w:themeColor="text1"/>
-          <w:sz w:val="22"/>
-          <w:szCs w:val="22"/>
-        </w:rPr>
-        <w:t xml:space="preserve"> will have to be restrictions on the use of drones</w:t>
-      </w:r>
-      <w:r>
-        <w:rPr>
-          <w:color w:val="000000" w:themeColor="text1"/>
-          <w:sz w:val="22"/>
-          <w:szCs w:val="22"/>
-        </w:rPr>
-        <w:t xml:space="preserve"> for the project to be viable and the use of drones will have to be backed by their application via a reputable agency such as the policy or search and rescue agencies that can justify their use in the public for those who are worried about their privacy being disregarded.</w:t>
-      </w:r>
-      <w:r>
-        <w:rPr>
-          <w:color w:val="000000" w:themeColor="text1"/>
-          <w:sz w:val="22"/>
-          <w:szCs w:val="22"/>
-        </w:rPr>
-        <w:t xml:space="preserve"> </w:t>
-      </w:r>
-    </w:p>
-    <w:p>
-      <w:pPr>
-        <w:pStyle w:val="Heading2"/>
-        <w:rPr>
-          <w:color w:val="000000" w:themeColor="text1"/>
-          <w:sz w:val="22"/>
-          <w:szCs w:val="22"/>
-        </w:rPr>
-      </w:pPr>
-      <w:bookmarkStart w:id="8" w:name="_Toc113797221"/>
-      <w:r>
-        <w:rPr>
-          <w:color w:val="000000" w:themeColor="text1"/>
-          <w:sz w:val="22"/>
-          <w:szCs w:val="22"/>
-        </w:rPr>
-        <w:t>Uses of autonomous drones</w:t>
-      </w:r>
-      <w:bookmarkEnd w:id="8"/>
-    </w:p>
-    <w:p>
-      <w:pPr>
-        <w:jc w:val="both"/>
-        <w:rPr>
-          <w:color w:val="000000" w:themeColor="text1"/>
-          <w:sz w:val="22"/>
-          <w:szCs w:val="22"/>
-        </w:rPr>
-      </w:pPr>
-      <w:r>
-        <w:rPr>
-          <w:color w:val="000000" w:themeColor="text1"/>
-          <w:sz w:val="22"/>
-          <w:szCs w:val="22"/>
-        </w:rPr>
-        <w:t xml:space="preserve">Plenty of research has been carried out on autonomous drones, highlighting their significance as a topic. According to “The use of drones in maritime sector-areas and benefits” by </w:t>
-      </w:r>
-      <w:proofErr w:type="spellStart"/>
-      <w:r>
-        <w:rPr>
-          <w:rStyle w:val="highlight"/>
-          <w:color w:val="000000" w:themeColor="text1"/>
-          <w:sz w:val="22"/>
-          <w:szCs w:val="22"/>
-        </w:rPr>
-        <w:t>Krysto</w:t>
-      </w:r>
-      <w:r>
-        <w:rPr>
-          <w:rStyle w:val="markedcontent"/>
-          <w:color w:val="000000" w:themeColor="text1"/>
-          <w:sz w:val="22"/>
-          <w:szCs w:val="22"/>
-        </w:rPr>
-        <w:t>sik-Gromadzińska</w:t>
-      </w:r>
-      <w:proofErr w:type="spellEnd"/>
-      <w:r>
-        <w:rPr>
-          <w:color w:val="000000" w:themeColor="text1"/>
-          <w:sz w:val="22"/>
-          <w:szCs w:val="22"/>
-        </w:rPr>
-        <w:t>, DNV GL is currently testing autonomous drones with hyperspectral cameras for use in ship tank inspections.</w:t>
-      </w:r>
-      <w:r>
-        <w:rPr>
-          <w:color w:val="000000" w:themeColor="text1"/>
-          <w:sz w:val="22"/>
-          <w:szCs w:val="22"/>
-        </w:rPr>
-        <w:t xml:space="preserve"> The paper argues that autonomous drones for inspection in maritime conditions, ensure human safety and operational efficiency during transportation from port to ship and they also reduce the carbon footprint when used over the sea.</w:t>
-      </w:r>
-    </w:p>
-    <w:p>
-      <w:pPr>
-        <w:jc w:val="both"/>
-        <w:rPr>
-          <w:color w:val="000000" w:themeColor="text1"/>
-          <w:sz w:val="22"/>
-          <w:szCs w:val="22"/>
-        </w:rPr>
-      </w:pPr>
-      <w:r>
-        <w:rPr>
-          <w:color w:val="000000" w:themeColor="text1"/>
-          <w:sz w:val="22"/>
-          <w:szCs w:val="22"/>
-        </w:rPr>
-        <w:t xml:space="preserve">Other research on autonomous drones </w:t>
-      </w:r>
-      <w:proofErr w:type="gramStart"/>
-      <w:r>
-        <w:rPr>
-          <w:color w:val="000000" w:themeColor="text1"/>
-          <w:sz w:val="22"/>
-          <w:szCs w:val="22"/>
-        </w:rPr>
-        <w:t>include</w:t>
-      </w:r>
-      <w:proofErr w:type="gramEnd"/>
-      <w:r>
-        <w:rPr>
-          <w:color w:val="000000" w:themeColor="text1"/>
-          <w:sz w:val="22"/>
-          <w:szCs w:val="22"/>
-        </w:rPr>
-        <w:t xml:space="preserve"> the development of autonomous drones for delivering items that use GNSS with a compass as the main tool; with the aim of delivering medical aid to patients in emergency situations and implementation in agriculture in Indonesia. This research was carried out by (</w:t>
-      </w:r>
-      <w:proofErr w:type="spellStart"/>
-      <w:r>
-        <w:rPr>
-          <w:color w:val="000000" w:themeColor="text1"/>
-          <w:sz w:val="22"/>
-          <w:szCs w:val="22"/>
-        </w:rPr>
-        <w:t>Patrik</w:t>
-      </w:r>
-      <w:proofErr w:type="spellEnd"/>
-      <w:r>
-        <w:rPr>
-          <w:color w:val="000000" w:themeColor="text1"/>
-          <w:sz w:val="22"/>
-          <w:szCs w:val="22"/>
-        </w:rPr>
-        <w:t xml:space="preserve"> </w:t>
-      </w:r>
-      <w:proofErr w:type="spellStart"/>
-      <w:r>
-        <w:rPr>
-          <w:color w:val="000000" w:themeColor="text1"/>
-          <w:sz w:val="22"/>
-          <w:szCs w:val="22"/>
-        </w:rPr>
-        <w:t>Aurello</w:t>
-      </w:r>
-      <w:proofErr w:type="spellEnd"/>
-      <w:r>
-        <w:rPr>
-          <w:color w:val="000000" w:themeColor="text1"/>
-          <w:sz w:val="22"/>
-          <w:szCs w:val="22"/>
-        </w:rPr>
-        <w:t xml:space="preserve"> et al)</w:t>
-      </w:r>
-      <w:r>
-        <w:rPr>
-          <w:color w:val="000000" w:themeColor="text1"/>
-          <w:sz w:val="22"/>
-          <w:szCs w:val="22"/>
-        </w:rPr>
-        <w:t>. The results demonstrated that the use cases are realistic and very viable as experiments showed that the average of positional deviation of landing position between the actual landing position and the desired landing position in the flight tests of flying from start to goal is 1.1125 m and for the tests that use the algorithm which uses course-over-ground, the positional deviation has average of 2.39 m. Meaning that the technology is there when developing autonomous drone that operate via GNSS.</w:t>
-      </w:r>
-    </w:p>
-    <w:p>
-      <w:pPr>
-        <w:jc w:val="both"/>
-        <w:rPr>
-          <w:color w:val="000000" w:themeColor="text1"/>
-          <w:sz w:val="22"/>
-          <w:szCs w:val="22"/>
-        </w:rPr>
-      </w:pPr>
-    </w:p>
-    <w:p>
-      <w:pPr>
-        <w:pStyle w:val="Heading1"/>
-      </w:pPr>
-      <w:bookmarkStart w:id="9" w:name="_Toc113797222"/>
-      <w:r>
-        <w:t>Report structure</w:t>
-      </w:r>
-      <w:bookmarkEnd w:id="9"/>
-    </w:p>
-    <w:p>
-      <w:r>
-        <w:t>Outline the structure of the rest of the report</w:t>
-      </w:r>
-    </w:p>
-    <w:p>
-      <w:pPr>
-        <w:pStyle w:val="Heading1"/>
-      </w:pPr>
-      <w:bookmarkStart w:id="10" w:name="_Toc113797223"/>
-      <w:r>
-        <w:t>Literature review</w:t>
-      </w:r>
-      <w:bookmarkEnd w:id="10"/>
-    </w:p>
-    <w:p>
-      <w:pPr>
-        <w:pStyle w:val="Heading1"/>
-      </w:pPr>
-      <w:bookmarkStart w:id="11" w:name="_Toc113797224"/>
-      <w:r>
-        <w:t>Methodology</w:t>
-      </w:r>
-      <w:bookmarkEnd w:id="11"/>
-    </w:p>
-    <w:p>
-      <w:r>
-        <w:t>The</w:t>
-      </w:r>
-      <w:r>
-        <w:t xml:space="preserve"> process with which this project was carried out began with research into available facial recognition algorithms that could be deployed in real time on the </w:t>
-      </w:r>
-      <w:r>
-        <w:t>drone.</w:t>
-      </w:r>
-    </w:p>
-    <w:p>
-      <w:r>
-        <w:t>After this, three main algorithms were chosen and implemented</w:t>
-      </w:r>
-      <w:r>
-        <w:t>:</w:t>
-      </w:r>
-      <w:r>
-        <w:t xml:space="preserve"> </w:t>
-      </w:r>
-      <w:proofErr w:type="spellStart"/>
-      <w:r>
-        <w:t>Dlib’s</w:t>
-      </w:r>
-      <w:proofErr w:type="spellEnd"/>
-      <w:r>
-        <w:t xml:space="preserve"> facial recognition library using SVM, YOLO and</w:t>
-      </w:r>
-      <w:r>
-        <w:t xml:space="preserve"> </w:t>
-      </w:r>
-      <w:proofErr w:type="gramStart"/>
-      <w:r>
-        <w:t xml:space="preserve">lastly, </w:t>
-      </w:r>
-      <w:r>
-        <w:t xml:space="preserve"> </w:t>
-      </w:r>
-      <w:r>
-        <w:t>the</w:t>
-      </w:r>
-      <w:proofErr w:type="gramEnd"/>
-      <w:r>
-        <w:t xml:space="preserve"> viola jones method with </w:t>
-      </w:r>
-      <w:proofErr w:type="spellStart"/>
-      <w:r>
-        <w:t>haarcascade</w:t>
-      </w:r>
-      <w:proofErr w:type="spellEnd"/>
-      <w:r>
-        <w:t>.</w:t>
-      </w:r>
-      <w:r>
-        <w:t xml:space="preserve"> Firstly, face detection was implemented. This would allow the drone to react when ever a face was </w:t>
-      </w:r>
-      <w:r>
-        <w:t xml:space="preserve">detected in the frame. This is a necessary abstraction from face recognition as it meant that a function could be implemented such that </w:t>
-      </w:r>
-      <w:r>
-        <w:t>the drone could avoid recognized faces whilst also behaving in a certain way to recognized faces.</w:t>
-      </w:r>
-    </w:p>
-    <w:p>
-      <w:r>
-        <w:t xml:space="preserve">The </w:t>
-      </w:r>
-      <w:proofErr w:type="spellStart"/>
-      <w:r>
-        <w:t>Dlib</w:t>
-      </w:r>
-      <w:proofErr w:type="spellEnd"/>
-      <w:r>
-        <w:t xml:space="preserve"> library came with a variety of functions that made it easy to identify faces as well as recognize a face from a target image without the need for additional training. </w:t>
-      </w:r>
-      <w:r>
-        <w:t xml:space="preserve"> As for the other two methods, datasets were created</w:t>
-      </w:r>
-      <w:r>
-        <w:t xml:space="preserve"> for training however the methods have not been modified to recognize faces that not in a known dataset. Meaning, when </w:t>
-      </w:r>
-      <w:proofErr w:type="spellStart"/>
-      <w:r>
-        <w:t>deployability</w:t>
-      </w:r>
-      <w:proofErr w:type="spellEnd"/>
-      <w:r>
-        <w:t xml:space="preserve"> is in question, the </w:t>
-      </w:r>
-      <w:proofErr w:type="spellStart"/>
-      <w:r>
-        <w:t>Dlib</w:t>
-      </w:r>
-      <w:proofErr w:type="spellEnd"/>
-      <w:r>
-        <w:t xml:space="preserve"> face recognition library is the most readily available to empl</w:t>
-      </w:r>
-      <w:r>
-        <w:t>o</w:t>
-      </w:r>
-      <w:r>
-        <w:t xml:space="preserve">y in a field due to not needing any down time for additional training for new faces. </w:t>
-      </w:r>
-      <w:r>
-        <w:t>However, through testing results have</w:t>
-      </w:r>
-      <w:r>
-        <w:t xml:space="preserve"> also</w:t>
-      </w:r>
-      <w:r>
-        <w:t xml:space="preserve"> shown that the dataset used for </w:t>
-      </w:r>
-      <w:proofErr w:type="spellStart"/>
-      <w:r>
-        <w:t>Dlib’s</w:t>
-      </w:r>
-      <w:proofErr w:type="spellEnd"/>
-      <w:r>
-        <w:t xml:space="preserve"> face recognition algorithm </w:t>
-      </w:r>
-      <w:r>
-        <w:t>is insufficient at recognizing people of</w:t>
-      </w:r>
-      <w:r>
-        <w:t xml:space="preserve"> BAME with the same consistency that others are </w:t>
-      </w:r>
-      <w:r>
-        <w:t>recognized</w:t>
-      </w:r>
-      <w:r>
-        <w:t xml:space="preserve"> </w:t>
-      </w:r>
-      <w:r>
-        <w:t>with</w:t>
-      </w:r>
-      <w:r>
-        <w:t>, in the same lightin</w:t>
-      </w:r>
-      <w:r>
-        <w:t>g</w:t>
-      </w:r>
-      <w:r>
-        <w:t xml:space="preserve">. </w:t>
-      </w:r>
-      <w:r>
-        <w:t xml:space="preserve">This highlights a potential lack of BAME data in the dataset that was used to train the </w:t>
-      </w:r>
-      <w:proofErr w:type="spellStart"/>
-      <w:r>
-        <w:t>Dlib</w:t>
-      </w:r>
-      <w:proofErr w:type="spellEnd"/>
-      <w:r>
-        <w:t xml:space="preserve"> library. </w:t>
-      </w:r>
-    </w:p>
-    <w:p>
-      <w:r>
-        <w:t>Following the creation of the datasets, face recognition was tested on the drone with varying degrees of accuracy.</w:t>
-      </w:r>
-    </w:p>
-    <w:p>
-      <w:pPr>
-        <w:pStyle w:val="Heading2"/>
-      </w:pPr>
-      <w:r>
-        <w:t>Project Management</w:t>
-      </w:r>
-    </w:p>
-    <w:p>
-      <w:proofErr w:type="gramStart"/>
-      <w:r>
-        <w:t>In order to</w:t>
-      </w:r>
-      <w:proofErr w:type="gramEnd"/>
-      <w:r>
-        <w:t xml:space="preserve"> manage the progress of the project. Frequent meetings were held. Where possible once a week, otherwise, once every two weeks. During the meetings, the project progress was discussed as well as objectives for the next week and </w:t>
-      </w:r>
-      <w:r>
-        <w:t>any problems that asides following the meeting along with how the problems were solved.</w:t>
-      </w:r>
-    </w:p>
-    <w:p>
-      <w:pPr>
-        <w:jc w:val="both"/>
-      </w:pPr>
-      <w:r>
-        <w:t xml:space="preserve">As the project involved an autonomous drone operating </w:t>
-      </w:r>
-      <w:proofErr w:type="spellStart"/>
-      <w:r>
-        <w:t>primiraly</w:t>
-      </w:r>
-      <w:proofErr w:type="spellEnd"/>
-      <w:r>
-        <w:t xml:space="preserve"> on computer vision this meant specially attention had to be paid to the way in which the drone responded to what it saw.</w:t>
-      </w:r>
-      <w:r>
-        <w:t xml:space="preserve"> This required a lot of experimenting on the drone to see how well faces would be picked up through the camera, the distance at which faces would be detected and how well the drone could follow and keep track of a face when in motion.</w:t>
-      </w:r>
-    </w:p>
-    <w:p>
-      <w:pPr>
-        <w:jc w:val="both"/>
-      </w:pPr>
-      <w:r>
-        <w:t xml:space="preserve">As a result of assessing this only being possible through experimenting, </w:t>
-      </w:r>
-      <w:r>
-        <w:t>the following methodology was deemed appropriate.</w:t>
-      </w:r>
-    </w:p>
-    <w:p>
-      <w:pPr>
-        <w:pStyle w:val="Heading2"/>
-      </w:pPr>
-      <w:r>
         <w:t>Software Development</w:t>
       </w:r>
     </w:p>
@@ -4892,16 +5624,8 @@
         <w:rPr>
           <w:lang w:val="en-GB"/>
         </w:rPr>
-        <w:t xml:space="preserve">serious thought to the proper design of research and requirements </w:t>
-      </w:r>
-      <w:proofErr w:type="gramStart"/>
-      <w:r>
-        <w:rPr>
-          <w:lang w:val="en-GB"/>
-        </w:rPr>
-        <w:t>capture</w:t>
-      </w:r>
-      <w:proofErr w:type="gramEnd"/>
+        <w:t>serious thought to the proper design of research and requirements capture</w:t>
+      </w:r>
       <w:r>
         <w:rPr>
           <w:lang w:val="en-GB"/>
@@ -4932,11 +5656,7 @@
     </w:p>
     <w:p>
       <w:r>
-        <w:t xml:space="preserve">Asides from running experiments in simulation with the drone and using Virtual machines to simulate a raspberry pi communicating with a host device such as a phone or computer observations on the interaction between people and the drone will also be taken. These observations will be used to analyze public response to drones for surveillance asides from their feedback in a survey which could also be a viable option for gathering support for justification of the use of drones for surveillance. It would be interesting to see </w:t>
-      </w:r>
-      <w:r>
-        <w:lastRenderedPageBreak/>
-        <w:t>if people’s response to the surveys also matched their responses to an implementation of an autonomous drone surveilling an area.</w:t>
+        <w:t>Asides from running experiments in simulation with the drone and using Virtual machines to simulate a raspberry pi communicating with a host device such as a phone or computer observations on the interaction between people and the drone will also be taken. These observations will be used to analyze public response to drones for surveillance asides from their feedback in a survey which could also be a viable option for gathering support for justification of the use of drones for surveillance. It would be interesting to see if people’s response to the surveys also matched their responses to an implementation of an autonomous drone surveilling an area.</w:t>
       </w:r>
     </w:p>
     <w:p>
@@ -5069,23 +5789,7 @@
           <w:sz w:val="22"/>
           <w:szCs w:val="22"/>
         </w:rPr>
-        <w:t xml:space="preserve">Moreover, it is also hard to design a multi-functional drone as the past research in drones show that drones </w:t>
-      </w:r>
-      <w:proofErr w:type="gramStart"/>
-      <w:r>
-        <w:rPr>
-          <w:sz w:val="22"/>
-          <w:szCs w:val="22"/>
-        </w:rPr>
-        <w:t>have to</w:t>
-      </w:r>
-      <w:proofErr w:type="gramEnd"/>
-      <w:r>
-        <w:rPr>
-          <w:sz w:val="22"/>
-          <w:szCs w:val="22"/>
-        </w:rPr>
-        <w:t xml:space="preserve"> be designed as modular in order to be multi-functional in which case a universal standard will be required if the drones will be applicable to various </w:t>
+        <w:t xml:space="preserve">Moreover, it is also hard to design a multi-functional drone as the past research in drones show that drones have to be designed as modular in order to be multi-functional in which case a universal standard will be required if the drones will be applicable to various </w:t>
       </w:r>
       <w:r>
         <w:rPr>
@@ -5208,7 +5912,14 @@
           <w:sz w:val="22"/>
           <w:szCs w:val="22"/>
         </w:rPr>
-        <w:t xml:space="preserve"> people’s privacy while also ensuring that drones are treated with the same authority and presence of the organizations that they will be created </w:t>
+        <w:t xml:space="preserve"> people’s privacy while also ensuring that drones are treated with the same authority </w:t>
+      </w:r>
+      <w:r>
+        <w:rPr>
+          <w:sz w:val="22"/>
+          <w:szCs w:val="22"/>
+        </w:rPr>
+        <w:t xml:space="preserve">and presence of the organizations that they will be created </w:t>
       </w:r>
       <w:r>
         <w:rPr>

</xml_diff>

<commit_message>
Added Tello map image to MSC Dissertation
</commit_message>
<xml_diff>
--- a/Frontiers of Robotics Research/Project/MSC Dissertation.docx
+++ b/Frontiers of Robotics Research/Project/MSC Dissertation.docx
@@ -5991,9 +5991,6 @@
     <w:p>
       <w:pPr>
         <w:jc w:val="both"/>
-        <w:rPr>
-          <w:rFonts w:hint="eastAsia"/>
-        </w:rPr>
       </w:pPr>
     </w:p>
     <w:p>
@@ -11840,6 +11837,25 @@
           <w:sz w:val="22"/>
           <w:szCs w:val="22"/>
         </w:rPr>
+        <w:t>yolo darknet</w:t>
+      </w:r>
+    </w:p>
+    <w:p>
+      <w:pPr>
+        <w:pStyle w:val="Standard"/>
+        <w:jc w:val="both"/>
+        <w:rPr>
+          <w:rFonts w:ascii="Times New Roman" w:hAnsi="Times New Roman" w:cs="Times New Roman"/>
+          <w:sz w:val="22"/>
+          <w:szCs w:val="22"/>
+        </w:rPr>
+      </w:pPr>
+      <w:r>
+        <w:rPr>
+          <w:rFonts w:ascii="Times New Roman" w:hAnsi="Times New Roman" w:cs="Times New Roman"/>
+          <w:sz w:val="22"/>
+          <w:szCs w:val="22"/>
+        </w:rPr>
         <w:t>Python libraries used:</w:t>
       </w:r>
     </w:p>
@@ -12058,6 +12074,18 @@
     </w:p>
     <w:p>
       <w:pPr>
+        <w:pStyle w:val="Standard"/>
+        <w:ind w:left="720"/>
+        <w:jc w:val="both"/>
+        <w:rPr>
+          <w:rFonts w:ascii="Times New Roman" w:hAnsi="Times New Roman" w:cs="Times New Roman"/>
+          <w:sz w:val="22"/>
+          <w:szCs w:val="22"/>
+        </w:rPr>
+      </w:pPr>
+    </w:p>
+    <w:p>
+      <w:pPr>
         <w:pStyle w:val="Heading3"/>
       </w:pPr>
       <w:r>
@@ -12365,15 +12393,7 @@
           <w:sz w:val="22"/>
           <w:szCs w:val="22"/>
         </w:rPr>
-        <w:t xml:space="preserve"> was used to draw a bounding box around detected faces using the cv2.rectangle function and also return an area </w:t>
-      </w:r>
-      <w:r>
-        <w:rPr>
-          <w:rFonts w:ascii="Times New Roman" w:hAnsi="Times New Roman" w:cs="Times New Roman"/>
-          <w:sz w:val="22"/>
-          <w:szCs w:val="22"/>
-        </w:rPr>
-        <w:t>value for the closest face in a frame, accurately calculated by using a set width and height for the input frame size from the drone camera stream and then calculating the centre of a face at each face location with the x and y locations of faces detected in each frame.</w:t>
+        <w:t xml:space="preserve"> was used to draw a bounding box around detected faces using the cv2.rectangle function and also return an area value for the closest face in a frame, accurately calculated by using a set width and height for the input frame size from the drone camera stream and then calculating the centre of a face at each face location with the x and y locations of faces detected in each frame.</w:t>
       </w:r>
     </w:p>
     <w:p>
@@ -12615,7 +12635,23 @@
           <w:sz w:val="22"/>
           <w:szCs w:val="22"/>
         </w:rPr>
-        <w:t xml:space="preserve"> free open source tool for graphically labelling images. The tool is written in Python and uses QT for its graphical interface.</w:t>
+        <w:t xml:space="preserve"> free </w:t>
+      </w:r>
+      <w:r>
+        <w:rPr>
+          <w:rFonts w:ascii="Times New Roman" w:hAnsi="Times New Roman" w:cs="Times New Roman"/>
+          <w:sz w:val="22"/>
+          <w:szCs w:val="22"/>
+        </w:rPr>
+        <w:t>open-source</w:t>
+      </w:r>
+      <w:r>
+        <w:rPr>
+          <w:rFonts w:ascii="Times New Roman" w:hAnsi="Times New Roman" w:cs="Times New Roman"/>
+          <w:sz w:val="22"/>
+          <w:szCs w:val="22"/>
+        </w:rPr>
+        <w:t xml:space="preserve"> tool for graphically labelling images. The tool is written in Python and uses QT for its graphical interface.</w:t>
       </w:r>
     </w:p>
     <w:p>
@@ -12749,6 +12785,7 @@
           <w:sz w:val="22"/>
           <w:szCs w:val="22"/>
         </w:rPr>
+        <w:lastRenderedPageBreak/>
         <w:t>The models were tested by loading them into a script with a cv2.dnn.readNetFromDarknet function that pointed to the location of the downloaded weight to be tested.</w:t>
       </w:r>
     </w:p>
@@ -12768,7 +12805,6 @@
           <w:sz w:val="22"/>
           <w:szCs w:val="22"/>
         </w:rPr>
-        <w:lastRenderedPageBreak/>
         <w:t>Similarly, to the first method, the faces in a frame were then detected and for every detection a confidence value was calculated to determine how accurate the classification of a known face was. The confidence values of classifications from two face recognition algorithms were now able to be compared.</w:t>
       </w:r>
     </w:p>
@@ -13204,7 +13240,15 @@
           <w:sz w:val="22"/>
           <w:szCs w:val="22"/>
         </w:rPr>
-        <w:t>The response to input data from the camera feed was coordinated via PID control which allowed gradual and smooth control of the drone based on the location and proximity of faces in the frame identified by the size of their area.</w:t>
+        <w:t xml:space="preserve">The response to input data from the camera feed was coordinated via PID control which allowed gradual and </w:t>
+      </w:r>
+      <w:r>
+        <w:rPr>
+          <w:rFonts w:ascii="Times New Roman" w:hAnsi="Times New Roman" w:cs="Times New Roman"/>
+          <w:sz w:val="22"/>
+          <w:szCs w:val="22"/>
+        </w:rPr>
+        <w:t>smooth control of the drone based on the location and proximity of faces in the frame identified by the size of their area.</w:t>
       </w:r>
     </w:p>
     <w:p>
@@ -13470,6 +13514,64 @@
       <w:pPr>
         <w:jc w:val="both"/>
       </w:pPr>
+      <w:r>
+        <w:rPr>
+          <w:noProof/>
+        </w:rPr>
+        <w:drawing>
+          <wp:inline distT="0" distB="0" distL="0" distR="0" wp14:anchorId="123FD6CD" wp14:editId="6C051403">
+            <wp:extent cx="1778635" cy="1937567"/>
+            <wp:effectExtent l="0" t="0" r="0" b="5715"/>
+            <wp:docPr id="11" name="Picture 11" descr="A picture containing text, shoji, building, tiled&#10;&#10;Description automatically generated"/>
+            <wp:cNvGraphicFramePr>
+              <a:graphicFrameLocks xmlns:a="http://schemas.openxmlformats.org/drawingml/2006/main" noChangeAspect="1"/>
+            </wp:cNvGraphicFramePr>
+            <a:graphic xmlns:a="http://schemas.openxmlformats.org/drawingml/2006/main">
+              <a:graphicData uri="http://schemas.openxmlformats.org/drawingml/2006/picture">
+                <pic:pic xmlns:pic="http://schemas.openxmlformats.org/drawingml/2006/picture">
+                  <pic:nvPicPr>
+                    <pic:cNvPr id="11" name="Picture 11" descr="A picture containing text, shoji, building, tiled&#10;&#10;Description automatically generated"/>
+                    <pic:cNvPicPr/>
+                  </pic:nvPicPr>
+                  <pic:blipFill rotWithShape="1">
+                    <a:blip r:embed="rId16" cstate="print">
+                      <a:extLst>
+                        <a:ext uri="{28A0092B-C50C-407E-A947-70E740481C1C}">
+                          <a14:useLocalDpi xmlns:a14="http://schemas.microsoft.com/office/drawing/2010/main" val="0"/>
+                        </a:ext>
+                      </a:extLst>
+                    </a:blip>
+                    <a:srcRect l="8765" t="10331" r="11475" b="4630"/>
+                    <a:stretch/>
+                  </pic:blipFill>
+                  <pic:spPr bwMode="auto">
+                    <a:xfrm>
+                      <a:off x="0" y="0"/>
+                      <a:ext cx="1782542" cy="1941823"/>
+                    </a:xfrm>
+                    <a:prstGeom prst="rect">
+                      <a:avLst/>
+                    </a:prstGeom>
+                    <a:ln>
+                      <a:noFill/>
+                    </a:ln>
+                    <a:extLst>
+                      <a:ext uri="{53640926-AAD7-44D8-BBD7-CCE9431645EC}">
+                        <a14:shadowObscured xmlns:a14="http://schemas.microsoft.com/office/drawing/2010/main"/>
+                      </a:ext>
+                    </a:extLst>
+                  </pic:spPr>
+                </pic:pic>
+              </a:graphicData>
+            </a:graphic>
+          </wp:inline>
+        </w:drawing>
+      </w:r>
+    </w:p>
+    <w:p>
+      <w:pPr>
+        <w:jc w:val="both"/>
+      </w:pPr>
     </w:p>
     <w:p>
       <w:pPr>
@@ -13495,7 +13597,11 @@
         <w:jc w:val="both"/>
       </w:pPr>
       <w:r>
-        <w:t>Manual Target switching is a technique that has been created to allow the drone to take a picture of an unrecognized target and then update the existing target as the new image. Enabling the drone to switch targets it is following via a human controller.</w:t>
+        <w:t xml:space="preserve">Manual Target switching is a technique that has been created to allow the drone to take a picture of an unrecognized target </w:t>
+      </w:r>
+      <w:r>
+        <w:lastRenderedPageBreak/>
+        <w:t>and then update the existing target as the new image. Enabling the drone to switch targets it is following via a human controller.</w:t>
       </w:r>
     </w:p>
     <w:p>
@@ -13563,7 +13669,6 @@
         <w:rPr>
           <w:noProof/>
         </w:rPr>
-        <w:lastRenderedPageBreak/>
         <w:drawing>
           <wp:inline distT="0" distB="0" distL="0" distR="0" wp14:anchorId="22C5ED1A" wp14:editId="171B9040">
             <wp:extent cx="3195873" cy="4739642"/>
@@ -13582,7 +13687,7 @@
                     </pic:cNvPicPr>
                   </pic:nvPicPr>
                   <pic:blipFill>
-                    <a:blip r:embed="rId16"/>
+                    <a:blip r:embed="rId17"/>
                     <a:stretch>
                       <a:fillRect/>
                     </a:stretch>
@@ -13641,48 +13746,6 @@
                 <pic:pic xmlns:pic="http://schemas.openxmlformats.org/drawingml/2006/picture">
                   <pic:nvPicPr>
                     <pic:cNvPr id="7" name="Picture 8" descr="Chart, scatter chart&#10;&#10;Description automatically generated"/>
-                    <pic:cNvPicPr>
-                      <a:picLocks noChangeAspect="1" noChangeArrowheads="1"/>
-                    </pic:cNvPicPr>
-                  </pic:nvPicPr>
-                  <pic:blipFill>
-                    <a:blip r:embed="rId17"/>
-                    <a:stretch>
-                      <a:fillRect/>
-                    </a:stretch>
-                  </pic:blipFill>
-                  <pic:spPr bwMode="auto">
-                    <a:xfrm>
-                      <a:off x="0" y="0"/>
-                      <a:ext cx="3098800" cy="1861820"/>
-                    </a:xfrm>
-                    <a:prstGeom prst="rect">
-                      <a:avLst/>
-                    </a:prstGeom>
-                  </pic:spPr>
-                </pic:pic>
-              </a:graphicData>
-            </a:graphic>
-          </wp:inline>
-        </w:drawing>
-      </w:r>
-      <w:r>
-        <w:rPr>
-          <w:noProof/>
-        </w:rPr>
-        <w:drawing>
-          <wp:inline distT="0" distB="0" distL="0" distR="0" wp14:anchorId="7170698F" wp14:editId="008E7DE0">
-            <wp:extent cx="3098800" cy="1861820"/>
-            <wp:effectExtent l="0" t="0" r="0" b="0"/>
-            <wp:docPr id="8" name="Picture 9" descr="Chart, line chart, scatter chart&#10;&#10;Description automatically generated"/>
-            <wp:cNvGraphicFramePr>
-              <a:graphicFrameLocks xmlns:a="http://schemas.openxmlformats.org/drawingml/2006/main" noChangeAspect="1"/>
-            </wp:cNvGraphicFramePr>
-            <a:graphic xmlns:a="http://schemas.openxmlformats.org/drawingml/2006/main">
-              <a:graphicData uri="http://schemas.openxmlformats.org/drawingml/2006/picture">
-                <pic:pic xmlns:pic="http://schemas.openxmlformats.org/drawingml/2006/picture">
-                  <pic:nvPicPr>
-                    <pic:cNvPr id="8" name="Picture 9" descr="Chart, line chart, scatter chart&#10;&#10;Description automatically generated"/>
                     <pic:cNvPicPr>
                       <a:picLocks noChangeAspect="1" noChangeArrowheads="1"/>
                     </pic:cNvPicPr>
@@ -13713,10 +13776,10 @@
           <w:noProof/>
         </w:rPr>
         <w:drawing>
-          <wp:inline distT="0" distB="0" distL="0" distR="0" wp14:anchorId="757FB5A4" wp14:editId="3F68486B">
+          <wp:inline distT="0" distB="0" distL="0" distR="0" wp14:anchorId="7170698F" wp14:editId="008E7DE0">
             <wp:extent cx="3098800" cy="1861820"/>
             <wp:effectExtent l="0" t="0" r="0" b="0"/>
-            <wp:docPr id="9" name="Image3" descr="Chart, scatter chart&#10;&#10;Description automatically generated"/>
+            <wp:docPr id="8" name="Picture 9" descr="Chart, line chart, scatter chart&#10;&#10;Description automatically generated"/>
             <wp:cNvGraphicFramePr>
               <a:graphicFrameLocks xmlns:a="http://schemas.openxmlformats.org/drawingml/2006/main" noChangeAspect="1"/>
             </wp:cNvGraphicFramePr>
@@ -13724,7 +13787,7 @@
               <a:graphicData uri="http://schemas.openxmlformats.org/drawingml/2006/picture">
                 <pic:pic xmlns:pic="http://schemas.openxmlformats.org/drawingml/2006/picture">
                   <pic:nvPicPr>
-                    <pic:cNvPr id="9" name="Image3" descr="Chart, scatter chart&#10;&#10;Description automatically generated"/>
+                    <pic:cNvPr id="8" name="Picture 9" descr="Chart, line chart, scatter chart&#10;&#10;Description automatically generated"/>
                     <pic:cNvPicPr>
                       <a:picLocks noChangeAspect="1" noChangeArrowheads="1"/>
                     </pic:cNvPicPr>
@@ -13750,6 +13813,48 @@
           </wp:inline>
         </w:drawing>
       </w:r>
+      <w:r>
+        <w:rPr>
+          <w:noProof/>
+        </w:rPr>
+        <w:drawing>
+          <wp:inline distT="0" distB="0" distL="0" distR="0" wp14:anchorId="757FB5A4" wp14:editId="3F68486B">
+            <wp:extent cx="3098800" cy="1861820"/>
+            <wp:effectExtent l="0" t="0" r="0" b="0"/>
+            <wp:docPr id="9" name="Image3" descr="Chart, scatter chart&#10;&#10;Description automatically generated"/>
+            <wp:cNvGraphicFramePr>
+              <a:graphicFrameLocks xmlns:a="http://schemas.openxmlformats.org/drawingml/2006/main" noChangeAspect="1"/>
+            </wp:cNvGraphicFramePr>
+            <a:graphic xmlns:a="http://schemas.openxmlformats.org/drawingml/2006/main">
+              <a:graphicData uri="http://schemas.openxmlformats.org/drawingml/2006/picture">
+                <pic:pic xmlns:pic="http://schemas.openxmlformats.org/drawingml/2006/picture">
+                  <pic:nvPicPr>
+                    <pic:cNvPr id="9" name="Image3" descr="Chart, scatter chart&#10;&#10;Description automatically generated"/>
+                    <pic:cNvPicPr>
+                      <a:picLocks noChangeAspect="1" noChangeArrowheads="1"/>
+                    </pic:cNvPicPr>
+                  </pic:nvPicPr>
+                  <pic:blipFill>
+                    <a:blip r:embed="rId20"/>
+                    <a:stretch>
+                      <a:fillRect/>
+                    </a:stretch>
+                  </pic:blipFill>
+                  <pic:spPr bwMode="auto">
+                    <a:xfrm>
+                      <a:off x="0" y="0"/>
+                      <a:ext cx="3098800" cy="1861820"/>
+                    </a:xfrm>
+                    <a:prstGeom prst="rect">
+                      <a:avLst/>
+                    </a:prstGeom>
+                  </pic:spPr>
+                </pic:pic>
+              </a:graphicData>
+            </a:graphic>
+          </wp:inline>
+        </w:drawing>
+      </w:r>
     </w:p>
     <w:p>
       <w:pPr>
@@ -14238,7 +14343,23 @@
           <w:sz w:val="22"/>
           <w:szCs w:val="22"/>
         </w:rPr>
-        <w:t xml:space="preserve">The </w:t>
+        <w:t>The Haar</w:t>
+      </w:r>
+      <w:r>
+        <w:rPr>
+          <w:rFonts w:ascii="Times New Roman" w:hAnsi="Times New Roman" w:cs="Times New Roman"/>
+          <w:sz w:val="22"/>
+          <w:szCs w:val="22"/>
+        </w:rPr>
+        <w:t xml:space="preserve"> </w:t>
+      </w:r>
+      <w:r>
+        <w:rPr>
+          <w:rFonts w:ascii="Times New Roman" w:hAnsi="Times New Roman" w:cs="Times New Roman"/>
+          <w:sz w:val="22"/>
+          <w:szCs w:val="22"/>
+        </w:rPr>
+        <w:t xml:space="preserve">cascade method for face detection and recognition is the second fastest to implement after </w:t>
       </w:r>
       <w:proofErr w:type="spellStart"/>
       <w:r>
@@ -14247,6 +14368,78 @@
           <w:sz w:val="22"/>
           <w:szCs w:val="22"/>
         </w:rPr>
+        <w:t>Dlib’s</w:t>
+      </w:r>
+      <w:proofErr w:type="spellEnd"/>
+      <w:r>
+        <w:rPr>
+          <w:rFonts w:ascii="Times New Roman" w:hAnsi="Times New Roman" w:cs="Times New Roman"/>
+          <w:sz w:val="22"/>
+          <w:szCs w:val="22"/>
+        </w:rPr>
+        <w:t xml:space="preserve"> SVM. It requires training using the LBPH recognizer function however the rate of the training has been tested to be under 5 seconds if the algorithm is only trained to recognise a face at a time. The biggest drawback of the </w:t>
+      </w:r>
+      <w:r>
+        <w:rPr>
+          <w:rFonts w:ascii="Times New Roman" w:hAnsi="Times New Roman" w:cs="Times New Roman"/>
+          <w:sz w:val="22"/>
+          <w:szCs w:val="22"/>
+        </w:rPr>
+        <w:t>Harr cascade</w:t>
+      </w:r>
+      <w:r>
+        <w:rPr>
+          <w:rFonts w:ascii="Times New Roman" w:hAnsi="Times New Roman" w:cs="Times New Roman"/>
+          <w:sz w:val="22"/>
+          <w:szCs w:val="22"/>
+        </w:rPr>
+        <w:t xml:space="preserve"> method using the Viola Jones method is the high rate of false positives that are common enough to be a problem if there is no human </w:t>
+      </w:r>
+      <w:r>
+        <w:rPr>
+          <w:rFonts w:ascii="Times New Roman" w:hAnsi="Times New Roman" w:cs="Times New Roman"/>
+          <w:sz w:val="22"/>
+          <w:szCs w:val="22"/>
+        </w:rPr>
+        <w:t>overseer. As a result of these false positives, the face detection algorithm has often incorrectly classified walls and empty spaces as detected faces.</w:t>
+      </w:r>
+    </w:p>
+    <w:p>
+      <w:pPr>
+        <w:pStyle w:val="Standard"/>
+        <w:jc w:val="both"/>
+        <w:rPr>
+          <w:rFonts w:ascii="Times New Roman" w:hAnsi="Times New Roman" w:cs="Times New Roman"/>
+          <w:sz w:val="22"/>
+          <w:szCs w:val="22"/>
+        </w:rPr>
+      </w:pPr>
+    </w:p>
+    <w:p>
+      <w:pPr>
+        <w:pStyle w:val="Standard"/>
+        <w:jc w:val="both"/>
+        <w:rPr>
+          <w:rFonts w:ascii="Times New Roman" w:hAnsi="Times New Roman" w:cs="Times New Roman"/>
+          <w:sz w:val="22"/>
+          <w:szCs w:val="22"/>
+        </w:rPr>
+      </w:pPr>
+      <w:r>
+        <w:rPr>
+          <w:rFonts w:ascii="Times New Roman" w:hAnsi="Times New Roman" w:cs="Times New Roman"/>
+          <w:sz w:val="22"/>
+          <w:szCs w:val="22"/>
+        </w:rPr>
+        <w:t xml:space="preserve">Moreover, the </w:t>
+      </w:r>
+      <w:proofErr w:type="spellStart"/>
+      <w:r>
+        <w:rPr>
+          <w:rFonts w:ascii="Times New Roman" w:hAnsi="Times New Roman" w:cs="Times New Roman"/>
+          <w:sz w:val="22"/>
+          <w:szCs w:val="22"/>
+        </w:rPr>
         <w:t>Haar_cascade</w:t>
       </w:r>
       <w:proofErr w:type="spellEnd"/>
@@ -14256,51 +14449,7 @@
           <w:sz w:val="22"/>
           <w:szCs w:val="22"/>
         </w:rPr>
-        <w:t xml:space="preserve"> method for face detection and recognition is the second fastest to implement after </w:t>
-      </w:r>
-      <w:proofErr w:type="spellStart"/>
-      <w:r>
-        <w:rPr>
-          <w:rFonts w:ascii="Times New Roman" w:hAnsi="Times New Roman" w:cs="Times New Roman"/>
-          <w:sz w:val="22"/>
-          <w:szCs w:val="22"/>
-        </w:rPr>
-        <w:t>Dlib’s</w:t>
-      </w:r>
-      <w:proofErr w:type="spellEnd"/>
-      <w:r>
-        <w:rPr>
-          <w:rFonts w:ascii="Times New Roman" w:hAnsi="Times New Roman" w:cs="Times New Roman"/>
-          <w:sz w:val="22"/>
-          <w:szCs w:val="22"/>
-        </w:rPr>
-        <w:t xml:space="preserve"> SVM. It requires training using the LBPH recognizer function however the rate of the training has been tested to be under 5 seconds if the algorithm is only trained to recognise a face at a time. The biggest drawback of the </w:t>
-      </w:r>
-      <w:proofErr w:type="spellStart"/>
-      <w:r>
-        <w:rPr>
-          <w:rFonts w:ascii="Times New Roman" w:hAnsi="Times New Roman" w:cs="Times New Roman"/>
-          <w:sz w:val="22"/>
-          <w:szCs w:val="22"/>
-        </w:rPr>
-        <w:t>Harr_cascade</w:t>
-      </w:r>
-      <w:proofErr w:type="spellEnd"/>
-      <w:r>
-        <w:rPr>
-          <w:rFonts w:ascii="Times New Roman" w:hAnsi="Times New Roman" w:cs="Times New Roman"/>
-          <w:sz w:val="22"/>
-          <w:szCs w:val="22"/>
-        </w:rPr>
-        <w:t xml:space="preserve"> method using the Viola Jones method is the high rate of false positives that are common enough to be a problem if there is no human </w:t>
-      </w:r>
-      <w:r>
-        <w:rPr>
-          <w:rFonts w:ascii="Times New Roman" w:hAnsi="Times New Roman" w:cs="Times New Roman"/>
-          <w:sz w:val="22"/>
-          <w:szCs w:val="22"/>
-        </w:rPr>
-        <w:t>overseer. As a result of these false positives, the face detection algorithm has often incorrectly classified walls and empty spaces as detected faces.</w:t>
+        <w:t xml:space="preserve"> face recognition function, while accurate often boasts a high confidence value near to 100%. This is hard to believe as the consistency of the confidence value is unusually high unlike the other two algorithms.</w:t>
       </w:r>
     </w:p>
     <w:p>
@@ -14330,25 +14479,7 @@
           <w:sz w:val="22"/>
           <w:szCs w:val="22"/>
         </w:rPr>
-        <w:t xml:space="preserve">Moreover, the </w:t>
-      </w:r>
-      <w:proofErr w:type="spellStart"/>
-      <w:r>
-        <w:rPr>
-          <w:rFonts w:ascii="Times New Roman" w:hAnsi="Times New Roman" w:cs="Times New Roman"/>
-          <w:sz w:val="22"/>
-          <w:szCs w:val="22"/>
-        </w:rPr>
-        <w:t>Haar_cascade</w:t>
-      </w:r>
-      <w:proofErr w:type="spellEnd"/>
-      <w:r>
-        <w:rPr>
-          <w:rFonts w:ascii="Times New Roman" w:hAnsi="Times New Roman" w:cs="Times New Roman"/>
-          <w:sz w:val="22"/>
-          <w:szCs w:val="22"/>
-        </w:rPr>
-        <w:t xml:space="preserve"> face recognition function, while accurate often boasts a high confidence value near to 100%. This is hard to believe as the consistency of the confidence value is unusually high unlike the other two algorithms.</w:t>
+        <w:t>During tracking the instances where drone could not keep up with a fast-moving target have been attributed to a hardware limitation, the drone’s motors are simply not powerful enough and the batter does not have a high enough discharge rate to accelerate the motors to keep up with fast movements.</w:t>
       </w:r>
     </w:p>
     <w:p>
@@ -14378,7 +14509,7 @@
           <w:sz w:val="22"/>
           <w:szCs w:val="22"/>
         </w:rPr>
-        <w:t>During tracking the instances where drone could not keep up with a fast-moving target have been attributed to a hardware limitation, the drone’s motors are simply not powerful enough and the batter does not have a high enough discharge rate to accelerate the motors to keep up with fast movements.</w:t>
+        <w:t>As previously mentioned, when used outdoors the drone can sometimes get uncomfortably close to a face.</w:t>
       </w:r>
     </w:p>
     <w:p>
@@ -14408,7 +14539,7 @@
           <w:sz w:val="22"/>
           <w:szCs w:val="22"/>
         </w:rPr>
-        <w:t>As previously mentioned, when used outdoors the drone can sometimes get uncomfortably close to a face.</w:t>
+        <w:t xml:space="preserve">Testing has shown that this is not a common issue indoors however the instances when the problem occurs suggests that the change in the shape of the detected face when a target face is oriented at different angles, can vary enough to make the drone think it is further away than it is, resulting in it moving closer. </w:t>
       </w:r>
     </w:p>
     <w:p>
@@ -14438,7 +14569,7 @@
           <w:sz w:val="22"/>
           <w:szCs w:val="22"/>
         </w:rPr>
-        <w:t xml:space="preserve">Testing has shown that this is not a common issue indoors however the instances when the problem occurs suggests that the change in the shape of the detected face when a target face is oriented at different angles, can vary enough to make the drone think it is further away than it is, resulting in it moving closer. </w:t>
+        <w:t xml:space="preserve">This touches on the Research question of “How does the size of a face in a frame affect the detection ability of a face detection algorithm?”. </w:t>
       </w:r>
     </w:p>
     <w:p>
@@ -14468,7 +14599,7 @@
           <w:sz w:val="22"/>
           <w:szCs w:val="22"/>
         </w:rPr>
-        <w:t xml:space="preserve">This touches on the Research question of “How does the size of a face in a frame affect the detection ability of a face detection algorithm?”. </w:t>
+        <w:t>On one hand, there is no evidence that suggests that there is a direct correlation between the size of a face and the detection classification accuracy. On the other hand, there is a max detection distance that varies across face recognition algorithms.</w:t>
       </w:r>
     </w:p>
     <w:p>
@@ -14498,7 +14629,7 @@
           <w:sz w:val="22"/>
           <w:szCs w:val="22"/>
         </w:rPr>
-        <w:t>On one hand, there is no evidence that suggests that there is a direct correlation between the size of a face and the detection classification accuracy. On the other hand, there is a max detection distance that varies across face recognition algorithms.</w:t>
+        <w:t>The only solution to the drone drifting problem when a target looks away slightly would be to use a depth camera or a different type of sensor to retrieve the distance to a face as that would be more reliable than using face area which varies as the shape of the face changes at different angles.</w:t>
       </w:r>
     </w:p>
     <w:p>
@@ -14528,7 +14659,39 @@
           <w:sz w:val="22"/>
           <w:szCs w:val="22"/>
         </w:rPr>
-        <w:t>The only solution to the drone drifting problem when a target looks away slightly would be to use a depth camera or a different type of sensor to retrieve the distance to a face as that would be more reliable than using face area which varies as the shape of the face changes at different angles.</w:t>
+        <w:t>The experimenting process highlighted a key difficulty with tracking human being by their face and that is because human being</w:t>
+      </w:r>
+      <w:r>
+        <w:rPr>
+          <w:rFonts w:ascii="Times New Roman" w:hAnsi="Times New Roman" w:cs="Times New Roman"/>
+          <w:sz w:val="22"/>
+          <w:szCs w:val="22"/>
+        </w:rPr>
+        <w:t>s</w:t>
+      </w:r>
+      <w:r>
+        <w:rPr>
+          <w:rFonts w:ascii="Times New Roman" w:hAnsi="Times New Roman" w:cs="Times New Roman"/>
+          <w:sz w:val="22"/>
+          <w:szCs w:val="22"/>
+        </w:rPr>
+        <w:t xml:space="preserve"> move their faces a lot. If the target is not actively positioning themselves to allow the drone to keep track of their </w:t>
+      </w:r>
+      <w:r>
+        <w:rPr>
+          <w:rFonts w:ascii="Times New Roman" w:hAnsi="Times New Roman" w:cs="Times New Roman"/>
+          <w:sz w:val="22"/>
+          <w:szCs w:val="22"/>
+        </w:rPr>
+        <w:t>face,</w:t>
+      </w:r>
+      <w:r>
+        <w:rPr>
+          <w:rFonts w:ascii="Times New Roman" w:hAnsi="Times New Roman" w:cs="Times New Roman"/>
+          <w:sz w:val="22"/>
+          <w:szCs w:val="22"/>
+        </w:rPr>
+        <w:t xml:space="preserve"> then the tracking is easily lost.</w:t>
       </w:r>
     </w:p>
     <w:p>
@@ -14558,7 +14721,23 @@
           <w:sz w:val="22"/>
           <w:szCs w:val="22"/>
         </w:rPr>
-        <w:t>The experimenting process highlighted a key difficulty with tracking human being by their face and that is because human being move their faces a lot. If the target is not actively positioning themselves to allow the drone to keep track of their face then the tracking is easily lost.</w:t>
+        <w:t xml:space="preserve">Solutions to this include tracking by body and other features that do not move out of view with a </w:t>
+      </w:r>
+      <w:r>
+        <w:rPr>
+          <w:rFonts w:ascii="Times New Roman" w:hAnsi="Times New Roman" w:cs="Times New Roman"/>
+          <w:sz w:val="22"/>
+          <w:szCs w:val="22"/>
+        </w:rPr>
+        <w:t>target’s</w:t>
+      </w:r>
+      <w:r>
+        <w:rPr>
+          <w:rFonts w:ascii="Times New Roman" w:hAnsi="Times New Roman" w:cs="Times New Roman"/>
+          <w:sz w:val="22"/>
+          <w:szCs w:val="22"/>
+        </w:rPr>
+        <w:t xml:space="preserve"> movements.</w:t>
       </w:r>
     </w:p>
     <w:p>
@@ -14588,55 +14767,39 @@
           <w:sz w:val="22"/>
           <w:szCs w:val="22"/>
         </w:rPr>
-        <w:t xml:space="preserve">Solutions to this include tracking by body and other features that do not move out of view with a </w:t>
-      </w:r>
-      <w:proofErr w:type="spellStart"/>
-      <w:r>
-        <w:rPr>
-          <w:rFonts w:ascii="Times New Roman" w:hAnsi="Times New Roman" w:cs="Times New Roman"/>
-          <w:sz w:val="22"/>
-          <w:szCs w:val="22"/>
-        </w:rPr>
-        <w:t>targets’s</w:t>
-      </w:r>
-      <w:proofErr w:type="spellEnd"/>
-      <w:r>
-        <w:rPr>
-          <w:rFonts w:ascii="Times New Roman" w:hAnsi="Times New Roman" w:cs="Times New Roman"/>
-          <w:sz w:val="22"/>
-          <w:szCs w:val="22"/>
-        </w:rPr>
-        <w:t xml:space="preserve"> movements.</w:t>
-      </w:r>
-    </w:p>
-    <w:p>
-      <w:pPr>
-        <w:pStyle w:val="Standard"/>
-        <w:jc w:val="both"/>
-        <w:rPr>
-          <w:rFonts w:ascii="Times New Roman" w:hAnsi="Times New Roman" w:cs="Times New Roman"/>
-          <w:sz w:val="22"/>
-          <w:szCs w:val="22"/>
-        </w:rPr>
-      </w:pPr>
-    </w:p>
-    <w:p>
-      <w:pPr>
-        <w:pStyle w:val="Standard"/>
-        <w:jc w:val="both"/>
-        <w:rPr>
-          <w:rFonts w:ascii="Times New Roman" w:hAnsi="Times New Roman" w:cs="Times New Roman"/>
-          <w:sz w:val="22"/>
-          <w:szCs w:val="22"/>
-        </w:rPr>
-      </w:pPr>
-      <w:r>
-        <w:rPr>
-          <w:rFonts w:ascii="Times New Roman" w:hAnsi="Times New Roman" w:cs="Times New Roman"/>
-          <w:sz w:val="22"/>
-          <w:szCs w:val="22"/>
-        </w:rPr>
-        <w:t xml:space="preserve">During experimenting, the hardware limitations of the Tello drone being tested became apparent. Due to a lack of Lidar type sensors it is impossible for the drone to accurately and safely navigate an area autonomously. While it is possible for accurate automated instructions to be carried out indoors, the effects of drifting caused by strong winds and a lack of accurate GPS technology makes it impossible for the drone to accurately maintain a flight path outdoors.  </w:t>
+        <w:t xml:space="preserve">During experimenting, the hardware limitations of the Tello drone being tested became apparent. Due to a lack of Lidar type </w:t>
+      </w:r>
+      <w:r>
+        <w:rPr>
+          <w:rFonts w:ascii="Times New Roman" w:hAnsi="Times New Roman" w:cs="Times New Roman"/>
+          <w:sz w:val="22"/>
+          <w:szCs w:val="22"/>
+        </w:rPr>
+        <w:t>sensors,</w:t>
+      </w:r>
+      <w:r>
+        <w:rPr>
+          <w:rFonts w:ascii="Times New Roman" w:hAnsi="Times New Roman" w:cs="Times New Roman"/>
+          <w:sz w:val="22"/>
+          <w:szCs w:val="22"/>
+        </w:rPr>
+        <w:t xml:space="preserve"> it is impossible for the drone to accurately and safely navigate an area</w:t>
+      </w:r>
+      <w:r>
+        <w:rPr>
+          <w:rFonts w:ascii="Times New Roman" w:hAnsi="Times New Roman" w:cs="Times New Roman"/>
+          <w:sz w:val="22"/>
+          <w:szCs w:val="22"/>
+        </w:rPr>
+        <w:t>,</w:t>
+      </w:r>
+      <w:r>
+        <w:rPr>
+          <w:rFonts w:ascii="Times New Roman" w:hAnsi="Times New Roman" w:cs="Times New Roman"/>
+          <w:sz w:val="22"/>
+          <w:szCs w:val="22"/>
+        </w:rPr>
+        <w:t xml:space="preserve"> autonomously. While it is possible for accurate automated instructions to be carried out indoors, the effects of drifting caused by strong winds and a lack of accurate GPS technology makes it impossible for the drone to accurately maintain a flight path outdoors.  </w:t>
       </w:r>
     </w:p>
     <w:p>
@@ -14662,7 +14825,6 @@
       </w:pPr>
       <w:bookmarkStart w:id="33" w:name="_Toc114487856"/>
       <w:r>
-        <w:lastRenderedPageBreak/>
         <w:t>Discussion and reflective analysis</w:t>
       </w:r>
       <w:bookmarkEnd w:id="33"/>
@@ -14893,7 +15055,7 @@
           <w:szCs w:val="22"/>
           <w:lang w:val="en-GB"/>
         </w:rPr>
-        <w:t xml:space="preserve">If I had more time, I would simply add more quality-of-life functionality to the project such as an app for future users so they can be abstracted from the possibly overwhelming code behind the sophistry of the drone. I would have also liked to add additional methods for controlling the drone to improve the safety of autonomous flying. An example of an additional </w:t>
+        <w:t xml:space="preserve">If I had more time, I would simply add more quality-of-life functionality to the project such as an app for future users so they can be abstracted from the possibly overwhelming code behind the sophistry of the drone. I would have also liked to add additional methods for controlling the drone to improve the safety of </w:t>
       </w:r>
       <w:r>
         <w:rPr>
@@ -14901,7 +15063,7 @@
           <w:szCs w:val="22"/>
           <w:lang w:val="en-GB"/>
         </w:rPr>
-        <w:t>method of control would be smart watch through Bluetooth (BLE).</w:t>
+        <w:t>autonomous flying. An example of an additional method of control would be smart watch through Bluetooth (BLE).</w:t>
       </w:r>
     </w:p>
     <w:p>
@@ -14959,15 +15121,6 @@
         </w:rPr>
         <w:t>I believe communication with my project supervisor went well however I would have liked to receive more feedback on report writing and presentation however as this was left till after the experiments were done, it left little time for feedback.</w:t>
       </w:r>
-    </w:p>
-    <w:p>
-      <w:pPr>
-        <w:jc w:val="both"/>
-        <w:rPr>
-          <w:sz w:val="22"/>
-          <w:szCs w:val="22"/>
-        </w:rPr>
-      </w:pPr>
     </w:p>
     <w:p>
       <w:pPr>
@@ -16278,7 +16431,7 @@
         </w:rPr>
         <w:t xml:space="preserve"> </w:t>
       </w:r>
-      <w:hyperlink r:id="rId20">
+      <w:hyperlink r:id="rId21">
         <w:r>
           <w:rPr>
             <w:rStyle w:val="Hyperlink"/>
@@ -16352,7 +16505,7 @@
         </w:rPr>
         <w:t xml:space="preserve"> [accessed: 18/09/2022] available at: </w:t>
       </w:r>
-      <w:hyperlink r:id="rId21" w:anchor=":~:text=The heavyweight development methodology is,the project steps in parallel" w:history="1">
+      <w:hyperlink r:id="rId22" w:anchor=":~:text=The heavyweight development methodology is,the project steps in parallel" w:history="1">
         <w:r>
           <w:rPr>
             <w:rStyle w:val="Hyperlink"/>
@@ -16949,7 +17102,7 @@
         </w:rPr>
         <w:t xml:space="preserve"> over Water, [Accessed: 19/09/2022], available at: </w:t>
       </w:r>
-      <w:hyperlink r:id="rId22">
+      <w:hyperlink r:id="rId23">
         <w:r>
           <w:rPr>
             <w:rStyle w:val="Hyperlink"/>

</xml_diff>